<commit_message>
documentation for completed questions
</commit_message>
<xml_diff>
--- a/docs/AA Documentation.docx
+++ b/docs/AA Documentation.docx
@@ -49,15 +49,13 @@
         <w:t>in</w:t>
       </w:r>
       <w:r>
+        <w:t xml:space="preserve"> O</w:t>
+      </w:r>
+      <w:r>
         <w:t xml:space="preserve"> </w:t>
       </w:r>
-      <w:proofErr w:type="gramStart"/>
-      <w:r>
-        <w:t>O(</w:t>
-      </w:r>
-      <w:proofErr w:type="gramEnd"/>
-      <w:r>
-        <w:t>N log N) complexity.</w:t>
+      <w:r>
+        <w:t>(N log N) complexity.</w:t>
       </w:r>
     </w:p>
     <w:p>
@@ -324,18 +322,13 @@
         <w:t xml:space="preserve">After </w:t>
       </w:r>
       <w:r>
-        <w:t xml:space="preserve">inputting to the </w:t>
-      </w:r>
-      <w:proofErr w:type="gramStart"/>
-      <w:r>
-        <w:t>algorithm</w:t>
-      </w:r>
-      <w:proofErr w:type="gramEnd"/>
-      <w:r>
-        <w:t xml:space="preserve"> the above </w:t>
-      </w:r>
-      <w:r>
-        <w:t>lines</w:t>
+        <w:t>inputting</w:t>
+      </w:r>
+      <w:r>
+        <w:t xml:space="preserve"> the above lines</w:t>
+      </w:r>
+      <w:r>
+        <w:t xml:space="preserve"> to the algorithm</w:t>
       </w:r>
       <w:r>
         <w:t xml:space="preserve">, </w:t>
@@ -346,6 +339,9 @@
     </w:p>
     <w:p>
       <w:r>
+        <w:rPr>
+          <w:noProof/>
+        </w:rPr>
         <w:drawing>
           <wp:inline distT="0" distB="0" distL="0" distR="0" wp14:anchorId="1F4A118D" wp14:editId="77901F4B">
             <wp:extent cx="2572109" cy="333422"/>
@@ -399,26 +395,969 @@
       </w:r>
     </w:p>
     <w:p>
-      <w:r>
-        <w:rPr>
-          <w:highlight w:val="yellow"/>
-        </w:rPr>
-        <w:t>…</w:t>
-      </w:r>
-    </w:p>
-    <w:p>
-      <w:pPr>
-        <w:rPr>
-          <w:b/>
-          <w:bCs/>
-        </w:rPr>
-      </w:pPr>
-      <w:r>
-        <w:rPr>
-          <w:b/>
-          <w:bCs/>
-        </w:rPr>
+      <w:pPr>
+        <w:pStyle w:val="ListParagraph"/>
+        <w:numPr>
+          <w:ilvl w:val="0"/>
+          <w:numId w:val="7"/>
+        </w:numPr>
+      </w:pPr>
+      <w:r>
+        <w:t>Initialising priority queue with points</w:t>
+      </w:r>
+      <w:r>
+        <w:t>:</w:t>
+      </w:r>
+      <w:r>
+        <w:t xml:space="preserve"> </w:t>
+      </w:r>
+      <w:r>
+        <w:rPr>
+          <w:b/>
+          <w:bCs/>
+        </w:rPr>
+        <w:t>O (N)</w:t>
+      </w:r>
+      <w:r>
+        <w:t xml:space="preserve"> (where N is the number of lines).</w:t>
+      </w:r>
+    </w:p>
+    <w:p>
+      <w:pPr>
+        <w:pStyle w:val="ListParagraph"/>
+        <w:numPr>
+          <w:ilvl w:val="0"/>
+          <w:numId w:val="7"/>
+        </w:numPr>
+      </w:pPr>
+      <w:r>
         <w:lastRenderedPageBreak/>
+        <w:t>Stable sort of the priority queue</w:t>
+      </w:r>
+      <w:r>
+        <w:t>:</w:t>
+      </w:r>
+      <w:r>
+        <w:t xml:space="preserve"> </w:t>
+      </w:r>
+      <w:r>
+        <w:rPr>
+          <w:b/>
+          <w:bCs/>
+        </w:rPr>
+        <w:t>O (N log N)</w:t>
+      </w:r>
+      <w:r>
+        <w:t xml:space="preserve"> (NOTE: This sorting algorithm has been used from the &lt;algorithms&gt; c++ library. </w:t>
+      </w:r>
+      <w:r>
+        <w:t xml:space="preserve">It’s referenced as being O (N log N) (see: </w:t>
+      </w:r>
+      <w:hyperlink r:id="rId7" w:history="1">
+        <w:r>
+          <w:rPr>
+            <w:rStyle w:val="Hyperlink"/>
+          </w:rPr>
+          <w:t>https://www.cplusplus.com/reference/algorithm/stable_sort/</w:t>
+        </w:r>
+      </w:hyperlink>
+      <w:r>
+        <w:t>).</w:t>
+      </w:r>
+    </w:p>
+    <w:p>
+      <w:pPr>
+        <w:pStyle w:val="ListParagraph"/>
+        <w:numPr>
+          <w:ilvl w:val="0"/>
+          <w:numId w:val="7"/>
+        </w:numPr>
+      </w:pPr>
+      <w:r>
+        <w:t>Sweeping over the priority queue</w:t>
+      </w:r>
+      <w:r>
+        <w:t>:</w:t>
+      </w:r>
+      <w:r>
+        <w:t xml:space="preserve"> </w:t>
+      </w:r>
+      <w:r>
+        <w:rPr>
+          <w:b/>
+          <w:bCs/>
+        </w:rPr>
+        <w:t>O (N)</w:t>
+      </w:r>
+    </w:p>
+    <w:p>
+      <w:pPr>
+        <w:pStyle w:val="ListParagraph"/>
+        <w:numPr>
+          <w:ilvl w:val="1"/>
+          <w:numId w:val="7"/>
+        </w:numPr>
+      </w:pPr>
+      <w:r>
+        <w:t xml:space="preserve">BST (Binary Search Tree) insert: </w:t>
+      </w:r>
+      <w:r>
+        <w:rPr>
+          <w:b/>
+          <w:bCs/>
+        </w:rPr>
+        <w:t>O</w:t>
+      </w:r>
+      <w:r>
+        <w:rPr>
+          <w:b/>
+          <w:bCs/>
+        </w:rPr>
+        <w:t xml:space="preserve"> </w:t>
+      </w:r>
+      <w:r>
+        <w:rPr>
+          <w:b/>
+          <w:bCs/>
+        </w:rPr>
+        <w:t>(</w:t>
+      </w:r>
+      <w:r>
+        <w:rPr>
+          <w:b/>
+          <w:bCs/>
+        </w:rPr>
+        <w:t>log N)</w:t>
+      </w:r>
+    </w:p>
+    <w:p>
+      <w:pPr>
+        <w:pStyle w:val="ListParagraph"/>
+        <w:numPr>
+          <w:ilvl w:val="2"/>
+          <w:numId w:val="7"/>
+        </w:numPr>
+      </w:pPr>
+      <w:r>
+        <w:t>If empty set as root pointer</w:t>
+      </w:r>
+      <w:r>
+        <w:t xml:space="preserve">: </w:t>
+      </w:r>
+      <w:r>
+        <w:rPr>
+          <w:b/>
+          <w:bCs/>
+        </w:rPr>
+        <w:t>O (</w:t>
+      </w:r>
+      <w:r>
+        <w:rPr>
+          <w:b/>
+          <w:bCs/>
+        </w:rPr>
+        <w:t>1</w:t>
+      </w:r>
+      <w:r>
+        <w:rPr>
+          <w:b/>
+          <w:bCs/>
+        </w:rPr>
+        <w:t>)</w:t>
+      </w:r>
+    </w:p>
+    <w:p>
+      <w:pPr>
+        <w:pStyle w:val="ListParagraph"/>
+        <w:numPr>
+          <w:ilvl w:val="2"/>
+          <w:numId w:val="7"/>
+        </w:numPr>
+      </w:pPr>
+      <w:r>
+        <w:t>Choose which side of the node the value should belong</w:t>
+      </w:r>
+    </w:p>
+    <w:p>
+      <w:pPr>
+        <w:pStyle w:val="ListParagraph"/>
+        <w:numPr>
+          <w:ilvl w:val="3"/>
+          <w:numId w:val="7"/>
+        </w:numPr>
+      </w:pPr>
+      <w:r>
+        <w:t xml:space="preserve">If a node already exists in that position, run the algorithm with this as the root. </w:t>
+      </w:r>
+      <w:r>
+        <w:t xml:space="preserve">This will run recursively, and assuming we have a balanced tree will run </w:t>
+      </w:r>
+      <w:r>
+        <w:rPr>
+          <w:b/>
+          <w:bCs/>
+        </w:rPr>
+        <w:t>O (</w:t>
+      </w:r>
+      <w:r>
+        <w:rPr>
+          <w:b/>
+          <w:bCs/>
+        </w:rPr>
+        <w:t>log N</w:t>
+      </w:r>
+      <w:r>
+        <w:rPr>
+          <w:b/>
+          <w:bCs/>
+        </w:rPr>
+        <w:t>)</w:t>
+      </w:r>
+      <w:r>
+        <w:rPr>
+          <w:b/>
+          <w:bCs/>
+        </w:rPr>
+        <w:t xml:space="preserve"> </w:t>
+      </w:r>
+      <w:r>
+        <w:t>where N is the height of the tree.</w:t>
+      </w:r>
+    </w:p>
+    <w:p>
+      <w:pPr>
+        <w:pStyle w:val="ListParagraph"/>
+        <w:numPr>
+          <w:ilvl w:val="3"/>
+          <w:numId w:val="7"/>
+        </w:numPr>
+      </w:pPr>
+      <w:r>
+        <w:t xml:space="preserve">Otherwise, create a node in that position. </w:t>
+      </w:r>
+      <w:r>
+        <w:rPr>
+          <w:b/>
+          <w:bCs/>
+        </w:rPr>
+        <w:t>O (</w:t>
+      </w:r>
+      <w:r>
+        <w:rPr>
+          <w:b/>
+          <w:bCs/>
+        </w:rPr>
+        <w:t>1</w:t>
+      </w:r>
+      <w:r>
+        <w:rPr>
+          <w:b/>
+          <w:bCs/>
+        </w:rPr>
+        <w:t>)</w:t>
+      </w:r>
+    </w:p>
+    <w:p>
+      <w:pPr>
+        <w:pStyle w:val="ListParagraph"/>
+        <w:numPr>
+          <w:ilvl w:val="1"/>
+          <w:numId w:val="7"/>
+        </w:numPr>
+      </w:pPr>
+      <w:r>
+        <w:t xml:space="preserve">BST remove: </w:t>
+      </w:r>
+      <w:r>
+        <w:rPr>
+          <w:b/>
+          <w:bCs/>
+        </w:rPr>
+        <w:t>O</w:t>
+      </w:r>
+      <w:r>
+        <w:rPr>
+          <w:b/>
+          <w:bCs/>
+        </w:rPr>
+        <w:t xml:space="preserve"> </w:t>
+      </w:r>
+      <w:r>
+        <w:rPr>
+          <w:b/>
+          <w:bCs/>
+        </w:rPr>
+        <w:t>(</w:t>
+      </w:r>
+      <w:r>
+        <w:rPr>
+          <w:b/>
+          <w:bCs/>
+        </w:rPr>
+        <w:t>l</w:t>
+      </w:r>
+      <w:r>
+        <w:rPr>
+          <w:b/>
+          <w:bCs/>
+        </w:rPr>
+        <w:t>og N)</w:t>
+      </w:r>
+    </w:p>
+    <w:p>
+      <w:pPr>
+        <w:pStyle w:val="ListParagraph"/>
+        <w:numPr>
+          <w:ilvl w:val="2"/>
+          <w:numId w:val="7"/>
+        </w:numPr>
+      </w:pPr>
+      <w:r>
+        <w:t>Case 1: removing node with no children</w:t>
+      </w:r>
+    </w:p>
+    <w:p>
+      <w:pPr>
+        <w:pStyle w:val="ListParagraph"/>
+        <w:numPr>
+          <w:ilvl w:val="3"/>
+          <w:numId w:val="7"/>
+        </w:numPr>
+      </w:pPr>
+      <w:r>
+        <w:t xml:space="preserve">Set this node to NULL: </w:t>
+      </w:r>
+      <w:r>
+        <w:rPr>
+          <w:b/>
+          <w:bCs/>
+        </w:rPr>
+        <w:t>O (</w:t>
+      </w:r>
+      <w:r>
+        <w:rPr>
+          <w:b/>
+          <w:bCs/>
+        </w:rPr>
+        <w:t>1</w:t>
+      </w:r>
+      <w:r>
+        <w:rPr>
+          <w:b/>
+          <w:bCs/>
+        </w:rPr>
+        <w:t>)</w:t>
+      </w:r>
+    </w:p>
+    <w:p>
+      <w:pPr>
+        <w:pStyle w:val="ListParagraph"/>
+        <w:numPr>
+          <w:ilvl w:val="2"/>
+          <w:numId w:val="7"/>
+        </w:numPr>
+      </w:pPr>
+      <w:r>
+        <w:t xml:space="preserve">Case 2: </w:t>
+      </w:r>
+      <w:r>
+        <w:t>removing node with 1 child</w:t>
+      </w:r>
+    </w:p>
+    <w:p>
+      <w:pPr>
+        <w:pStyle w:val="ListParagraph"/>
+        <w:numPr>
+          <w:ilvl w:val="3"/>
+          <w:numId w:val="7"/>
+        </w:numPr>
+      </w:pPr>
+      <w:r>
+        <w:t xml:space="preserve">Swap the child node with its parent: </w:t>
+      </w:r>
+      <w:r>
+        <w:rPr>
+          <w:b/>
+          <w:bCs/>
+        </w:rPr>
+        <w:t>O (</w:t>
+      </w:r>
+      <w:r>
+        <w:rPr>
+          <w:b/>
+          <w:bCs/>
+        </w:rPr>
+        <w:t>1</w:t>
+      </w:r>
+      <w:r>
+        <w:rPr>
+          <w:b/>
+          <w:bCs/>
+        </w:rPr>
+        <w:t>)</w:t>
+      </w:r>
+    </w:p>
+    <w:p>
+      <w:pPr>
+        <w:pStyle w:val="ListParagraph"/>
+        <w:numPr>
+          <w:ilvl w:val="3"/>
+          <w:numId w:val="7"/>
+        </w:numPr>
+      </w:pPr>
+      <w:r>
+        <w:t xml:space="preserve">Delete the child node: </w:t>
+      </w:r>
+      <w:r>
+        <w:rPr>
+          <w:b/>
+          <w:bCs/>
+        </w:rPr>
+        <w:t>O (</w:t>
+      </w:r>
+      <w:r>
+        <w:rPr>
+          <w:b/>
+          <w:bCs/>
+        </w:rPr>
+        <w:t>1</w:t>
+      </w:r>
+      <w:r>
+        <w:rPr>
+          <w:b/>
+          <w:bCs/>
+        </w:rPr>
+        <w:t>)</w:t>
+      </w:r>
+    </w:p>
+    <w:p>
+      <w:pPr>
+        <w:pStyle w:val="ListParagraph"/>
+        <w:numPr>
+          <w:ilvl w:val="2"/>
+          <w:numId w:val="7"/>
+        </w:numPr>
+      </w:pPr>
+      <w:r>
+        <w:t>Case 3</w:t>
+      </w:r>
+      <w:r>
+        <w:t>: removing node with 2 children</w:t>
+      </w:r>
+    </w:p>
+    <w:p>
+      <w:pPr>
+        <w:pStyle w:val="ListParagraph"/>
+        <w:numPr>
+          <w:ilvl w:val="3"/>
+          <w:numId w:val="7"/>
+        </w:numPr>
+      </w:pPr>
+      <w:r>
+        <w:t>Find the smallest node from its right child (check the right node and all it’s left most children until you reach the end of the children)</w:t>
+      </w:r>
+      <w:r>
+        <w:t>. Assuming we have a balanced tree, this will be</w:t>
+      </w:r>
+      <w:r>
+        <w:t xml:space="preserve"> </w:t>
+      </w:r>
+      <w:r>
+        <w:rPr>
+          <w:b/>
+          <w:bCs/>
+        </w:rPr>
+        <w:t>O (</w:t>
+      </w:r>
+      <w:r>
+        <w:rPr>
+          <w:b/>
+          <w:bCs/>
+        </w:rPr>
+        <w:t>log N</w:t>
+      </w:r>
+      <w:r>
+        <w:rPr>
+          <w:b/>
+          <w:bCs/>
+        </w:rPr>
+        <w:t>)</w:t>
+      </w:r>
+      <w:r>
+        <w:rPr>
+          <w:b/>
+          <w:bCs/>
+        </w:rPr>
+        <w:t xml:space="preserve"> </w:t>
+      </w:r>
+      <w:r>
+        <w:t>where N is the height of the tree from that node.</w:t>
+      </w:r>
+    </w:p>
+    <w:p>
+      <w:pPr>
+        <w:pStyle w:val="ListParagraph"/>
+        <w:numPr>
+          <w:ilvl w:val="3"/>
+          <w:numId w:val="7"/>
+        </w:numPr>
+      </w:pPr>
+      <w:r>
+        <w:t xml:space="preserve">Swap the </w:t>
+      </w:r>
+      <w:r>
+        <w:t>found</w:t>
+      </w:r>
+      <w:r>
+        <w:t xml:space="preserve"> node with </w:t>
+      </w:r>
+      <w:r>
+        <w:t>the node we are deleting</w:t>
+      </w:r>
+      <w:r>
+        <w:t xml:space="preserve">: </w:t>
+      </w:r>
+      <w:r>
+        <w:rPr>
+          <w:b/>
+          <w:bCs/>
+        </w:rPr>
+        <w:t>O (</w:t>
+      </w:r>
+      <w:r>
+        <w:rPr>
+          <w:b/>
+          <w:bCs/>
+        </w:rPr>
+        <w:t>1</w:t>
+      </w:r>
+      <w:r>
+        <w:rPr>
+          <w:b/>
+          <w:bCs/>
+        </w:rPr>
+        <w:t>)</w:t>
+      </w:r>
+    </w:p>
+    <w:p>
+      <w:pPr>
+        <w:pStyle w:val="ListParagraph"/>
+        <w:numPr>
+          <w:ilvl w:val="3"/>
+          <w:numId w:val="7"/>
+        </w:numPr>
+      </w:pPr>
+      <w:r>
+        <w:t xml:space="preserve">Delete the </w:t>
+      </w:r>
+      <w:r>
+        <w:t>found node</w:t>
+      </w:r>
+      <w:r>
+        <w:t xml:space="preserve">: </w:t>
+      </w:r>
+      <w:r>
+        <w:rPr>
+          <w:b/>
+          <w:bCs/>
+        </w:rPr>
+        <w:t>O (</w:t>
+      </w:r>
+      <w:r>
+        <w:rPr>
+          <w:b/>
+          <w:bCs/>
+        </w:rPr>
+        <w:t>1</w:t>
+      </w:r>
+      <w:r>
+        <w:rPr>
+          <w:b/>
+          <w:bCs/>
+        </w:rPr>
+        <w:t>)</w:t>
+      </w:r>
+    </w:p>
+    <w:p>
+      <w:pPr>
+        <w:pStyle w:val="ListParagraph"/>
+        <w:numPr>
+          <w:ilvl w:val="1"/>
+          <w:numId w:val="7"/>
+        </w:numPr>
+      </w:pPr>
+      <w:r>
+        <w:t xml:space="preserve">BST range search: </w:t>
+      </w:r>
+      <w:r>
+        <w:rPr>
+          <w:b/>
+          <w:bCs/>
+        </w:rPr>
+        <w:t>O</w:t>
+      </w:r>
+      <w:r>
+        <w:rPr>
+          <w:b/>
+          <w:bCs/>
+        </w:rPr>
+        <w:t xml:space="preserve"> </w:t>
+      </w:r>
+      <w:r>
+        <w:rPr>
+          <w:b/>
+          <w:bCs/>
+        </w:rPr>
+        <w:t>(</w:t>
+      </w:r>
+      <w:r>
+        <w:rPr>
+          <w:b/>
+          <w:bCs/>
+        </w:rPr>
+        <w:t>l</w:t>
+      </w:r>
+      <w:r>
+        <w:rPr>
+          <w:b/>
+          <w:bCs/>
+        </w:rPr>
+        <w:t>og N)</w:t>
+      </w:r>
+    </w:p>
+    <w:p>
+      <w:pPr>
+        <w:pStyle w:val="ListParagraph"/>
+        <w:numPr>
+          <w:ilvl w:val="2"/>
+          <w:numId w:val="7"/>
+        </w:numPr>
+      </w:pPr>
+      <w:r>
+        <w:t>Check if the current node exists (initially the root)</w:t>
+      </w:r>
+      <w:r>
+        <w:t>:</w:t>
+      </w:r>
+      <w:r>
+        <w:t xml:space="preserve"> </w:t>
+      </w:r>
+      <w:r>
+        <w:rPr>
+          <w:b/>
+          <w:bCs/>
+        </w:rPr>
+        <w:t>O (</w:t>
+      </w:r>
+      <w:r>
+        <w:rPr>
+          <w:b/>
+          <w:bCs/>
+        </w:rPr>
+        <w:t>1</w:t>
+      </w:r>
+      <w:r>
+        <w:rPr>
+          <w:b/>
+          <w:bCs/>
+        </w:rPr>
+        <w:t>)</w:t>
+      </w:r>
+    </w:p>
+    <w:p>
+      <w:pPr>
+        <w:pStyle w:val="ListParagraph"/>
+        <w:numPr>
+          <w:ilvl w:val="2"/>
+          <w:numId w:val="7"/>
+        </w:numPr>
+      </w:pPr>
+      <w:r>
+        <w:t>If the node’s value is within the range increment the number of intersections</w:t>
+      </w:r>
+      <w:r>
+        <w:t xml:space="preserve">: </w:t>
+      </w:r>
+      <w:r>
+        <w:rPr>
+          <w:b/>
+          <w:bCs/>
+        </w:rPr>
+        <w:t>O (</w:t>
+      </w:r>
+      <w:r>
+        <w:rPr>
+          <w:b/>
+          <w:bCs/>
+        </w:rPr>
+        <w:t>1</w:t>
+      </w:r>
+      <w:r>
+        <w:rPr>
+          <w:b/>
+          <w:bCs/>
+        </w:rPr>
+        <w:t>)</w:t>
+      </w:r>
+    </w:p>
+    <w:p>
+      <w:pPr>
+        <w:pStyle w:val="ListParagraph"/>
+        <w:numPr>
+          <w:ilvl w:val="2"/>
+          <w:numId w:val="7"/>
+        </w:numPr>
+      </w:pPr>
+      <w:r>
+        <w:t>If the value is still within the left bounds, keep searching its left nodes recursively.</w:t>
+      </w:r>
+      <w:r>
+        <w:t xml:space="preserve"> Assuming it’s a balanced tree, this will take </w:t>
+      </w:r>
+      <w:r>
+        <w:rPr>
+          <w:b/>
+          <w:bCs/>
+        </w:rPr>
+        <w:t>O</w:t>
+      </w:r>
+      <w:r>
+        <w:rPr>
+          <w:b/>
+          <w:bCs/>
+        </w:rPr>
+        <w:t xml:space="preserve"> </w:t>
+      </w:r>
+      <w:r>
+        <w:rPr>
+          <w:b/>
+          <w:bCs/>
+        </w:rPr>
+        <w:t>(</w:t>
+      </w:r>
+      <w:r>
+        <w:rPr>
+          <w:b/>
+          <w:bCs/>
+        </w:rPr>
+        <w:t>l</w:t>
+      </w:r>
+      <w:r>
+        <w:rPr>
+          <w:b/>
+          <w:bCs/>
+        </w:rPr>
+        <w:t>og N)</w:t>
+      </w:r>
+    </w:p>
+    <w:p>
+      <w:pPr>
+        <w:pStyle w:val="ListParagraph"/>
+        <w:numPr>
+          <w:ilvl w:val="2"/>
+          <w:numId w:val="7"/>
+        </w:numPr>
+      </w:pPr>
+      <w:r>
+        <w:t xml:space="preserve">If the value is still within the </w:t>
+      </w:r>
+      <w:r>
+        <w:t>right</w:t>
+      </w:r>
+      <w:r>
+        <w:t xml:space="preserve"> bounds, keep searching </w:t>
+      </w:r>
+      <w:r>
+        <w:t>its</w:t>
+      </w:r>
+      <w:r>
+        <w:t xml:space="preserve"> </w:t>
+      </w:r>
+      <w:r>
+        <w:t>right</w:t>
+      </w:r>
+      <w:r>
+        <w:t xml:space="preserve"> nodes recursively.</w:t>
+      </w:r>
+      <w:r>
+        <w:t xml:space="preserve"> </w:t>
+      </w:r>
+      <w:r>
+        <w:t xml:space="preserve">Assuming it’s a balanced tree, this will take </w:t>
+      </w:r>
+      <w:r>
+        <w:rPr>
+          <w:b/>
+          <w:bCs/>
+        </w:rPr>
+        <w:t>O</w:t>
+      </w:r>
+      <w:r>
+        <w:rPr>
+          <w:b/>
+          <w:bCs/>
+        </w:rPr>
+        <w:t xml:space="preserve"> </w:t>
+      </w:r>
+      <w:r>
+        <w:rPr>
+          <w:b/>
+          <w:bCs/>
+        </w:rPr>
+        <w:t>(</w:t>
+      </w:r>
+      <w:r>
+        <w:rPr>
+          <w:b/>
+          <w:bCs/>
+        </w:rPr>
+        <w:t>l</w:t>
+      </w:r>
+      <w:r>
+        <w:rPr>
+          <w:b/>
+          <w:bCs/>
+        </w:rPr>
+        <w:t>og N)</w:t>
+      </w:r>
+    </w:p>
+    <w:p>
+      <w:r>
+        <w:t xml:space="preserve">Therefore, the priority queue initialisation </w:t>
+      </w:r>
+      <w:r>
+        <w:rPr>
+          <w:b/>
+          <w:bCs/>
+        </w:rPr>
+        <w:t>O</w:t>
+      </w:r>
+      <w:r>
+        <w:rPr>
+          <w:b/>
+          <w:bCs/>
+        </w:rPr>
+        <w:t xml:space="preserve"> </w:t>
+      </w:r>
+      <w:r>
+        <w:rPr>
+          <w:b/>
+          <w:bCs/>
+        </w:rPr>
+        <w:t>(</w:t>
+      </w:r>
+      <w:r>
+        <w:rPr>
+          <w:b/>
+          <w:bCs/>
+        </w:rPr>
+        <w:t>N</w:t>
+      </w:r>
+      <w:r>
+        <w:rPr>
+          <w:b/>
+          <w:bCs/>
+        </w:rPr>
+        <w:t>)</w:t>
+      </w:r>
+      <w:r>
+        <w:rPr>
+          <w:b/>
+          <w:bCs/>
+        </w:rPr>
+        <w:t xml:space="preserve"> </w:t>
+      </w:r>
+      <w:r>
+        <w:t>+ priority queue stable sort +</w:t>
+      </w:r>
+      <w:r>
+        <w:t xml:space="preserve"> </w:t>
+      </w:r>
+      <w:r>
+        <w:rPr>
+          <w:b/>
+          <w:bCs/>
+        </w:rPr>
+        <w:t>O (</w:t>
+      </w:r>
+      <w:r>
+        <w:rPr>
+          <w:b/>
+          <w:bCs/>
+        </w:rPr>
+        <w:t>N log N</w:t>
+      </w:r>
+      <w:r>
+        <w:rPr>
+          <w:b/>
+          <w:bCs/>
+        </w:rPr>
+        <w:t>)</w:t>
+      </w:r>
+      <w:r>
+        <w:t xml:space="preserve"> </w:t>
+      </w:r>
+      <w:r>
+        <w:t>+ Binary Search Tree Sweeping (</w:t>
+      </w:r>
+      <w:r>
+        <w:t xml:space="preserve">assuming </w:t>
+      </w:r>
+      <w:r>
+        <w:t xml:space="preserve">a balanced tree) </w:t>
+      </w:r>
+      <w:r>
+        <w:rPr>
+          <w:b/>
+          <w:bCs/>
+        </w:rPr>
+        <w:t>O</w:t>
+      </w:r>
+      <w:r>
+        <w:rPr>
+          <w:b/>
+          <w:bCs/>
+        </w:rPr>
+        <w:t xml:space="preserve"> </w:t>
+      </w:r>
+      <w:r>
+        <w:rPr>
+          <w:b/>
+          <w:bCs/>
+        </w:rPr>
+        <w:t>(N log N)</w:t>
+      </w:r>
+      <w:r>
+        <w:rPr>
+          <w:b/>
+          <w:bCs/>
+        </w:rPr>
+        <w:t xml:space="preserve"> </w:t>
+      </w:r>
+      <w:r>
+        <w:t xml:space="preserve">gives a total time complexity of </w:t>
+      </w:r>
+      <w:r>
+        <w:rPr>
+          <w:b/>
+          <w:bCs/>
+          <w:u w:val="single"/>
+        </w:rPr>
+        <w:t>O (N log N)</w:t>
+      </w:r>
+    </w:p>
+    <w:p>
+      <w:pPr>
+        <w:rPr>
+          <w:b/>
+          <w:bCs/>
+        </w:rPr>
+      </w:pPr>
+      <w:r>
+        <w:rPr>
+          <w:b/>
+          <w:bCs/>
+        </w:rPr>
         <w:t>References:</w:t>
       </w:r>
     </w:p>
@@ -441,15 +1380,12 @@
         <w:t xml:space="preserve"> P</w:t>
       </w:r>
       <w:r>
-        <w:t>rinceton</w:t>
-      </w:r>
-      <w:r>
-        <w:t xml:space="preserve"> </w:t>
+        <w:t xml:space="preserve">rinceton </w:t>
       </w:r>
       <w:r>
         <w:t>University lecture on the topic (</w:t>
       </w:r>
-      <w:hyperlink r:id="rId7" w:history="1">
+      <w:hyperlink r:id="rId8" w:history="1">
         <w:r>
           <w:rPr>
             <w:rStyle w:val="Hyperlink"/>
@@ -479,7 +1415,7 @@
       <w:r>
         <w:t xml:space="preserve"> (</w:t>
       </w:r>
-      <w:hyperlink r:id="rId8" w:history="1">
+      <w:hyperlink r:id="rId9" w:history="1">
         <w:r>
           <w:rPr>
             <w:rStyle w:val="Hyperlink"/>
@@ -509,7 +1445,7 @@
       <w:r>
         <w:t xml:space="preserve"> (</w:t>
       </w:r>
-      <w:hyperlink r:id="rId9" w:history="1">
+      <w:hyperlink r:id="rId10" w:history="1">
         <w:r>
           <w:rPr>
             <w:rStyle w:val="Hyperlink"/>
@@ -535,6 +1471,7 @@
         <w:pStyle w:val="Heading1"/>
       </w:pPr>
       <w:r>
+        <w:lastRenderedPageBreak/>
         <w:t>Q2. Bellman-Ford Algorithm</w:t>
       </w:r>
     </w:p>
@@ -555,13 +1492,7 @@
     </w:p>
     <w:p>
       <w:r>
-        <w:t xml:space="preserve">A Bellman-Ford algorithm was created to solve the provided graph </w:t>
-      </w:r>
-      <w:r>
-        <w:t>(as labelled by myself)</w:t>
-      </w:r>
-      <w:r>
-        <w:t>:</w:t>
+        <w:t>A Bellman-Ford algorithm was created to solve the provided graph (as labelled by myself):</w:t>
       </w:r>
     </w:p>
     <w:p>
@@ -587,7 +1518,7 @@
                     </pic:cNvPicPr>
                   </pic:nvPicPr>
                   <pic:blipFill>
-                    <a:blip r:embed="rId10">
+                    <a:blip r:embed="rId11">
                       <a:extLst>
                         <a:ext uri="{28A0092B-C50C-407E-A947-70E740481C1C}">
                           <a14:useLocalDpi xmlns:a14="http://schemas.microsoft.com/office/drawing/2010/main" val="0"/>
@@ -823,34 +1754,27 @@
         <w:t xml:space="preserve">After </w:t>
       </w:r>
       <w:r>
-        <w:t xml:space="preserve">inputting to the </w:t>
-      </w:r>
-      <w:proofErr w:type="gramStart"/>
-      <w:r>
-        <w:t>algorithm</w:t>
-      </w:r>
-      <w:proofErr w:type="gramEnd"/>
-      <w:r>
-        <w:t xml:space="preserve"> the above graph</w:t>
-      </w:r>
-      <w:r>
-        <w:t>, it provided the correct output:</w:t>
-      </w:r>
-      <w:r>
-        <w:t xml:space="preserve"> </w:t>
-      </w:r>
-    </w:p>
-    <w:p>
-      <w:pPr>
-        <w:rPr>
-          <w:b/>
-          <w:bCs/>
-        </w:rPr>
-      </w:pPr>
-      <w:r>
-        <w:rPr>
-          <w:b/>
-          <w:bCs/>
+        <w:t xml:space="preserve">inputting </w:t>
+      </w:r>
+      <w:r>
+        <w:t xml:space="preserve">the above graph </w:t>
+      </w:r>
+      <w:r>
+        <w:t>to the algorithm, it provided the correct output:</w:t>
+      </w:r>
+    </w:p>
+    <w:p>
+      <w:pPr>
+        <w:rPr>
+          <w:b/>
+          <w:bCs/>
+        </w:rPr>
+      </w:pPr>
+      <w:r>
+        <w:rPr>
+          <w:b/>
+          <w:bCs/>
+          <w:noProof/>
         </w:rPr>
         <w:lastRenderedPageBreak/>
         <w:drawing>
@@ -858,1133 +1782,6 @@
             <wp:extent cx="2484414" cy="2711450"/>
             <wp:effectExtent l="0" t="0" r="0" b="0"/>
             <wp:docPr id="3" name="Picture 3"/>
-            <wp:cNvGraphicFramePr>
-              <a:graphicFrameLocks xmlns:a="http://schemas.openxmlformats.org/drawingml/2006/main" noChangeAspect="1"/>
-            </wp:cNvGraphicFramePr>
-            <a:graphic xmlns:a="http://schemas.openxmlformats.org/drawingml/2006/main">
-              <a:graphicData uri="http://schemas.openxmlformats.org/drawingml/2006/picture">
-                <pic:pic xmlns:pic="http://schemas.openxmlformats.org/drawingml/2006/picture">
-                  <pic:nvPicPr>
-                    <pic:cNvPr id="1" name=""/>
-                    <pic:cNvPicPr/>
-                  </pic:nvPicPr>
-                  <pic:blipFill>
-                    <a:blip r:embed="rId11"/>
-                    <a:stretch>
-                      <a:fillRect/>
-                    </a:stretch>
-                  </pic:blipFill>
-                  <pic:spPr>
-                    <a:xfrm>
-                      <a:off x="0" y="0"/>
-                      <a:ext cx="2489369" cy="2716857"/>
-                    </a:xfrm>
-                    <a:prstGeom prst="rect">
-                      <a:avLst/>
-                    </a:prstGeom>
-                  </pic:spPr>
-                </pic:pic>
-              </a:graphicData>
-            </a:graphic>
-          </wp:inline>
-        </w:drawing>
-      </w:r>
-    </w:p>
-    <w:p>
-      <w:pPr>
-        <w:pStyle w:val="Heading1"/>
-      </w:pPr>
-      <w:r>
-        <w:t>Q3.</w:t>
-      </w:r>
-      <w:r>
-        <w:t xml:space="preserve"> </w:t>
-      </w:r>
-      <w:r>
-        <w:t>Graph Data Structure</w:t>
-      </w:r>
-    </w:p>
-    <w:p/>
-    <w:p>
-      <w:pPr>
-        <w:pStyle w:val="Heading1"/>
-      </w:pPr>
-      <w:r>
-        <w:t>Q4.</w:t>
-      </w:r>
-      <w:r>
-        <w:t xml:space="preserve"> </w:t>
-      </w:r>
-      <w:r>
-        <w:t xml:space="preserve">Unordered List Data Structure   </w:t>
-      </w:r>
-    </w:p>
-    <w:p>
-      <w:pPr>
-        <w:rPr>
-          <w:b/>
-          <w:bCs/>
-        </w:rPr>
-      </w:pPr>
-      <w:r>
-        <w:rPr>
-          <w:b/>
-          <w:bCs/>
-        </w:rPr>
-        <w:t>Introduction:</w:t>
-      </w:r>
-    </w:p>
-    <w:p>
-      <w:r>
-        <w:t xml:space="preserve">A data structure was created for storing unordered lists of integers. It needed to be </w:t>
-      </w:r>
-      <w:proofErr w:type="gramStart"/>
-      <w:r>
-        <w:t>O(</w:t>
-      </w:r>
-      <w:proofErr w:type="gramEnd"/>
-      <w:r>
-        <w:t>1) for adding, deleting, testing for being in the list, and displaying an integer when iterating through the list. It also needed to be O(k) (where k is the number of integers in the list) for clearing the list. Duplicates were not allowed in the list, and the integers had to be stored in the range 0 to N (where N was an upper bound value).</w:t>
-      </w:r>
-    </w:p>
-    <w:p>
-      <w:r>
-        <w:rPr>
-          <w:b/>
-          <w:bCs/>
-        </w:rPr>
-        <w:t>Overview</w:t>
-      </w:r>
-      <w:r>
-        <w:rPr>
-          <w:b/>
-          <w:bCs/>
-        </w:rPr>
-        <w:t xml:space="preserve"> / Complexity Analysis</w:t>
-      </w:r>
-      <w:r>
-        <w:t>:</w:t>
-      </w:r>
-    </w:p>
-    <w:p>
-      <w:pPr>
-        <w:rPr>
-          <w:u w:val="single"/>
-        </w:rPr>
-      </w:pPr>
-      <w:r>
-        <w:rPr>
-          <w:u w:val="single"/>
-        </w:rPr>
-        <w:t>Data structure</w:t>
-      </w:r>
-    </w:p>
-    <w:p>
-      <w:r>
-        <w:t xml:space="preserve">The structure I used included a </w:t>
-      </w:r>
-      <w:r>
-        <w:t>list</w:t>
-      </w:r>
-      <w:r>
-        <w:t xml:space="preserve"> array of the values, and a </w:t>
-      </w:r>
-      <w:r>
-        <w:t>lookup</w:t>
-      </w:r>
-      <w:r>
-        <w:t xml:space="preserve"> map array that stored the index position of each value in the list. The lookup table was of size N + 1</w:t>
-      </w:r>
-      <w:r>
-        <w:t xml:space="preserve"> and is initialised to all -1s</w:t>
-      </w:r>
-      <w:r>
-        <w:t xml:space="preserve">. </w:t>
-      </w:r>
-      <w:r>
-        <w:t>This example illustrates how it works:</w:t>
-      </w:r>
-    </w:p>
-    <w:p>
-      <w:pPr>
-        <w:pStyle w:val="ListParagraph"/>
-        <w:numPr>
-          <w:ilvl w:val="0"/>
-          <w:numId w:val="9"/>
-        </w:numPr>
-      </w:pPr>
-      <w:r>
-        <w:t>N=6</w:t>
-      </w:r>
-    </w:p>
-    <w:p>
-      <w:pPr>
-        <w:pStyle w:val="ListParagraph"/>
-        <w:numPr>
-          <w:ilvl w:val="0"/>
-          <w:numId w:val="9"/>
-        </w:numPr>
-      </w:pPr>
-      <w:r>
-        <w:t>list = {1, 3, 5}</w:t>
-      </w:r>
-    </w:p>
-    <w:p>
-      <w:pPr>
-        <w:pStyle w:val="ListParagraph"/>
-        <w:numPr>
-          <w:ilvl w:val="0"/>
-          <w:numId w:val="9"/>
-        </w:numPr>
-      </w:pPr>
-      <w:r>
-        <w:t>l</w:t>
-      </w:r>
-      <w:r>
-        <w:t xml:space="preserve">ookup = [ </w:t>
-      </w:r>
-      <w:r>
-        <w:t>-</w:t>
-      </w:r>
-      <w:proofErr w:type="gramStart"/>
-      <w:r>
-        <w:t>1</w:t>
-      </w:r>
-      <w:r>
-        <w:t xml:space="preserve"> ,</w:t>
-      </w:r>
-      <w:proofErr w:type="gramEnd"/>
-      <w:r>
-        <w:t xml:space="preserve"> </w:t>
-      </w:r>
-      <w:r>
-        <w:t>0</w:t>
-      </w:r>
-      <w:r>
-        <w:t xml:space="preserve"> ,</w:t>
-      </w:r>
-      <w:r>
-        <w:t xml:space="preserve"> </w:t>
-      </w:r>
-      <w:r>
-        <w:t>-1</w:t>
-      </w:r>
-      <w:r>
-        <w:t xml:space="preserve"> ,</w:t>
-      </w:r>
-      <w:r>
-        <w:t xml:space="preserve"> </w:t>
-      </w:r>
-      <w:r>
-        <w:t>1</w:t>
-      </w:r>
-      <w:r>
-        <w:t xml:space="preserve"> ,</w:t>
-      </w:r>
-      <w:r>
-        <w:t xml:space="preserve"> </w:t>
-      </w:r>
-      <w:r>
-        <w:t>-1</w:t>
-      </w:r>
-      <w:r>
-        <w:t xml:space="preserve"> ,</w:t>
-      </w:r>
-      <w:r>
-        <w:t xml:space="preserve"> </w:t>
-      </w:r>
-      <w:r>
-        <w:t xml:space="preserve">2, </w:t>
-      </w:r>
-      <w:r>
-        <w:t>-1</w:t>
-      </w:r>
-      <w:r>
-        <w:t xml:space="preserve"> </w:t>
-      </w:r>
-      <w:r>
-        <w:t>]</w:t>
-      </w:r>
-      <w:r>
-        <w:t xml:space="preserve">. </w:t>
-      </w:r>
-    </w:p>
-    <w:p>
-      <w:r>
-        <w:t>So, in lookup [3] we get 1, which is 3’s index in the list.</w:t>
-      </w:r>
-    </w:p>
-    <w:p>
-      <w:pPr>
-        <w:rPr>
-          <w:u w:val="single"/>
-        </w:rPr>
-      </w:pPr>
-      <w:r>
-        <w:rPr>
-          <w:u w:val="single"/>
-        </w:rPr>
-        <w:t>Add</w:t>
-      </w:r>
-    </w:p>
-    <w:p>
-      <w:pPr>
-        <w:pStyle w:val="ListParagraph"/>
-        <w:numPr>
-          <w:ilvl w:val="0"/>
-          <w:numId w:val="9"/>
-        </w:numPr>
-      </w:pPr>
-      <w:r>
-        <w:t>W</w:t>
-      </w:r>
-      <w:r>
-        <w:t>e check if the value is within the range 0 – N.</w:t>
-      </w:r>
-      <w:r>
-        <w:t xml:space="preserve"> </w:t>
-      </w:r>
-      <w:r>
-        <w:rPr>
-          <w:b/>
-          <w:bCs/>
-        </w:rPr>
-        <w:t>O (1)</w:t>
-      </w:r>
-    </w:p>
-    <w:p>
-      <w:pPr>
-        <w:pStyle w:val="ListParagraph"/>
-        <w:numPr>
-          <w:ilvl w:val="0"/>
-          <w:numId w:val="9"/>
-        </w:numPr>
-      </w:pPr>
-      <w:r>
-        <w:t>We check if it’s not a duplicate.</w:t>
-      </w:r>
-      <w:r>
-        <w:t xml:space="preserve"> </w:t>
-      </w:r>
-      <w:r>
-        <w:rPr>
-          <w:b/>
-          <w:bCs/>
-        </w:rPr>
-        <w:t>O (1)</w:t>
-      </w:r>
-    </w:p>
-    <w:p>
-      <w:pPr>
-        <w:pStyle w:val="ListParagraph"/>
-        <w:numPr>
-          <w:ilvl w:val="0"/>
-          <w:numId w:val="9"/>
-        </w:numPr>
-      </w:pPr>
-      <w:r>
-        <w:t>Add the value to the head of the list.</w:t>
-      </w:r>
-      <w:r>
-        <w:t xml:space="preserve"> </w:t>
-      </w:r>
-      <w:r>
-        <w:rPr>
-          <w:b/>
-          <w:bCs/>
-        </w:rPr>
-        <w:t>O (1)</w:t>
-      </w:r>
-    </w:p>
-    <w:p>
-      <w:pPr>
-        <w:pStyle w:val="ListParagraph"/>
-        <w:numPr>
-          <w:ilvl w:val="0"/>
-          <w:numId w:val="9"/>
-        </w:numPr>
-      </w:pPr>
-      <w:r>
-        <w:t>Add the value into the lookup map. (</w:t>
-      </w:r>
-      <w:r>
-        <w:t>E.g.,</w:t>
-      </w:r>
-      <w:r>
-        <w:t xml:space="preserve"> lookup[value] = </w:t>
-      </w:r>
-      <w:r>
-        <w:t xml:space="preserve">list </w:t>
-      </w:r>
-      <w:r>
-        <w:t>index we just inserted the value into)</w:t>
-      </w:r>
-      <w:r>
-        <w:t>.</w:t>
-      </w:r>
-      <w:r>
-        <w:t xml:space="preserve"> </w:t>
-      </w:r>
-      <w:r>
-        <w:t xml:space="preserve"> </w:t>
-      </w:r>
-      <w:r>
-        <w:rPr>
-          <w:b/>
-          <w:bCs/>
-        </w:rPr>
-        <w:t>O (1)</w:t>
-      </w:r>
-    </w:p>
-    <w:p>
-      <w:r>
-        <w:t xml:space="preserve">Therefore, adding is </w:t>
-      </w:r>
-      <w:r>
-        <w:rPr>
-          <w:b/>
-          <w:bCs/>
-        </w:rPr>
-        <w:t>O</w:t>
-      </w:r>
-      <w:r>
-        <w:rPr>
-          <w:b/>
-          <w:bCs/>
-        </w:rPr>
-        <w:t xml:space="preserve"> </w:t>
-      </w:r>
-      <w:r>
-        <w:rPr>
-          <w:b/>
-          <w:bCs/>
-        </w:rPr>
-        <w:t>(1)</w:t>
-      </w:r>
-    </w:p>
-    <w:p>
-      <w:pPr>
-        <w:rPr>
-          <w:u w:val="single"/>
-        </w:rPr>
-      </w:pPr>
-      <w:r>
-        <w:rPr>
-          <w:u w:val="single"/>
-        </w:rPr>
-        <w:lastRenderedPageBreak/>
-        <w:t>Remove a value</w:t>
-      </w:r>
-    </w:p>
-    <w:p>
-      <w:pPr>
-        <w:pStyle w:val="ListParagraph"/>
-        <w:numPr>
-          <w:ilvl w:val="0"/>
-          <w:numId w:val="9"/>
-        </w:numPr>
-      </w:pPr>
-      <w:r>
-        <w:t xml:space="preserve">Check if </w:t>
-      </w:r>
-      <w:r>
-        <w:t>the value exists</w:t>
-      </w:r>
-      <w:r>
-        <w:t xml:space="preserve">. </w:t>
-      </w:r>
-      <w:r>
-        <w:rPr>
-          <w:b/>
-          <w:bCs/>
-        </w:rPr>
-        <w:t>O</w:t>
-      </w:r>
-      <w:r>
-        <w:rPr>
-          <w:b/>
-          <w:bCs/>
-        </w:rPr>
-        <w:t xml:space="preserve"> </w:t>
-      </w:r>
-      <w:r>
-        <w:rPr>
-          <w:b/>
-          <w:bCs/>
-        </w:rPr>
-        <w:t>(1)</w:t>
-      </w:r>
-    </w:p>
-    <w:p>
-      <w:pPr>
-        <w:pStyle w:val="ListParagraph"/>
-        <w:numPr>
-          <w:ilvl w:val="0"/>
-          <w:numId w:val="9"/>
-        </w:numPr>
-      </w:pPr>
-      <w:r>
-        <w:t>Swap the value to delete with the last value of the list in the lookup map.</w:t>
-      </w:r>
-      <w:r>
-        <w:t xml:space="preserve"> </w:t>
-      </w:r>
-      <w:r>
-        <w:rPr>
-          <w:b/>
-          <w:bCs/>
-        </w:rPr>
-        <w:t>O</w:t>
-      </w:r>
-      <w:r>
-        <w:rPr>
-          <w:b/>
-          <w:bCs/>
-        </w:rPr>
-        <w:t xml:space="preserve"> </w:t>
-      </w:r>
-      <w:r>
-        <w:rPr>
-          <w:b/>
-          <w:bCs/>
-        </w:rPr>
-        <w:t>(1)</w:t>
-      </w:r>
-    </w:p>
-    <w:p>
-      <w:pPr>
-        <w:pStyle w:val="ListParagraph"/>
-        <w:numPr>
-          <w:ilvl w:val="0"/>
-          <w:numId w:val="9"/>
-        </w:numPr>
-      </w:pPr>
-      <w:r>
-        <w:t>Set the element we’re deleting to the last element in the list.</w:t>
-      </w:r>
-      <w:r>
-        <w:t xml:space="preserve"> </w:t>
-      </w:r>
-      <w:r>
-        <w:rPr>
-          <w:b/>
-          <w:bCs/>
-        </w:rPr>
-        <w:t>O</w:t>
-      </w:r>
-      <w:r>
-        <w:rPr>
-          <w:b/>
-          <w:bCs/>
-        </w:rPr>
-        <w:t xml:space="preserve"> </w:t>
-      </w:r>
-      <w:r>
-        <w:rPr>
-          <w:b/>
-          <w:bCs/>
-        </w:rPr>
-        <w:t>(1)</w:t>
-      </w:r>
-    </w:p>
-    <w:p>
-      <w:pPr>
-        <w:pStyle w:val="ListParagraph"/>
-        <w:numPr>
-          <w:ilvl w:val="0"/>
-          <w:numId w:val="9"/>
-        </w:numPr>
-      </w:pPr>
-      <w:r>
-        <w:t>Update the index of the value we swapped to in the lookup map.</w:t>
-      </w:r>
-      <w:r>
-        <w:t xml:space="preserve"> </w:t>
-      </w:r>
-      <w:r>
-        <w:rPr>
-          <w:b/>
-          <w:bCs/>
-        </w:rPr>
-        <w:t>O</w:t>
-      </w:r>
-      <w:r>
-        <w:rPr>
-          <w:b/>
-          <w:bCs/>
-        </w:rPr>
-        <w:t xml:space="preserve"> </w:t>
-      </w:r>
-      <w:r>
-        <w:rPr>
-          <w:b/>
-          <w:bCs/>
-        </w:rPr>
-        <w:t>(1)</w:t>
-      </w:r>
-    </w:p>
-    <w:p>
-      <w:pPr>
-        <w:pStyle w:val="ListParagraph"/>
-        <w:numPr>
-          <w:ilvl w:val="0"/>
-          <w:numId w:val="9"/>
-        </w:numPr>
-      </w:pPr>
-      <w:r>
-        <w:t>Set the index we deleted to -1 in the lookup map.</w:t>
-      </w:r>
-      <w:r>
-        <w:t xml:space="preserve"> </w:t>
-      </w:r>
-      <w:r>
-        <w:rPr>
-          <w:b/>
-          <w:bCs/>
-        </w:rPr>
-        <w:t>O</w:t>
-      </w:r>
-      <w:r>
-        <w:rPr>
-          <w:b/>
-          <w:bCs/>
-        </w:rPr>
-        <w:t xml:space="preserve"> </w:t>
-      </w:r>
-      <w:r>
-        <w:rPr>
-          <w:b/>
-          <w:bCs/>
-        </w:rPr>
-        <w:t>(1)</w:t>
-      </w:r>
-    </w:p>
-    <w:p>
-      <w:pPr>
-        <w:pStyle w:val="ListParagraph"/>
-        <w:numPr>
-          <w:ilvl w:val="0"/>
-          <w:numId w:val="9"/>
-        </w:numPr>
-      </w:pPr>
-      <w:r>
-        <w:t>Decrease our list size by 1.</w:t>
-      </w:r>
-      <w:r>
-        <w:t xml:space="preserve"> </w:t>
-      </w:r>
-      <w:r>
-        <w:rPr>
-          <w:b/>
-          <w:bCs/>
-        </w:rPr>
-        <w:t>O</w:t>
-      </w:r>
-      <w:r>
-        <w:rPr>
-          <w:b/>
-          <w:bCs/>
-        </w:rPr>
-        <w:t xml:space="preserve"> </w:t>
-      </w:r>
-      <w:r>
-        <w:rPr>
-          <w:b/>
-          <w:bCs/>
-        </w:rPr>
-        <w:t>(1)</w:t>
-      </w:r>
-    </w:p>
-    <w:p>
-      <w:pPr>
-        <w:ind w:left="720"/>
-      </w:pPr>
-      <w:r>
-        <w:t>An example r</w:t>
-      </w:r>
-      <w:r>
-        <w:t xml:space="preserve">emoving 2 from list = </w:t>
-      </w:r>
-      <w:proofErr w:type="gramStart"/>
-      <w:r>
-        <w:t>{ 2</w:t>
-      </w:r>
-      <w:proofErr w:type="gramEnd"/>
-      <w:r>
-        <w:t>, 3, 5} lookup={ -1, -1, 0, 1, -1, 3 }</w:t>
-      </w:r>
-      <w:r>
-        <w:t>:</w:t>
-      </w:r>
-    </w:p>
-    <w:p>
-      <w:pPr>
-        <w:pStyle w:val="ListParagraph"/>
-        <w:numPr>
-          <w:ilvl w:val="0"/>
-          <w:numId w:val="13"/>
-        </w:numPr>
-        <w:ind w:left="1440"/>
-      </w:pPr>
-      <w:r>
-        <w:t>lookup</w:t>
-      </w:r>
-      <w:r>
-        <w:t xml:space="preserve"> </w:t>
-      </w:r>
-      <w:r>
-        <w:t>=</w:t>
-      </w:r>
-      <w:r>
-        <w:t xml:space="preserve"> </w:t>
-      </w:r>
-      <w:r>
-        <w:t xml:space="preserve">{ -1, -1, </w:t>
-      </w:r>
-      <w:r>
-        <w:t>3</w:t>
-      </w:r>
-      <w:r>
-        <w:t xml:space="preserve">, 1, -1, </w:t>
-      </w:r>
-      <w:r>
-        <w:t>0</w:t>
-      </w:r>
-      <w:r>
-        <w:t xml:space="preserve"> }</w:t>
-      </w:r>
-    </w:p>
-    <w:p>
-      <w:pPr>
-        <w:pStyle w:val="ListParagraph"/>
-        <w:numPr>
-          <w:ilvl w:val="0"/>
-          <w:numId w:val="13"/>
-        </w:numPr>
-        <w:ind w:left="1440"/>
-      </w:pPr>
-      <w:r>
-        <w:t xml:space="preserve">list = </w:t>
-      </w:r>
-      <w:proofErr w:type="gramStart"/>
-      <w:r>
-        <w:t xml:space="preserve">{ </w:t>
-      </w:r>
-      <w:r>
-        <w:t>5</w:t>
-      </w:r>
-      <w:proofErr w:type="gramEnd"/>
-      <w:r>
-        <w:t>, 3, 5}</w:t>
-      </w:r>
-    </w:p>
-    <w:p>
-      <w:pPr>
-        <w:pStyle w:val="ListParagraph"/>
-        <w:numPr>
-          <w:ilvl w:val="0"/>
-          <w:numId w:val="13"/>
-        </w:numPr>
-        <w:ind w:left="1440"/>
-      </w:pPr>
-      <w:r>
-        <w:t xml:space="preserve">lookup </w:t>
-      </w:r>
-      <w:proofErr w:type="gramStart"/>
-      <w:r>
-        <w:t>=  {</w:t>
-      </w:r>
-      <w:proofErr w:type="gramEnd"/>
-      <w:r>
-        <w:t xml:space="preserve"> -1, -1, </w:t>
-      </w:r>
-      <w:r>
-        <w:t>0</w:t>
-      </w:r>
-      <w:r>
-        <w:t xml:space="preserve">, 1, -1, </w:t>
-      </w:r>
-      <w:r>
-        <w:t>-1</w:t>
-      </w:r>
-      <w:r>
-        <w:t xml:space="preserve"> }</w:t>
-      </w:r>
-    </w:p>
-    <w:p>
-      <w:pPr>
-        <w:pStyle w:val="ListParagraph"/>
-        <w:numPr>
-          <w:ilvl w:val="0"/>
-          <w:numId w:val="13"/>
-        </w:numPr>
-        <w:ind w:left="1440"/>
-      </w:pPr>
-      <w:r>
-        <w:t>list = {2, 3}</w:t>
-      </w:r>
-    </w:p>
-    <w:p>
-      <w:r>
-        <w:t xml:space="preserve">Therefore, </w:t>
-      </w:r>
-      <w:r>
-        <w:t>removing a value</w:t>
-      </w:r>
-      <w:r>
-        <w:t xml:space="preserve"> is </w:t>
-      </w:r>
-      <w:r>
-        <w:rPr>
-          <w:b/>
-          <w:bCs/>
-        </w:rPr>
-        <w:t>O (1)</w:t>
-      </w:r>
-    </w:p>
-    <w:p>
-      <w:pPr>
-        <w:rPr>
-          <w:u w:val="single"/>
-        </w:rPr>
-      </w:pPr>
-      <w:r>
-        <w:rPr>
-          <w:u w:val="single"/>
-        </w:rPr>
-        <w:t>Exists (test if in the list)</w:t>
-      </w:r>
-    </w:p>
-    <w:p>
-      <w:pPr>
-        <w:pStyle w:val="ListParagraph"/>
-        <w:numPr>
-          <w:ilvl w:val="0"/>
-          <w:numId w:val="9"/>
-        </w:numPr>
-      </w:pPr>
-      <w:r>
-        <w:t xml:space="preserve">Plug the value into the lookup map </w:t>
-      </w:r>
-      <w:r>
-        <w:t xml:space="preserve">and check if it’s not -1. </w:t>
-      </w:r>
-      <w:r>
-        <w:rPr>
-          <w:b/>
-          <w:bCs/>
-        </w:rPr>
-        <w:t>O</w:t>
-      </w:r>
-      <w:r>
-        <w:rPr>
-          <w:b/>
-          <w:bCs/>
-        </w:rPr>
-        <w:t xml:space="preserve"> </w:t>
-      </w:r>
-      <w:r>
-        <w:rPr>
-          <w:b/>
-          <w:bCs/>
-        </w:rPr>
-        <w:t>(1)</w:t>
-      </w:r>
-    </w:p>
-    <w:p>
-      <w:r>
-        <w:t xml:space="preserve">Therefore, </w:t>
-      </w:r>
-      <w:r>
-        <w:t>testing if a value exists in the list</w:t>
-      </w:r>
-      <w:r>
-        <w:t xml:space="preserve"> is </w:t>
-      </w:r>
-      <w:r>
-        <w:rPr>
-          <w:b/>
-          <w:bCs/>
-        </w:rPr>
-        <w:t>O (1)</w:t>
-      </w:r>
-    </w:p>
-    <w:p>
-      <w:pPr>
-        <w:rPr>
-          <w:u w:val="single"/>
-        </w:rPr>
-      </w:pPr>
-      <w:r>
-        <w:rPr>
-          <w:u w:val="single"/>
-        </w:rPr>
-        <w:t>Iterate over list</w:t>
-      </w:r>
-    </w:p>
-    <w:p>
-      <w:pPr>
-        <w:pStyle w:val="ListParagraph"/>
-        <w:numPr>
-          <w:ilvl w:val="0"/>
-          <w:numId w:val="9"/>
-        </w:numPr>
-      </w:pPr>
-      <w:r>
-        <w:t xml:space="preserve">Loop over each item in the list </w:t>
-      </w:r>
-      <w:r>
-        <w:rPr>
-          <w:b/>
-          <w:bCs/>
-        </w:rPr>
-        <w:t>O (</w:t>
-      </w:r>
-      <w:r>
-        <w:rPr>
-          <w:b/>
-          <w:bCs/>
-        </w:rPr>
-        <w:t>K</w:t>
-      </w:r>
-      <w:r>
-        <w:rPr>
-          <w:b/>
-          <w:bCs/>
-        </w:rPr>
-        <w:t>)</w:t>
-      </w:r>
-      <w:r>
-        <w:rPr>
-          <w:b/>
-          <w:bCs/>
-        </w:rPr>
-        <w:t xml:space="preserve"> </w:t>
-      </w:r>
-      <w:r>
-        <w:t>(</w:t>
-      </w:r>
-      <w:r>
-        <w:t xml:space="preserve">which is </w:t>
-      </w:r>
-      <w:r>
-        <w:rPr>
-          <w:b/>
-          <w:bCs/>
-        </w:rPr>
-        <w:t>O</w:t>
-      </w:r>
-      <w:r>
-        <w:rPr>
-          <w:b/>
-          <w:bCs/>
-        </w:rPr>
-        <w:t xml:space="preserve"> </w:t>
-      </w:r>
-      <w:r>
-        <w:rPr>
-          <w:b/>
-          <w:bCs/>
-        </w:rPr>
-        <w:t>(1)</w:t>
-      </w:r>
-      <w:r>
-        <w:t xml:space="preserve"> per iteration which I’m assuming is what the O (1) in the question was referring to).</w:t>
-      </w:r>
-    </w:p>
-    <w:p>
-      <w:r>
-        <w:t xml:space="preserve">Therefore, </w:t>
-      </w:r>
-      <w:r>
-        <w:t xml:space="preserve">to iterate over each element in the list is </w:t>
-      </w:r>
-      <w:r>
-        <w:rPr>
-          <w:b/>
-          <w:bCs/>
-        </w:rPr>
-        <w:t>O</w:t>
-      </w:r>
-      <w:r>
-        <w:rPr>
-          <w:b/>
-          <w:bCs/>
-        </w:rPr>
-        <w:t xml:space="preserve"> </w:t>
-      </w:r>
-      <w:r>
-        <w:rPr>
-          <w:b/>
-          <w:bCs/>
-        </w:rPr>
-        <w:t>(1)</w:t>
-      </w:r>
-      <w:r>
-        <w:t xml:space="preserve"> per iteration</w:t>
-      </w:r>
-      <w:r>
-        <w:t>.</w:t>
-      </w:r>
-    </w:p>
-    <w:p>
-      <w:pPr>
-        <w:rPr>
-          <w:u w:val="single"/>
-        </w:rPr>
-      </w:pPr>
-      <w:r>
-        <w:rPr>
-          <w:u w:val="single"/>
-        </w:rPr>
-        <w:t>Clear (e</w:t>
-      </w:r>
-      <w:r>
-        <w:rPr>
-          <w:u w:val="single"/>
-        </w:rPr>
-        <w:t>mpty list</w:t>
-      </w:r>
-      <w:r>
-        <w:rPr>
-          <w:u w:val="single"/>
-        </w:rPr>
-        <w:t>)</w:t>
-      </w:r>
-    </w:p>
-    <w:p>
-      <w:pPr>
-        <w:pStyle w:val="ListParagraph"/>
-        <w:numPr>
-          <w:ilvl w:val="0"/>
-          <w:numId w:val="9"/>
-        </w:numPr>
-        <w:rPr>
-          <w:b/>
-          <w:bCs/>
-          <w:u w:val="single"/>
-        </w:rPr>
-      </w:pPr>
-      <w:r>
-        <w:t xml:space="preserve">Set the list values in our </w:t>
-      </w:r>
-      <w:r>
-        <w:t xml:space="preserve">lookup </w:t>
-      </w:r>
-      <w:r>
-        <w:t xml:space="preserve">map to -1 </w:t>
-      </w:r>
-      <w:r>
-        <w:rPr>
-          <w:b/>
-          <w:bCs/>
-        </w:rPr>
-        <w:t>O</w:t>
-      </w:r>
-      <w:r>
-        <w:rPr>
-          <w:b/>
-          <w:bCs/>
-        </w:rPr>
-        <w:t xml:space="preserve"> </w:t>
-      </w:r>
-      <w:r>
-        <w:rPr>
-          <w:b/>
-          <w:bCs/>
-        </w:rPr>
-        <w:t>(K)</w:t>
-      </w:r>
-    </w:p>
-    <w:p>
-      <w:pPr>
-        <w:pStyle w:val="ListParagraph"/>
-        <w:numPr>
-          <w:ilvl w:val="0"/>
-          <w:numId w:val="9"/>
-        </w:numPr>
-        <w:rPr>
-          <w:b/>
-          <w:bCs/>
-          <w:u w:val="single"/>
-        </w:rPr>
-      </w:pPr>
-      <w:r>
-        <w:t xml:space="preserve">Remove all items from the array </w:t>
-      </w:r>
-      <w:r>
-        <w:rPr>
-          <w:b/>
-          <w:bCs/>
-        </w:rPr>
-        <w:t>O (K)</w:t>
-      </w:r>
-    </w:p>
-    <w:p>
-      <w:r>
-        <w:t xml:space="preserve">Therefore, to </w:t>
-      </w:r>
-      <w:r>
-        <w:t>clear the</w:t>
-      </w:r>
-      <w:r>
-        <w:t xml:space="preserve"> list is </w:t>
-      </w:r>
-      <w:r>
-        <w:rPr>
-          <w:b/>
-          <w:bCs/>
-        </w:rPr>
-        <w:t>O (</w:t>
-      </w:r>
-      <w:r>
-        <w:rPr>
-          <w:b/>
-          <w:bCs/>
-        </w:rPr>
-        <w:t>K</w:t>
-      </w:r>
-      <w:r>
-        <w:rPr>
-          <w:b/>
-          <w:bCs/>
-        </w:rPr>
-        <w:t>)</w:t>
-      </w:r>
-      <w:r>
-        <w:t xml:space="preserve"> </w:t>
-      </w:r>
-    </w:p>
-    <w:p>
-      <w:pPr>
-        <w:rPr>
-          <w:b/>
-          <w:bCs/>
-        </w:rPr>
-      </w:pPr>
-      <w:r>
-        <w:rPr>
-          <w:b/>
-          <w:bCs/>
-        </w:rPr>
-        <w:t>Output:</w:t>
-      </w:r>
-    </w:p>
-    <w:p>
-      <w:r>
-        <w:t xml:space="preserve">Inputting </w:t>
-      </w:r>
-      <w:r>
-        <w:t>values = {1, 4, 3, 9} N = 10</w:t>
-      </w:r>
-    </w:p>
-    <w:p>
-      <w:r>
-        <w:drawing>
-          <wp:inline distT="0" distB="0" distL="0" distR="0" wp14:anchorId="59291CCF" wp14:editId="519B6603">
-            <wp:extent cx="2095500" cy="207909"/>
-            <wp:effectExtent l="0" t="0" r="0" b="1905"/>
-            <wp:docPr id="5" name="Picture 5"/>
             <wp:cNvGraphicFramePr>
               <a:graphicFrameLocks xmlns:a="http://schemas.openxmlformats.org/drawingml/2006/main" noChangeAspect="1"/>
             </wp:cNvGraphicFramePr>
@@ -2004,7 +1801,7 @@
                   <pic:spPr>
                     <a:xfrm>
                       <a:off x="0" y="0"/>
-                      <a:ext cx="2310212" cy="229212"/>
+                      <a:ext cx="2489369" cy="2716857"/>
                     </a:xfrm>
                     <a:prstGeom prst="rect">
                       <a:avLst/>
@@ -2016,23 +1813,1134 @@
           </wp:inline>
         </w:drawing>
       </w:r>
+    </w:p>
+    <w:p>
+      <w:pPr>
+        <w:pStyle w:val="Heading1"/>
+      </w:pPr>
+      <w:r>
+        <w:t>Q3.</w:t>
+      </w:r>
       <w:r>
         <w:t xml:space="preserve"> </w:t>
       </w:r>
-    </w:p>
-    <w:p>
-      <w:r>
-        <w:t>The following commands were run:</w:t>
-      </w:r>
-    </w:p>
-    <w:p>
-      <w:r>
+      <w:r>
+        <w:t>Graph Data Structure</w:t>
+      </w:r>
+    </w:p>
+    <w:p>
+      <w:pPr>
+        <w:rPr>
+          <w:b/>
+          <w:bCs/>
+        </w:rPr>
+      </w:pPr>
+      <w:r>
+        <w:rPr>
+          <w:b/>
+          <w:bCs/>
+        </w:rPr>
+        <w:t>Introduction:</w:t>
+      </w:r>
+    </w:p>
+    <w:p>
+      <w:r>
+        <w:t xml:space="preserve">A data structure for storing large graphs was </w:t>
+      </w:r>
+      <w:r>
+        <w:t>attempted</w:t>
+      </w:r>
+      <w:r>
+        <w:t xml:space="preserve">. It was </w:t>
+      </w:r>
+      <w:r>
+        <w:t>able to check if two vertices are connected, and produce a list of all vertices connected to a given vertex</w:t>
+      </w:r>
+      <w:r>
+        <w:t>. It is made as a variant of an adjacency list (which takes O(E), where E is the number of edges, compared to an adjacency matrix approach which takes O(E</w:t>
+      </w:r>
+      <w:r>
+        <w:rPr>
+          <w:vertAlign w:val="superscript"/>
+        </w:rPr>
+        <w:t>2</w:t>
+      </w:r>
+      <w:r>
+        <w:t>)).</w:t>
+      </w:r>
+    </w:p>
+    <w:p>
+      <w:pPr>
+        <w:rPr>
+          <w:b/>
+          <w:bCs/>
+        </w:rPr>
+      </w:pPr>
+      <w:r>
+        <w:rPr>
+          <w:b/>
+          <w:bCs/>
+        </w:rPr>
+        <w:t>Overview</w:t>
+      </w:r>
+      <w:r>
+        <w:rPr>
+          <w:b/>
+          <w:bCs/>
+        </w:rPr>
+        <w:t>:</w:t>
+      </w:r>
+    </w:p>
+    <w:p>
+      <w:pPr>
+        <w:rPr>
+          <w:b/>
+          <w:bCs/>
+        </w:rPr>
+      </w:pPr>
+      <w:r>
+        <w:rPr>
+          <w:b/>
+          <w:bCs/>
+        </w:rPr>
+        <w:t>Output:</w:t>
+      </w:r>
+    </w:p>
+    <w:p>
+      <w:pPr>
+        <w:rPr>
+          <w:b/>
+          <w:bCs/>
+        </w:rPr>
+      </w:pPr>
+      <w:r>
+        <w:rPr>
+          <w:b/>
+          <w:bCs/>
+        </w:rPr>
+        <w:t>Complexity Analysis:</w:t>
+      </w:r>
+    </w:p>
+    <w:p>
+      <w:pPr>
+        <w:pStyle w:val="Heading1"/>
+      </w:pPr>
+      <w:r>
+        <w:t>Q4.</w:t>
+      </w:r>
+      <w:r>
+        <w:t xml:space="preserve"> </w:t>
+      </w:r>
+      <w:r>
+        <w:t xml:space="preserve">Unordered List Data Structure   </w:t>
+      </w:r>
+    </w:p>
+    <w:p>
+      <w:pPr>
+        <w:rPr>
+          <w:b/>
+          <w:bCs/>
+        </w:rPr>
+      </w:pPr>
+      <w:r>
+        <w:rPr>
+          <w:b/>
+          <w:bCs/>
+        </w:rPr>
+        <w:t>Introduction:</w:t>
+      </w:r>
+    </w:p>
+    <w:p>
+      <w:r>
+        <w:t xml:space="preserve">A data structure was created for storing unordered lists of integers. It needed to be </w:t>
+      </w:r>
+      <w:proofErr w:type="gramStart"/>
+      <w:r>
+        <w:t>O(</w:t>
+      </w:r>
+      <w:proofErr w:type="gramEnd"/>
+      <w:r>
+        <w:t>1) for adding, deleting, testing for being in the list, and displaying an integer when iterating through the list. It also needed to be O(k) (where k is the number of integers in the list) for clearing the list. Duplicates were not allowed in the list, and the integers had to be stored in the range 0 to N (where N was an upper bound value).</w:t>
+      </w:r>
+    </w:p>
+    <w:p>
+      <w:r>
+        <w:rPr>
+          <w:b/>
+          <w:bCs/>
+        </w:rPr>
+        <w:t>Overview</w:t>
+      </w:r>
+      <w:r>
+        <w:rPr>
+          <w:b/>
+          <w:bCs/>
+        </w:rPr>
+        <w:t xml:space="preserve"> / Complexity Analysis</w:t>
+      </w:r>
+      <w:r>
+        <w:t>:</w:t>
+      </w:r>
+    </w:p>
+    <w:p>
+      <w:pPr>
+        <w:rPr>
+          <w:u w:val="single"/>
+        </w:rPr>
+      </w:pPr>
+      <w:r>
+        <w:rPr>
+          <w:u w:val="single"/>
+        </w:rPr>
+        <w:t>Data structure</w:t>
+      </w:r>
+    </w:p>
+    <w:p>
+      <w:r>
+        <w:t xml:space="preserve">The structure I used included a </w:t>
+      </w:r>
+      <w:r>
+        <w:t>list</w:t>
+      </w:r>
+      <w:r>
+        <w:t xml:space="preserve"> array of the values, and a </w:t>
+      </w:r>
+      <w:r>
+        <w:t>lookup</w:t>
+      </w:r>
+      <w:r>
+        <w:t xml:space="preserve"> map array that stored the index position of each value in the list. The lookup table was of size N + 1</w:t>
+      </w:r>
+      <w:r>
+        <w:t xml:space="preserve"> and is initialised to all -1s</w:t>
+      </w:r>
+      <w:r>
+        <w:t xml:space="preserve">. </w:t>
+      </w:r>
+      <w:r>
+        <w:t>This example illustrates how it works:</w:t>
+      </w:r>
+    </w:p>
+    <w:p>
+      <w:pPr>
+        <w:pStyle w:val="ListParagraph"/>
+        <w:numPr>
+          <w:ilvl w:val="0"/>
+          <w:numId w:val="9"/>
+        </w:numPr>
+      </w:pPr>
+      <w:r>
+        <w:t>N=6</w:t>
+      </w:r>
+    </w:p>
+    <w:p>
+      <w:pPr>
+        <w:pStyle w:val="ListParagraph"/>
+        <w:numPr>
+          <w:ilvl w:val="0"/>
+          <w:numId w:val="9"/>
+        </w:numPr>
+      </w:pPr>
+      <w:r>
+        <w:t>list = {1, 3, 5}</w:t>
+      </w:r>
+    </w:p>
+    <w:p>
+      <w:pPr>
+        <w:pStyle w:val="ListParagraph"/>
+        <w:numPr>
+          <w:ilvl w:val="0"/>
+          <w:numId w:val="9"/>
+        </w:numPr>
+      </w:pPr>
+      <w:r>
+        <w:t>l</w:t>
+      </w:r>
+      <w:r>
+        <w:t xml:space="preserve">ookup = [ </w:t>
+      </w:r>
+      <w:r>
+        <w:t>-</w:t>
+      </w:r>
+      <w:proofErr w:type="gramStart"/>
+      <w:r>
+        <w:t>1</w:t>
+      </w:r>
+      <w:r>
+        <w:t xml:space="preserve"> ,</w:t>
+      </w:r>
+      <w:proofErr w:type="gramEnd"/>
+      <w:r>
+        <w:t xml:space="preserve"> </w:t>
+      </w:r>
+      <w:r>
+        <w:t>0 ,</w:t>
+      </w:r>
+      <w:r>
+        <w:t xml:space="preserve"> </w:t>
+      </w:r>
+      <w:r>
+        <w:t>-1</w:t>
+      </w:r>
+      <w:r>
+        <w:t xml:space="preserve"> ,</w:t>
+      </w:r>
+      <w:r>
+        <w:t xml:space="preserve"> </w:t>
+      </w:r>
+      <w:r>
+        <w:t>1 ,</w:t>
+      </w:r>
+      <w:r>
+        <w:t xml:space="preserve"> </w:t>
+      </w:r>
+      <w:r>
+        <w:t>-1</w:t>
+      </w:r>
+      <w:r>
+        <w:t xml:space="preserve"> ,</w:t>
+      </w:r>
+      <w:r>
+        <w:t xml:space="preserve"> </w:t>
+      </w:r>
+      <w:r>
+        <w:t xml:space="preserve">2, </w:t>
+      </w:r>
+      <w:r>
+        <w:t>-1</w:t>
+      </w:r>
+      <w:r>
+        <w:t xml:space="preserve"> ]</w:t>
+      </w:r>
+      <w:r>
+        <w:t xml:space="preserve">. </w:t>
+      </w:r>
+    </w:p>
+    <w:p>
+      <w:r>
+        <w:t>So, in lookup [3] we get 1, which is 3’s index in the list.</w:t>
+      </w:r>
+    </w:p>
+    <w:p>
+      <w:pPr>
+        <w:rPr>
+          <w:u w:val="single"/>
+        </w:rPr>
+      </w:pPr>
+      <w:r>
+        <w:rPr>
+          <w:u w:val="single"/>
+        </w:rPr>
         <w:lastRenderedPageBreak/>
+        <w:t>Add</w:t>
+      </w:r>
+    </w:p>
+    <w:p>
+      <w:pPr>
+        <w:pStyle w:val="ListParagraph"/>
+        <w:numPr>
+          <w:ilvl w:val="0"/>
+          <w:numId w:val="9"/>
+        </w:numPr>
+      </w:pPr>
+      <w:r>
+        <w:t>W</w:t>
+      </w:r>
+      <w:r>
+        <w:t>e check if the value is within the range 0 – N.</w:t>
+      </w:r>
+      <w:r>
+        <w:t xml:space="preserve"> </w:t>
+      </w:r>
+      <w:r>
+        <w:rPr>
+          <w:b/>
+          <w:bCs/>
+        </w:rPr>
+        <w:t>O (1)</w:t>
+      </w:r>
+    </w:p>
+    <w:p>
+      <w:pPr>
+        <w:pStyle w:val="ListParagraph"/>
+        <w:numPr>
+          <w:ilvl w:val="0"/>
+          <w:numId w:val="9"/>
+        </w:numPr>
+      </w:pPr>
+      <w:r>
+        <w:t>We check if it’s not a duplicate.</w:t>
+      </w:r>
+      <w:r>
+        <w:t xml:space="preserve"> </w:t>
+      </w:r>
+      <w:r>
+        <w:rPr>
+          <w:b/>
+          <w:bCs/>
+        </w:rPr>
+        <w:t>O (1)</w:t>
+      </w:r>
+    </w:p>
+    <w:p>
+      <w:pPr>
+        <w:pStyle w:val="ListParagraph"/>
+        <w:numPr>
+          <w:ilvl w:val="0"/>
+          <w:numId w:val="9"/>
+        </w:numPr>
+      </w:pPr>
+      <w:r>
+        <w:t>Add the value to the head of the list.</w:t>
+      </w:r>
+      <w:r>
+        <w:t xml:space="preserve"> </w:t>
+      </w:r>
+      <w:r>
+        <w:rPr>
+          <w:b/>
+          <w:bCs/>
+        </w:rPr>
+        <w:t>O (1)</w:t>
+      </w:r>
+    </w:p>
+    <w:p>
+      <w:pPr>
+        <w:pStyle w:val="ListParagraph"/>
+        <w:numPr>
+          <w:ilvl w:val="0"/>
+          <w:numId w:val="9"/>
+        </w:numPr>
+      </w:pPr>
+      <w:r>
+        <w:t>Add the value into the lookup map. (</w:t>
+      </w:r>
+      <w:r>
+        <w:t>E.g.,</w:t>
+      </w:r>
+      <w:r>
+        <w:t xml:space="preserve"> lookup[value] = </w:t>
+      </w:r>
+      <w:r>
+        <w:t xml:space="preserve">list </w:t>
+      </w:r>
+      <w:r>
+        <w:t>index we just inserted the value into)</w:t>
+      </w:r>
+      <w:r>
+        <w:t>.</w:t>
+      </w:r>
+      <w:r>
+        <w:t xml:space="preserve"> </w:t>
+      </w:r>
+      <w:r>
+        <w:t xml:space="preserve"> </w:t>
+      </w:r>
+      <w:r>
+        <w:rPr>
+          <w:b/>
+          <w:bCs/>
+        </w:rPr>
+        <w:t>O (1)</w:t>
+      </w:r>
+    </w:p>
+    <w:p>
+      <w:r>
+        <w:t xml:space="preserve">Therefore, adding is </w:t>
+      </w:r>
+      <w:r>
+        <w:rPr>
+          <w:b/>
+          <w:bCs/>
+        </w:rPr>
+        <w:t>O</w:t>
+      </w:r>
+      <w:r>
+        <w:rPr>
+          <w:b/>
+          <w:bCs/>
+        </w:rPr>
+        <w:t xml:space="preserve"> </w:t>
+      </w:r>
+      <w:r>
+        <w:rPr>
+          <w:b/>
+          <w:bCs/>
+        </w:rPr>
+        <w:t>(1)</w:t>
+      </w:r>
+    </w:p>
+    <w:p>
+      <w:pPr>
+        <w:rPr>
+          <w:u w:val="single"/>
+        </w:rPr>
+      </w:pPr>
+      <w:r>
+        <w:rPr>
+          <w:u w:val="single"/>
+        </w:rPr>
+        <w:t>Remove a value</w:t>
+      </w:r>
+    </w:p>
+    <w:p>
+      <w:pPr>
+        <w:pStyle w:val="ListParagraph"/>
+        <w:numPr>
+          <w:ilvl w:val="0"/>
+          <w:numId w:val="9"/>
+        </w:numPr>
+      </w:pPr>
+      <w:r>
+        <w:t xml:space="preserve">Check if </w:t>
+      </w:r>
+      <w:r>
+        <w:t>the value exists</w:t>
+      </w:r>
+      <w:r>
+        <w:t xml:space="preserve">. </w:t>
+      </w:r>
+      <w:r>
+        <w:rPr>
+          <w:b/>
+          <w:bCs/>
+        </w:rPr>
+        <w:t>O</w:t>
+      </w:r>
+      <w:r>
+        <w:rPr>
+          <w:b/>
+          <w:bCs/>
+        </w:rPr>
+        <w:t xml:space="preserve"> </w:t>
+      </w:r>
+      <w:r>
+        <w:rPr>
+          <w:b/>
+          <w:bCs/>
+        </w:rPr>
+        <w:t>(1)</w:t>
+      </w:r>
+    </w:p>
+    <w:p>
+      <w:pPr>
+        <w:pStyle w:val="ListParagraph"/>
+        <w:numPr>
+          <w:ilvl w:val="0"/>
+          <w:numId w:val="9"/>
+        </w:numPr>
+      </w:pPr>
+      <w:r>
+        <w:t>Swap the value to delete with the last value of the list in the lookup map.</w:t>
+      </w:r>
+      <w:r>
+        <w:t xml:space="preserve"> </w:t>
+      </w:r>
+      <w:r>
+        <w:rPr>
+          <w:b/>
+          <w:bCs/>
+        </w:rPr>
+        <w:t>O</w:t>
+      </w:r>
+      <w:r>
+        <w:rPr>
+          <w:b/>
+          <w:bCs/>
+        </w:rPr>
+        <w:t xml:space="preserve"> </w:t>
+      </w:r>
+      <w:r>
+        <w:rPr>
+          <w:b/>
+          <w:bCs/>
+        </w:rPr>
+        <w:t>(1)</w:t>
+      </w:r>
+    </w:p>
+    <w:p>
+      <w:pPr>
+        <w:pStyle w:val="ListParagraph"/>
+        <w:numPr>
+          <w:ilvl w:val="0"/>
+          <w:numId w:val="9"/>
+        </w:numPr>
+      </w:pPr>
+      <w:r>
+        <w:t>Set the element we’re deleting to the last element in the list.</w:t>
+      </w:r>
+      <w:r>
+        <w:t xml:space="preserve"> </w:t>
+      </w:r>
+      <w:r>
+        <w:rPr>
+          <w:b/>
+          <w:bCs/>
+        </w:rPr>
+        <w:t>O</w:t>
+      </w:r>
+      <w:r>
+        <w:rPr>
+          <w:b/>
+          <w:bCs/>
+        </w:rPr>
+        <w:t xml:space="preserve"> </w:t>
+      </w:r>
+      <w:r>
+        <w:rPr>
+          <w:b/>
+          <w:bCs/>
+        </w:rPr>
+        <w:t>(1)</w:t>
+      </w:r>
+    </w:p>
+    <w:p>
+      <w:pPr>
+        <w:pStyle w:val="ListParagraph"/>
+        <w:numPr>
+          <w:ilvl w:val="0"/>
+          <w:numId w:val="9"/>
+        </w:numPr>
+      </w:pPr>
+      <w:r>
+        <w:t>Update the index of the value we swapped to in the lookup map.</w:t>
+      </w:r>
+      <w:r>
+        <w:t xml:space="preserve"> </w:t>
+      </w:r>
+      <w:r>
+        <w:rPr>
+          <w:b/>
+          <w:bCs/>
+        </w:rPr>
+        <w:t>O</w:t>
+      </w:r>
+      <w:r>
+        <w:rPr>
+          <w:b/>
+          <w:bCs/>
+        </w:rPr>
+        <w:t xml:space="preserve"> </w:t>
+      </w:r>
+      <w:r>
+        <w:rPr>
+          <w:b/>
+          <w:bCs/>
+        </w:rPr>
+        <w:t>(1)</w:t>
+      </w:r>
+    </w:p>
+    <w:p>
+      <w:pPr>
+        <w:pStyle w:val="ListParagraph"/>
+        <w:numPr>
+          <w:ilvl w:val="0"/>
+          <w:numId w:val="9"/>
+        </w:numPr>
+      </w:pPr>
+      <w:r>
+        <w:t>Set the index we deleted to -1 in the lookup map.</w:t>
+      </w:r>
+      <w:r>
+        <w:t xml:space="preserve"> </w:t>
+      </w:r>
+      <w:r>
+        <w:rPr>
+          <w:b/>
+          <w:bCs/>
+        </w:rPr>
+        <w:t>O</w:t>
+      </w:r>
+      <w:r>
+        <w:rPr>
+          <w:b/>
+          <w:bCs/>
+        </w:rPr>
+        <w:t xml:space="preserve"> </w:t>
+      </w:r>
+      <w:r>
+        <w:rPr>
+          <w:b/>
+          <w:bCs/>
+        </w:rPr>
+        <w:t>(1)</w:t>
+      </w:r>
+    </w:p>
+    <w:p>
+      <w:pPr>
+        <w:pStyle w:val="ListParagraph"/>
+        <w:numPr>
+          <w:ilvl w:val="0"/>
+          <w:numId w:val="9"/>
+        </w:numPr>
+      </w:pPr>
+      <w:r>
+        <w:t>Decrease our list size by 1.</w:t>
+      </w:r>
+      <w:r>
+        <w:t xml:space="preserve"> </w:t>
+      </w:r>
+      <w:r>
+        <w:rPr>
+          <w:b/>
+          <w:bCs/>
+        </w:rPr>
+        <w:t>O</w:t>
+      </w:r>
+      <w:r>
+        <w:rPr>
+          <w:b/>
+          <w:bCs/>
+        </w:rPr>
+        <w:t xml:space="preserve"> </w:t>
+      </w:r>
+      <w:r>
+        <w:rPr>
+          <w:b/>
+          <w:bCs/>
+        </w:rPr>
+        <w:t>(1)</w:t>
+      </w:r>
+    </w:p>
+    <w:p>
+      <w:pPr>
+        <w:ind w:left="720"/>
+      </w:pPr>
+      <w:r>
+        <w:t>An example r</w:t>
+      </w:r>
+      <w:r>
+        <w:t xml:space="preserve">emoving 2 from list = </w:t>
+      </w:r>
+      <w:proofErr w:type="gramStart"/>
+      <w:r>
+        <w:t>{ 2</w:t>
+      </w:r>
+      <w:proofErr w:type="gramEnd"/>
+      <w:r>
+        <w:t>, 3, 5} lookup={ -1, -1, 0, 1, -1, 3 }</w:t>
+      </w:r>
+      <w:r>
+        <w:t>:</w:t>
+      </w:r>
+    </w:p>
+    <w:p>
+      <w:pPr>
+        <w:pStyle w:val="ListParagraph"/>
+        <w:numPr>
+          <w:ilvl w:val="0"/>
+          <w:numId w:val="13"/>
+        </w:numPr>
+        <w:ind w:left="1440"/>
+      </w:pPr>
+      <w:r>
+        <w:t>lookup = { -1, -1, 3, 1, -1, 0 }</w:t>
+      </w:r>
+    </w:p>
+    <w:p>
+      <w:pPr>
+        <w:pStyle w:val="ListParagraph"/>
+        <w:numPr>
+          <w:ilvl w:val="0"/>
+          <w:numId w:val="13"/>
+        </w:numPr>
+        <w:ind w:left="1440"/>
+      </w:pPr>
+      <w:r>
+        <w:t xml:space="preserve">list = </w:t>
+      </w:r>
+      <w:proofErr w:type="gramStart"/>
+      <w:r>
+        <w:t>{ 5</w:t>
+      </w:r>
+      <w:proofErr w:type="gramEnd"/>
+      <w:r>
+        <w:t>, 3, 5}</w:t>
+      </w:r>
+    </w:p>
+    <w:p>
+      <w:pPr>
+        <w:pStyle w:val="ListParagraph"/>
+        <w:numPr>
+          <w:ilvl w:val="0"/>
+          <w:numId w:val="13"/>
+        </w:numPr>
+        <w:ind w:left="1440"/>
+      </w:pPr>
+      <w:r>
+        <w:t xml:space="preserve">lookup </w:t>
+      </w:r>
+      <w:proofErr w:type="gramStart"/>
+      <w:r>
+        <w:t>=  {</w:t>
+      </w:r>
+      <w:proofErr w:type="gramEnd"/>
+      <w:r>
+        <w:t xml:space="preserve"> -1, -1, 0, 1, -1, -1 }</w:t>
+      </w:r>
+    </w:p>
+    <w:p>
+      <w:pPr>
+        <w:pStyle w:val="ListParagraph"/>
+        <w:numPr>
+          <w:ilvl w:val="0"/>
+          <w:numId w:val="13"/>
+        </w:numPr>
+        <w:ind w:left="1440"/>
+      </w:pPr>
+      <w:r>
+        <w:t>list = {2, 3}</w:t>
+      </w:r>
+    </w:p>
+    <w:p>
+      <w:r>
+        <w:t xml:space="preserve">Therefore, </w:t>
+      </w:r>
+      <w:r>
+        <w:t>removing a value</w:t>
+      </w:r>
+      <w:r>
+        <w:t xml:space="preserve"> is </w:t>
+      </w:r>
+      <w:r>
+        <w:rPr>
+          <w:b/>
+          <w:bCs/>
+        </w:rPr>
+        <w:t>O (1)</w:t>
+      </w:r>
+    </w:p>
+    <w:p>
+      <w:pPr>
+        <w:rPr>
+          <w:u w:val="single"/>
+        </w:rPr>
+      </w:pPr>
+      <w:r>
+        <w:rPr>
+          <w:u w:val="single"/>
+        </w:rPr>
+        <w:t>Exists (test if in the list)</w:t>
+      </w:r>
+    </w:p>
+    <w:p>
+      <w:pPr>
+        <w:pStyle w:val="ListParagraph"/>
+        <w:numPr>
+          <w:ilvl w:val="0"/>
+          <w:numId w:val="9"/>
+        </w:numPr>
+      </w:pPr>
+      <w:r>
+        <w:t xml:space="preserve">Plug the value into the lookup map </w:t>
+      </w:r>
+      <w:r>
+        <w:t xml:space="preserve">and check if it’s not -1. </w:t>
+      </w:r>
+      <w:r>
+        <w:rPr>
+          <w:b/>
+          <w:bCs/>
+        </w:rPr>
+        <w:t>O</w:t>
+      </w:r>
+      <w:r>
+        <w:rPr>
+          <w:b/>
+          <w:bCs/>
+        </w:rPr>
+        <w:t xml:space="preserve"> </w:t>
+      </w:r>
+      <w:r>
+        <w:rPr>
+          <w:b/>
+          <w:bCs/>
+        </w:rPr>
+        <w:t>(1)</w:t>
+      </w:r>
+    </w:p>
+    <w:p>
+      <w:r>
+        <w:t xml:space="preserve">Therefore, </w:t>
+      </w:r>
+      <w:r>
+        <w:t>testing if a value exists in the list</w:t>
+      </w:r>
+      <w:r>
+        <w:t xml:space="preserve"> is </w:t>
+      </w:r>
+      <w:r>
+        <w:rPr>
+          <w:b/>
+          <w:bCs/>
+        </w:rPr>
+        <w:t>O (1)</w:t>
+      </w:r>
+    </w:p>
+    <w:p>
+      <w:pPr>
+        <w:rPr>
+          <w:u w:val="single"/>
+        </w:rPr>
+      </w:pPr>
+      <w:r>
+        <w:rPr>
+          <w:u w:val="single"/>
+        </w:rPr>
+        <w:t>Iterate over list</w:t>
+      </w:r>
+    </w:p>
+    <w:p>
+      <w:pPr>
+        <w:pStyle w:val="ListParagraph"/>
+        <w:numPr>
+          <w:ilvl w:val="0"/>
+          <w:numId w:val="9"/>
+        </w:numPr>
+      </w:pPr>
+      <w:r>
+        <w:t xml:space="preserve">Loop over each item in the list </w:t>
+      </w:r>
+      <w:r>
+        <w:rPr>
+          <w:b/>
+          <w:bCs/>
+        </w:rPr>
+        <w:t>O (</w:t>
+      </w:r>
+      <w:r>
+        <w:rPr>
+          <w:b/>
+          <w:bCs/>
+        </w:rPr>
+        <w:t>K</w:t>
+      </w:r>
+      <w:r>
+        <w:rPr>
+          <w:b/>
+          <w:bCs/>
+        </w:rPr>
+        <w:t>)</w:t>
+      </w:r>
+      <w:r>
+        <w:rPr>
+          <w:b/>
+          <w:bCs/>
+        </w:rPr>
+        <w:t xml:space="preserve"> </w:t>
+      </w:r>
+      <w:r>
+        <w:t>(</w:t>
+      </w:r>
+      <w:r>
+        <w:t xml:space="preserve">which is </w:t>
+      </w:r>
+      <w:r>
+        <w:rPr>
+          <w:b/>
+          <w:bCs/>
+        </w:rPr>
+        <w:t>O</w:t>
+      </w:r>
+      <w:r>
+        <w:rPr>
+          <w:b/>
+          <w:bCs/>
+        </w:rPr>
+        <w:t xml:space="preserve"> </w:t>
+      </w:r>
+      <w:r>
+        <w:rPr>
+          <w:b/>
+          <w:bCs/>
+        </w:rPr>
+        <w:t>(1)</w:t>
+      </w:r>
+      <w:r>
+        <w:t xml:space="preserve"> per iteration which I’m assuming is what the O (1) in the question was referring to).</w:t>
+      </w:r>
+    </w:p>
+    <w:p>
+      <w:r>
+        <w:t xml:space="preserve">Therefore, to iterate over each element in the list is </w:t>
+      </w:r>
+      <w:r>
+        <w:rPr>
+          <w:b/>
+          <w:bCs/>
+        </w:rPr>
+        <w:t>O</w:t>
+      </w:r>
+      <w:r>
+        <w:rPr>
+          <w:b/>
+          <w:bCs/>
+        </w:rPr>
+        <w:t xml:space="preserve"> </w:t>
+      </w:r>
+      <w:r>
+        <w:rPr>
+          <w:b/>
+          <w:bCs/>
+        </w:rPr>
+        <w:t>(1)</w:t>
+      </w:r>
+      <w:r>
+        <w:t xml:space="preserve"> per iteration.</w:t>
+      </w:r>
+    </w:p>
+    <w:p>
+      <w:pPr>
+        <w:rPr>
+          <w:u w:val="single"/>
+        </w:rPr>
+      </w:pPr>
+      <w:r>
+        <w:rPr>
+          <w:u w:val="single"/>
+        </w:rPr>
+        <w:t>Clear (e</w:t>
+      </w:r>
+      <w:r>
+        <w:rPr>
+          <w:u w:val="single"/>
+        </w:rPr>
+        <w:t>mpty list</w:t>
+      </w:r>
+      <w:r>
+        <w:rPr>
+          <w:u w:val="single"/>
+        </w:rPr>
+        <w:t>)</w:t>
+      </w:r>
+    </w:p>
+    <w:p>
+      <w:pPr>
+        <w:pStyle w:val="ListParagraph"/>
+        <w:numPr>
+          <w:ilvl w:val="0"/>
+          <w:numId w:val="9"/>
+        </w:numPr>
+        <w:rPr>
+          <w:b/>
+          <w:bCs/>
+          <w:u w:val="single"/>
+        </w:rPr>
+      </w:pPr>
+      <w:r>
+        <w:t xml:space="preserve">Set the list values in our </w:t>
+      </w:r>
+      <w:r>
+        <w:t xml:space="preserve">lookup </w:t>
+      </w:r>
+      <w:r>
+        <w:t xml:space="preserve">map to -1 </w:t>
+      </w:r>
+      <w:r>
+        <w:rPr>
+          <w:b/>
+          <w:bCs/>
+        </w:rPr>
+        <w:t>O</w:t>
+      </w:r>
+      <w:r>
+        <w:rPr>
+          <w:b/>
+          <w:bCs/>
+        </w:rPr>
+        <w:t xml:space="preserve"> </w:t>
+      </w:r>
+      <w:r>
+        <w:rPr>
+          <w:b/>
+          <w:bCs/>
+        </w:rPr>
+        <w:t>(K)</w:t>
+      </w:r>
+    </w:p>
+    <w:p>
+      <w:pPr>
+        <w:pStyle w:val="ListParagraph"/>
+        <w:numPr>
+          <w:ilvl w:val="0"/>
+          <w:numId w:val="9"/>
+        </w:numPr>
+        <w:rPr>
+          <w:b/>
+          <w:bCs/>
+          <w:u w:val="single"/>
+        </w:rPr>
+      </w:pPr>
+      <w:r>
+        <w:t xml:space="preserve">Remove all items from the array </w:t>
+      </w:r>
+      <w:r>
+        <w:rPr>
+          <w:b/>
+          <w:bCs/>
+        </w:rPr>
+        <w:t>O (K)</w:t>
+      </w:r>
+    </w:p>
+    <w:p>
+      <w:r>
+        <w:t xml:space="preserve">Therefore, to clear the list is </w:t>
+      </w:r>
+      <w:r>
+        <w:rPr>
+          <w:b/>
+          <w:bCs/>
+        </w:rPr>
+        <w:t>O (</w:t>
+      </w:r>
+      <w:r>
+        <w:rPr>
+          <w:b/>
+          <w:bCs/>
+        </w:rPr>
+        <w:t>K</w:t>
+      </w:r>
+      <w:r>
+        <w:rPr>
+          <w:b/>
+          <w:bCs/>
+        </w:rPr>
+        <w:t>)</w:t>
+      </w:r>
+      <w:r>
+        <w:t xml:space="preserve"> </w:t>
+      </w:r>
+    </w:p>
+    <w:p>
+      <w:pPr>
+        <w:rPr>
+          <w:b/>
+          <w:bCs/>
+        </w:rPr>
+      </w:pPr>
+      <w:r>
+        <w:rPr>
+          <w:b/>
+          <w:bCs/>
+        </w:rPr>
+        <w:t>Output:</w:t>
+      </w:r>
+    </w:p>
+    <w:p>
+      <w:r>
+        <w:t>Inputting values = {1, 4, 3, 9} N = 10</w:t>
+      </w:r>
+    </w:p>
+    <w:p>
+      <w:r>
+        <w:rPr>
+          <w:noProof/>
+        </w:rPr>
         <w:drawing>
-          <wp:inline distT="0" distB="0" distL="0" distR="0" wp14:anchorId="7A98D71B" wp14:editId="5D30A952">
-            <wp:extent cx="811637" cy="2635250"/>
-            <wp:effectExtent l="0" t="0" r="7620" b="0"/>
-            <wp:docPr id="6" name="Picture 6"/>
+          <wp:inline distT="0" distB="0" distL="0" distR="0" wp14:anchorId="59291CCF" wp14:editId="519B6603">
+            <wp:extent cx="2095500" cy="207909"/>
+            <wp:effectExtent l="0" t="0" r="0" b="1905"/>
+            <wp:docPr id="5" name="Picture 5"/>
             <wp:cNvGraphicFramePr>
               <a:graphicFrameLocks xmlns:a="http://schemas.openxmlformats.org/drawingml/2006/main" noChangeAspect="1"/>
             </wp:cNvGraphicFramePr>
@@ -2052,7 +2960,7 @@
                   <pic:spPr>
                     <a:xfrm>
                       <a:off x="0" y="0"/>
-                      <a:ext cx="832628" cy="2703404"/>
+                      <a:ext cx="2310212" cy="229212"/>
                     </a:xfrm>
                     <a:prstGeom prst="rect">
                       <a:avLst/>
@@ -2064,25 +2972,26 @@
           </wp:inline>
         </w:drawing>
       </w:r>
-    </w:p>
-    <w:p>
-      <w:r>
-        <w:t>Resulting in the following output</w:t>
-      </w:r>
-      <w:r>
-        <w:t>, which executed successfully</w:t>
-      </w:r>
-      <w:r>
-        <w:t>:</w:t>
-      </w:r>
-    </w:p>
-    <w:p>
-      <w:r>
+      <w:r>
+        <w:t xml:space="preserve"> </w:t>
+      </w:r>
+    </w:p>
+    <w:p>
+      <w:r>
+        <w:t>The following commands were run:</w:t>
+      </w:r>
+    </w:p>
+    <w:p>
+      <w:r>
+        <w:rPr>
+          <w:noProof/>
+        </w:rPr>
+        <w:lastRenderedPageBreak/>
         <w:drawing>
-          <wp:inline distT="0" distB="0" distL="0" distR="0" wp14:anchorId="1D5CB89D" wp14:editId="10C51501">
-            <wp:extent cx="3784600" cy="4473510"/>
-            <wp:effectExtent l="0" t="0" r="6350" b="3810"/>
-            <wp:docPr id="7" name="Picture 7"/>
+          <wp:inline distT="0" distB="0" distL="0" distR="0" wp14:anchorId="7A98D71B" wp14:editId="5D30A952">
+            <wp:extent cx="811637" cy="2635250"/>
+            <wp:effectExtent l="0" t="0" r="7620" b="0"/>
+            <wp:docPr id="6" name="Picture 6"/>
             <wp:cNvGraphicFramePr>
               <a:graphicFrameLocks xmlns:a="http://schemas.openxmlformats.org/drawingml/2006/main" noChangeAspect="1"/>
             </wp:cNvGraphicFramePr>
@@ -2102,6 +3011,59 @@
                   <pic:spPr>
                     <a:xfrm>
                       <a:off x="0" y="0"/>
+                      <a:ext cx="832628" cy="2703404"/>
+                    </a:xfrm>
+                    <a:prstGeom prst="rect">
+                      <a:avLst/>
+                    </a:prstGeom>
+                  </pic:spPr>
+                </pic:pic>
+              </a:graphicData>
+            </a:graphic>
+          </wp:inline>
+        </w:drawing>
+      </w:r>
+    </w:p>
+    <w:p>
+      <w:r>
+        <w:t>Resulting in the following output</w:t>
+      </w:r>
+      <w:r>
+        <w:t>, which executed successfully</w:t>
+      </w:r>
+      <w:r>
+        <w:t>:</w:t>
+      </w:r>
+    </w:p>
+    <w:p>
+      <w:r>
+        <w:rPr>
+          <w:noProof/>
+        </w:rPr>
+        <w:drawing>
+          <wp:inline distT="0" distB="0" distL="0" distR="0" wp14:anchorId="1D5CB89D" wp14:editId="10C51501">
+            <wp:extent cx="3784600" cy="4473510"/>
+            <wp:effectExtent l="0" t="0" r="6350" b="3810"/>
+            <wp:docPr id="7" name="Picture 7"/>
+            <wp:cNvGraphicFramePr>
+              <a:graphicFrameLocks xmlns:a="http://schemas.openxmlformats.org/drawingml/2006/main" noChangeAspect="1"/>
+            </wp:cNvGraphicFramePr>
+            <a:graphic xmlns:a="http://schemas.openxmlformats.org/drawingml/2006/main">
+              <a:graphicData uri="http://schemas.openxmlformats.org/drawingml/2006/picture">
+                <pic:pic xmlns:pic="http://schemas.openxmlformats.org/drawingml/2006/picture">
+                  <pic:nvPicPr>
+                    <pic:cNvPr id="1" name=""/>
+                    <pic:cNvPicPr/>
+                  </pic:nvPicPr>
+                  <pic:blipFill>
+                    <a:blip r:embed="rId15"/>
+                    <a:stretch>
+                      <a:fillRect/>
+                    </a:stretch>
+                  </pic:blipFill>
+                  <pic:spPr>
+                    <a:xfrm>
+                      <a:off x="0" y="0"/>
                       <a:ext cx="3786709" cy="4476003"/>
                     </a:xfrm>
                     <a:prstGeom prst="rect">
@@ -2142,46 +3104,753 @@
       </w:r>
     </w:p>
     <w:p>
-      <w:pPr>
-        <w:rPr>
-          <w:b/>
-          <w:bCs/>
-        </w:rPr>
-      </w:pPr>
-      <w:r>
-        <w:rPr>
-          <w:b/>
-          <w:bCs/>
-        </w:rPr>
+      <w:r>
+        <w:t>An</w:t>
+      </w:r>
+      <w:r>
+        <w:t xml:space="preserve"> algorithm was created to solve the ladder-gram problem. Using a dictionary of words, a start and end word (of equal length) are chosen. The algorithm then tries to form the end word by making character changes that create another word in the dictionary.</w:t>
+      </w:r>
+    </w:p>
+    <w:p>
+      <w:pPr>
+        <w:rPr>
+          <w:b/>
+          <w:bCs/>
+        </w:rPr>
+      </w:pPr>
+      <w:r>
+        <w:rPr>
+          <w:b/>
+          <w:bCs/>
+        </w:rPr>
+        <w:lastRenderedPageBreak/>
         <w:t>Overview:</w:t>
       </w:r>
     </w:p>
     <w:p>
-      <w:r>
-        <w:t>Mention it can do 3 words easy, 4 words easy, but 5 words real hard.</w:t>
-      </w:r>
-    </w:p>
-    <w:p>
-      <w:pPr>
-        <w:rPr>
-          <w:b/>
-          <w:bCs/>
-        </w:rPr>
-      </w:pPr>
-      <w:r>
-        <w:rPr>
-          <w:b/>
-          <w:bCs/>
-        </w:rPr>
-        <w:lastRenderedPageBreak/>
+      <w:pPr>
+        <w:pStyle w:val="ListParagraph"/>
+        <w:numPr>
+          <w:ilvl w:val="0"/>
+          <w:numId w:val="9"/>
+        </w:numPr>
+      </w:pPr>
+      <w:r>
+        <w:t>Two words of equal length from the dictionary are input.</w:t>
+      </w:r>
+    </w:p>
+    <w:p>
+      <w:pPr>
+        <w:pStyle w:val="ListParagraph"/>
+        <w:numPr>
+          <w:ilvl w:val="0"/>
+          <w:numId w:val="9"/>
+        </w:numPr>
+      </w:pPr>
+      <w:r>
+        <w:t>The dictionary is read.</w:t>
+      </w:r>
+    </w:p>
+    <w:p>
+      <w:pPr>
+        <w:pStyle w:val="ListParagraph"/>
+        <w:numPr>
+          <w:ilvl w:val="0"/>
+          <w:numId w:val="9"/>
+        </w:numPr>
+      </w:pPr>
+      <w:r>
+        <w:t xml:space="preserve">Words in the dictionary of equal length to the start/end words are stored in a </w:t>
+      </w:r>
+      <w:r>
+        <w:t xml:space="preserve">word </w:t>
+      </w:r>
+      <w:r>
+        <w:t>list.</w:t>
+      </w:r>
+    </w:p>
+    <w:p>
+      <w:pPr>
+        <w:pStyle w:val="ListParagraph"/>
+        <w:numPr>
+          <w:ilvl w:val="0"/>
+          <w:numId w:val="9"/>
+        </w:numPr>
+      </w:pPr>
+      <w:r>
+        <w:t>We initialise a queue with the start word at its beginning.</w:t>
+      </w:r>
+    </w:p>
+    <w:p>
+      <w:pPr>
+        <w:pStyle w:val="ListParagraph"/>
+        <w:numPr>
+          <w:ilvl w:val="0"/>
+          <w:numId w:val="9"/>
+        </w:numPr>
+      </w:pPr>
+      <w:r>
+        <w:t>We also initialise how many steps have been taken to change the word (what level of the BFS it’s on).</w:t>
+      </w:r>
+    </w:p>
+    <w:p>
+      <w:pPr>
+        <w:pStyle w:val="ListParagraph"/>
+        <w:numPr>
+          <w:ilvl w:val="0"/>
+          <w:numId w:val="9"/>
+        </w:numPr>
+      </w:pPr>
+      <w:r>
+        <w:t>And we initialise the number of words to explore on the given level (initially 1) and how many nodes to explore on the next level (initially 0).</w:t>
+      </w:r>
+    </w:p>
+    <w:p>
+      <w:pPr>
+        <w:pStyle w:val="ListParagraph"/>
+        <w:numPr>
+          <w:ilvl w:val="0"/>
+          <w:numId w:val="9"/>
+        </w:numPr>
+      </w:pPr>
+      <w:r>
+        <w:t>While the queue has words to explore:</w:t>
+      </w:r>
+    </w:p>
+    <w:p>
+      <w:pPr>
+        <w:pStyle w:val="ListParagraph"/>
+        <w:numPr>
+          <w:ilvl w:val="1"/>
+          <w:numId w:val="9"/>
+        </w:numPr>
+      </w:pPr>
+      <w:r>
+        <w:t>Pop a word from the queue.</w:t>
+      </w:r>
+    </w:p>
+    <w:p>
+      <w:pPr>
+        <w:pStyle w:val="ListParagraph"/>
+        <w:numPr>
+          <w:ilvl w:val="1"/>
+          <w:numId w:val="9"/>
+        </w:numPr>
+      </w:pPr>
+      <w:r>
+        <w:t>Loop through the letters of the word</w:t>
+      </w:r>
+    </w:p>
+    <w:p>
+      <w:pPr>
+        <w:pStyle w:val="ListParagraph"/>
+        <w:numPr>
+          <w:ilvl w:val="2"/>
+          <w:numId w:val="9"/>
+        </w:numPr>
+      </w:pPr>
+      <w:r>
+        <w:t>Try a different letter in its place (from a – z not including the original letter)</w:t>
+      </w:r>
+    </w:p>
+    <w:p>
+      <w:pPr>
+        <w:pStyle w:val="ListParagraph"/>
+        <w:numPr>
+          <w:ilvl w:val="3"/>
+          <w:numId w:val="9"/>
+        </w:numPr>
+      </w:pPr>
+      <w:r>
+        <w:t>If it makes a valid word:</w:t>
+      </w:r>
+    </w:p>
+    <w:p>
+      <w:pPr>
+        <w:pStyle w:val="ListParagraph"/>
+        <w:numPr>
+          <w:ilvl w:val="4"/>
+          <w:numId w:val="9"/>
+        </w:numPr>
+      </w:pPr>
+      <w:r>
+        <w:t xml:space="preserve">Check if it’s the end node, if </w:t>
+      </w:r>
+      <w:r>
+        <w:t>so,</w:t>
+      </w:r>
+      <w:r>
+        <w:t xml:space="preserve"> return the number of steps to get to this word + 1 (because it would be on the next level down).</w:t>
+      </w:r>
+    </w:p>
+    <w:p>
+      <w:pPr>
+        <w:pStyle w:val="ListParagraph"/>
+        <w:numPr>
+          <w:ilvl w:val="4"/>
+          <w:numId w:val="9"/>
+        </w:numPr>
+      </w:pPr>
+      <w:r>
+        <w:t>Otherwise, insert the word into the queue, increment our next to explore, and remove it from the word list</w:t>
+      </w:r>
+      <w:r>
+        <w:t>.</w:t>
+      </w:r>
+    </w:p>
+    <w:p>
+      <w:pPr>
+        <w:pStyle w:val="ListParagraph"/>
+        <w:numPr>
+          <w:ilvl w:val="1"/>
+          <w:numId w:val="9"/>
+        </w:numPr>
+      </w:pPr>
+      <w:r>
+        <w:t>Decrement current words to explore</w:t>
+      </w:r>
+    </w:p>
+    <w:p>
+      <w:pPr>
+        <w:pStyle w:val="ListParagraph"/>
+        <w:numPr>
+          <w:ilvl w:val="1"/>
+          <w:numId w:val="9"/>
+        </w:numPr>
+      </w:pPr>
+      <w:r>
+        <w:t>If the current words to explore is 0, increase the step by 1 and set the current to explore to the next to explore, resetting the next to explore afterwards.</w:t>
+      </w:r>
+    </w:p>
+    <w:p>
+      <w:pPr>
+        <w:pStyle w:val="ListParagraph"/>
+        <w:numPr>
+          <w:ilvl w:val="0"/>
+          <w:numId w:val="9"/>
+        </w:numPr>
+      </w:pPr>
+      <w:r>
+        <w:t xml:space="preserve"> </w:t>
+      </w:r>
+      <w:r>
+        <w:t>If we don’t find the end word, print a message</w:t>
+      </w:r>
+      <w:r>
+        <w:t xml:space="preserve"> to the user.</w:t>
+      </w:r>
+    </w:p>
+    <w:p>
+      <w:pPr>
+        <w:rPr>
+          <w:b/>
+          <w:bCs/>
+        </w:rPr>
+      </w:pPr>
+      <w:r>
+        <w:rPr>
+          <w:b/>
+          <w:bCs/>
+        </w:rPr>
         <w:t>Output:</w:t>
       </w:r>
     </w:p>
     <w:p>
       <w:r>
-        <w:t>Examples of words it can get to and from.</w:t>
-      </w:r>
-    </w:p>
+        <w:t>Example input and output:</w:t>
+      </w:r>
+    </w:p>
+    <w:tbl>
+      <w:tblPr>
+        <w:tblStyle w:val="TableGrid"/>
+        <w:tblW w:w="0" w:type="auto"/>
+        <w:tblLook w:val="04A0" w:firstRow="1" w:lastRow="0" w:firstColumn="1" w:lastColumn="0" w:noHBand="0" w:noVBand="1"/>
+      </w:tblPr>
+      <w:tblGrid>
+        <w:gridCol w:w="3005"/>
+        <w:gridCol w:w="3005"/>
+        <w:gridCol w:w="3006"/>
+      </w:tblGrid>
+      <w:tr>
+        <w:tc>
+          <w:tcPr>
+            <w:tcW w:w="3005" w:type="dxa"/>
+          </w:tcPr>
+          <w:p>
+            <w:pPr>
+              <w:rPr>
+                <w:b/>
+                <w:bCs/>
+              </w:rPr>
+            </w:pPr>
+            <w:r>
+              <w:rPr>
+                <w:b/>
+                <w:bCs/>
+              </w:rPr>
+              <w:t>Source word</w:t>
+            </w:r>
+          </w:p>
+        </w:tc>
+        <w:tc>
+          <w:tcPr>
+            <w:tcW w:w="3005" w:type="dxa"/>
+          </w:tcPr>
+          <w:p>
+            <w:pPr>
+              <w:rPr>
+                <w:b/>
+                <w:bCs/>
+              </w:rPr>
+            </w:pPr>
+            <w:r>
+              <w:rPr>
+                <w:b/>
+                <w:bCs/>
+              </w:rPr>
+              <w:t>End word</w:t>
+            </w:r>
+          </w:p>
+        </w:tc>
+        <w:tc>
+          <w:tcPr>
+            <w:tcW w:w="3006" w:type="dxa"/>
+          </w:tcPr>
+          <w:p>
+            <w:pPr>
+              <w:rPr>
+                <w:b/>
+                <w:bCs/>
+              </w:rPr>
+            </w:pPr>
+            <w:r>
+              <w:rPr>
+                <w:b/>
+                <w:bCs/>
+              </w:rPr>
+              <w:t>Number of steps</w:t>
+            </w:r>
+          </w:p>
+        </w:tc>
+      </w:tr>
+      <w:tr>
+        <w:tc>
+          <w:tcPr>
+            <w:tcW w:w="3005" w:type="dxa"/>
+          </w:tcPr>
+          <w:p>
+            <w:r>
+              <w:t>umm</w:t>
+            </w:r>
+          </w:p>
+        </w:tc>
+        <w:tc>
+          <w:tcPr>
+            <w:tcW w:w="3005" w:type="dxa"/>
+          </w:tcPr>
+          <w:p>
+            <w:r>
+              <w:t>sip</w:t>
+            </w:r>
+          </w:p>
+        </w:tc>
+        <w:tc>
+          <w:tcPr>
+            <w:tcW w:w="3006" w:type="dxa"/>
+          </w:tcPr>
+          <w:p>
+            <w:r>
+              <w:t>4</w:t>
+            </w:r>
+          </w:p>
+        </w:tc>
+      </w:tr>
+      <w:tr>
+        <w:tc>
+          <w:tcPr>
+            <w:tcW w:w="3005" w:type="dxa"/>
+          </w:tcPr>
+          <w:p>
+            <w:r>
+              <w:t>abbe</w:t>
+            </w:r>
+          </w:p>
+        </w:tc>
+        <w:tc>
+          <w:tcPr>
+            <w:tcW w:w="3005" w:type="dxa"/>
+          </w:tcPr>
+          <w:p>
+            <w:r>
+              <w:t>umbo</w:t>
+            </w:r>
+          </w:p>
+        </w:tc>
+        <w:tc>
+          <w:tcPr>
+            <w:tcW w:w="3006" w:type="dxa"/>
+          </w:tcPr>
+          <w:p>
+            <w:r>
+              <w:t>Cannot reach end word.</w:t>
+            </w:r>
+          </w:p>
+        </w:tc>
+      </w:tr>
+      <w:tr>
+        <w:tc>
+          <w:tcPr>
+            <w:tcW w:w="3005" w:type="dxa"/>
+          </w:tcPr>
+          <w:p>
+            <w:r>
+              <w:t>char</w:t>
+            </w:r>
+          </w:p>
+        </w:tc>
+        <w:tc>
+          <w:tcPr>
+            <w:tcW w:w="3005" w:type="dxa"/>
+          </w:tcPr>
+          <w:p>
+            <w:r>
+              <w:t>suer</w:t>
+            </w:r>
+          </w:p>
+        </w:tc>
+        <w:tc>
+          <w:tcPr>
+            <w:tcW w:w="3006" w:type="dxa"/>
+          </w:tcPr>
+          <w:p>
+            <w:r>
+              <w:t>5</w:t>
+            </w:r>
+          </w:p>
+        </w:tc>
+      </w:tr>
+      <w:tr>
+        <w:tc>
+          <w:tcPr>
+            <w:tcW w:w="3005" w:type="dxa"/>
+          </w:tcPr>
+          <w:p>
+            <w:r>
+              <w:t>unco</w:t>
+            </w:r>
+          </w:p>
+        </w:tc>
+        <w:tc>
+          <w:tcPr>
+            <w:tcW w:w="3005" w:type="dxa"/>
+          </w:tcPr>
+          <w:p>
+            <w:r>
+              <w:t>undo</w:t>
+            </w:r>
+          </w:p>
+        </w:tc>
+        <w:tc>
+          <w:tcPr>
+            <w:tcW w:w="3006" w:type="dxa"/>
+          </w:tcPr>
+          <w:p>
+            <w:r>
+              <w:t>1</w:t>
+            </w:r>
+          </w:p>
+        </w:tc>
+      </w:tr>
+      <w:tr>
+        <w:tc>
+          <w:tcPr>
+            <w:tcW w:w="3005" w:type="dxa"/>
+          </w:tcPr>
+          <w:p>
+            <w:r>
+              <w:t>under</w:t>
+            </w:r>
+          </w:p>
+        </w:tc>
+        <w:tc>
+          <w:tcPr>
+            <w:tcW w:w="3005" w:type="dxa"/>
+          </w:tcPr>
+          <w:p>
+            <w:r>
+              <w:t>uncut</w:t>
+            </w:r>
+          </w:p>
+        </w:tc>
+        <w:tc>
+          <w:tcPr>
+            <w:tcW w:w="3006" w:type="dxa"/>
+          </w:tcPr>
+          <w:p>
+            <w:r>
+              <w:t>Cannot reach end word.</w:t>
+            </w:r>
+          </w:p>
+        </w:tc>
+      </w:tr>
+      <w:tr>
+        <w:tc>
+          <w:tcPr>
+            <w:tcW w:w="3005" w:type="dxa"/>
+          </w:tcPr>
+          <w:p>
+            <w:r>
+              <w:t>whine</w:t>
+            </w:r>
+          </w:p>
+        </w:tc>
+        <w:tc>
+          <w:tcPr>
+            <w:tcW w:w="3005" w:type="dxa"/>
+          </w:tcPr>
+          <w:p>
+            <w:r>
+              <w:t>whisk</w:t>
+            </w:r>
+          </w:p>
+        </w:tc>
+        <w:tc>
+          <w:tcPr>
+            <w:tcW w:w="3006" w:type="dxa"/>
+          </w:tcPr>
+          <w:p>
+            <w:r>
+              <w:t>5</w:t>
+            </w:r>
+          </w:p>
+        </w:tc>
+      </w:tr>
+      <w:tr>
+        <w:tc>
+          <w:tcPr>
+            <w:tcW w:w="3005" w:type="dxa"/>
+          </w:tcPr>
+          <w:p>
+            <w:r>
+              <w:t>ripsaw</w:t>
+            </w:r>
+          </w:p>
+        </w:tc>
+        <w:tc>
+          <w:tcPr>
+            <w:tcW w:w="3005" w:type="dxa"/>
+          </w:tcPr>
+          <w:p>
+            <w:r>
+              <w:t>toping</w:t>
+            </w:r>
+          </w:p>
+        </w:tc>
+        <w:tc>
+          <w:tcPr>
+            <w:tcW w:w="3006" w:type="dxa"/>
+          </w:tcPr>
+          <w:p>
+            <w:r>
+              <w:t>Cannot reach end word.</w:t>
+            </w:r>
+          </w:p>
+        </w:tc>
+      </w:tr>
+      <w:tr>
+        <w:tc>
+          <w:tcPr>
+            <w:tcW w:w="3005" w:type="dxa"/>
+          </w:tcPr>
+          <w:p>
+            <w:r>
+              <w:t>delays</w:t>
+            </w:r>
+          </w:p>
+        </w:tc>
+        <w:tc>
+          <w:tcPr>
+            <w:tcW w:w="3005" w:type="dxa"/>
+          </w:tcPr>
+          <w:p>
+            <w:r>
+              <w:t>deject</w:t>
+            </w:r>
+          </w:p>
+        </w:tc>
+        <w:tc>
+          <w:tcPr>
+            <w:tcW w:w="3006" w:type="dxa"/>
+          </w:tcPr>
+          <w:p>
+            <w:r>
+              <w:t>11</w:t>
+            </w:r>
+          </w:p>
+        </w:tc>
+      </w:tr>
+      <w:tr>
+        <w:tc>
+          <w:tcPr>
+            <w:tcW w:w="3005" w:type="dxa"/>
+          </w:tcPr>
+          <w:p>
+            <w:r>
+              <w:t>batfish</w:t>
+            </w:r>
+          </w:p>
+        </w:tc>
+        <w:tc>
+          <w:tcPr>
+            <w:tcW w:w="3005" w:type="dxa"/>
+          </w:tcPr>
+          <w:p>
+            <w:r>
+              <w:t>baskets</w:t>
+            </w:r>
+          </w:p>
+        </w:tc>
+        <w:tc>
+          <w:tcPr>
+            <w:tcW w:w="3006" w:type="dxa"/>
+          </w:tcPr>
+          <w:p>
+            <w:r>
+              <w:t>Cannot reach end word.</w:t>
+            </w:r>
+          </w:p>
+        </w:tc>
+      </w:tr>
+      <w:tr>
+        <w:tc>
+          <w:tcPr>
+            <w:tcW w:w="3005" w:type="dxa"/>
+          </w:tcPr>
+          <w:p>
+            <w:r>
+              <w:t>toolbox</w:t>
+            </w:r>
+          </w:p>
+        </w:tc>
+        <w:tc>
+          <w:tcPr>
+            <w:tcW w:w="3005" w:type="dxa"/>
+          </w:tcPr>
+          <w:p>
+            <w:r>
+              <w:t>topcoat</w:t>
+            </w:r>
+          </w:p>
+        </w:tc>
+        <w:tc>
+          <w:tcPr>
+            <w:tcW w:w="3006" w:type="dxa"/>
+          </w:tcPr>
+          <w:p>
+            <w:r>
+              <w:t>Cannot reach end word.</w:t>
+            </w:r>
+          </w:p>
+        </w:tc>
+      </w:tr>
+      <w:tr>
+        <w:tc>
+          <w:tcPr>
+            <w:tcW w:w="3005" w:type="dxa"/>
+          </w:tcPr>
+          <w:p>
+            <w:r>
+              <w:t>deformed</w:t>
+            </w:r>
+          </w:p>
+        </w:tc>
+        <w:tc>
+          <w:tcPr>
+            <w:tcW w:w="3005" w:type="dxa"/>
+          </w:tcPr>
+          <w:p>
+            <w:r>
+              <w:t>deformer</w:t>
+            </w:r>
+          </w:p>
+        </w:tc>
+        <w:tc>
+          <w:tcPr>
+            <w:tcW w:w="3006" w:type="dxa"/>
+          </w:tcPr>
+          <w:p>
+            <w:r>
+              <w:t>1</w:t>
+            </w:r>
+          </w:p>
+        </w:tc>
+      </w:tr>
+      <w:tr>
+        <w:tc>
+          <w:tcPr>
+            <w:tcW w:w="3005" w:type="dxa"/>
+          </w:tcPr>
+          <w:p>
+            <w:r>
+              <w:t>degraded</w:t>
+            </w:r>
+          </w:p>
+        </w:tc>
+        <w:tc>
+          <w:tcPr>
+            <w:tcW w:w="3005" w:type="dxa"/>
+          </w:tcPr>
+          <w:p>
+            <w:r>
+              <w:t>defusing</w:t>
+            </w:r>
+          </w:p>
+        </w:tc>
+        <w:tc>
+          <w:tcPr>
+            <w:tcW w:w="3006" w:type="dxa"/>
+          </w:tcPr>
+          <w:p>
+            <w:r>
+              <w:t>Cannot reach end word.</w:t>
+            </w:r>
+          </w:p>
+        </w:tc>
+      </w:tr>
+      <w:tr>
+        <w:tc>
+          <w:tcPr>
+            <w:tcW w:w="3005" w:type="dxa"/>
+          </w:tcPr>
+          <w:p>
+            <w:r>
+              <w:t>simulations</w:t>
+            </w:r>
+          </w:p>
+        </w:tc>
+        <w:tc>
+          <w:tcPr>
+            <w:tcW w:w="3005" w:type="dxa"/>
+          </w:tcPr>
+          <w:p>
+            <w:r>
+              <w:t>singularity</w:t>
+            </w:r>
+          </w:p>
+        </w:tc>
+        <w:tc>
+          <w:tcPr>
+            <w:tcW w:w="3006" w:type="dxa"/>
+          </w:tcPr>
+          <w:p>
+            <w:r>
+              <w:t>Cannot reach end word.</w:t>
+            </w:r>
+          </w:p>
+        </w:tc>
+      </w:tr>
+    </w:tbl>
+    <w:p/>
     <w:p>
       <w:pPr>
         <w:rPr>
@@ -2211,7 +3880,7 @@
       <w:r>
         <w:t>Ladder-gram algorithm from Tech Dose’s video on the topic (</w:t>
       </w:r>
-      <w:hyperlink r:id="rId15" w:history="1">
+      <w:hyperlink r:id="rId16" w:history="1">
         <w:r>
           <w:rPr>
             <w:rStyle w:val="Hyperlink"/>
@@ -2225,7 +3894,25 @@
     </w:p>
     <w:p>
       <w:pPr>
-        <w:pStyle w:val="ListParagraph"/>
+        <w:pStyle w:val="Heading1"/>
+      </w:pPr>
+      <w:r>
+        <w:lastRenderedPageBreak/>
+        <w:t>Q</w:t>
+      </w:r>
+      <w:r>
+        <w:t>6</w:t>
+      </w:r>
+      <w:r>
+        <w:t xml:space="preserve">. </w:t>
+      </w:r>
+      <w:r>
+        <w:t>Word Sequence Algorithm</w:t>
+      </w:r>
+    </w:p>
+    <w:p>
+      <w:pPr>
+        <w:ind w:left="360"/>
       </w:pPr>
     </w:p>
     <w:sectPr>
@@ -2481,7 +4168,7 @@
         <w:rFonts w:ascii="Wingdings" w:hAnsi="Wingdings" w:hint="default"/>
       </w:rPr>
     </w:lvl>
-    <w:lvl w:ilvl="3" w:tplc="0C090001" w:tentative="1">
+    <w:lvl w:ilvl="3" w:tplc="0C090001">
       <w:start w:val="1"/>
       <w:numFmt w:val="bullet"/>
       <w:lvlText w:val=""/>
@@ -3330,7 +5017,7 @@
         <w:rFonts w:ascii="Symbol" w:eastAsiaTheme="minorEastAsia" w:hAnsi="Symbol" w:cstheme="minorBidi" w:hint="default"/>
       </w:rPr>
     </w:lvl>
-    <w:lvl w:ilvl="1" w:tplc="0C090003" w:tentative="1">
+    <w:lvl w:ilvl="1" w:tplc="0C090003">
       <w:start w:val="1"/>
       <w:numFmt w:val="bullet"/>
       <w:lvlText w:val="o"/>
@@ -3342,7 +5029,7 @@
         <w:rFonts w:ascii="Courier New" w:hAnsi="Courier New" w:cs="Courier New" w:hint="default"/>
       </w:rPr>
     </w:lvl>
-    <w:lvl w:ilvl="2" w:tplc="0C090005" w:tentative="1">
+    <w:lvl w:ilvl="2" w:tplc="0C090005">
       <w:start w:val="1"/>
       <w:numFmt w:val="bullet"/>
       <w:lvlText w:val=""/>
@@ -3354,7 +5041,7 @@
         <w:rFonts w:ascii="Wingdings" w:hAnsi="Wingdings" w:hint="default"/>
       </w:rPr>
     </w:lvl>
-    <w:lvl w:ilvl="3" w:tplc="0C090001" w:tentative="1">
+    <w:lvl w:ilvl="3" w:tplc="0C090001">
       <w:start w:val="1"/>
       <w:numFmt w:val="bullet"/>
       <w:lvlText w:val=""/>
@@ -3366,7 +5053,7 @@
         <w:rFonts w:ascii="Symbol" w:hAnsi="Symbol" w:hint="default"/>
       </w:rPr>
     </w:lvl>
-    <w:lvl w:ilvl="4" w:tplc="0C090003" w:tentative="1">
+    <w:lvl w:ilvl="4" w:tplc="0C090003">
       <w:start w:val="1"/>
       <w:numFmt w:val="bullet"/>
       <w:lvlText w:val="o"/>
@@ -4086,6 +5773,25 @@
       <w:shd w:val="clear" w:color="auto" w:fill="E1DFDD"/>
     </w:rPr>
   </w:style>
+  <w:style w:type="table" w:styleId="TableGrid">
+    <w:name w:val="Table Grid"/>
+    <w:basedOn w:val="TableNormal"/>
+    <w:uiPriority w:val="39"/>
+    <w:rsid w:val="008D1FB4"/>
+    <w:pPr>
+      <w:spacing w:after="0" w:line="240" w:lineRule="auto"/>
+    </w:pPr>
+    <w:tblPr>
+      <w:tblBorders>
+        <w:top w:val="single" w:sz="4" w:space="0" w:color="auto"/>
+        <w:left w:val="single" w:sz="4" w:space="0" w:color="auto"/>
+        <w:bottom w:val="single" w:sz="4" w:space="0" w:color="auto"/>
+        <w:right w:val="single" w:sz="4" w:space="0" w:color="auto"/>
+        <w:insideH w:val="single" w:sz="4" w:space="0" w:color="auto"/>
+        <w:insideV w:val="single" w:sz="4" w:space="0" w:color="auto"/>
+      </w:tblBorders>
+    </w:tblPr>
+  </w:style>
 </w:styles>
 </file>
 

</xml_diff>

<commit_message>
q6 incorrect but functional
</commit_message>
<xml_diff>
--- a/docs/AA Documentation.docx
+++ b/docs/AA Documentation.docx
@@ -59,23 +59,220 @@
       </w:r>
     </w:p>
     <w:p>
-      <w:r>
-        <w:t xml:space="preserve">This is the test input </w:t>
-      </w:r>
-      <w:r>
-        <w:t>that was used</w:t>
-      </w:r>
-      <w:r>
+      <w:pPr>
+        <w:rPr>
+          <w:b/>
+          <w:bCs/>
+        </w:rPr>
+      </w:pPr>
+      <w:r>
+        <w:rPr>
+          <w:b/>
+          <w:bCs/>
+        </w:rPr>
+        <w:t>Overview</w:t>
+      </w:r>
+      <w:r>
+        <w:rPr>
+          <w:b/>
+          <w:bCs/>
+        </w:rPr>
         <w:t>:</w:t>
       </w:r>
     </w:p>
     <w:p>
+      <w:pPr>
+        <w:pStyle w:val="ListParagraph"/>
+        <w:numPr>
+          <w:ilvl w:val="0"/>
+          <w:numId w:val="7"/>
+        </w:numPr>
+      </w:pPr>
+      <w:r>
+        <w:t xml:space="preserve">Orthogonal </w:t>
+      </w:r>
+      <w:r>
+        <w:t xml:space="preserve">lines are initialised with their </w:t>
+      </w:r>
+      <w:r>
+        <w:t>two (x, y) points</w:t>
+      </w:r>
+      <w:r>
+        <w:t>.</w:t>
+      </w:r>
+    </w:p>
+    <w:p>
+      <w:pPr>
+        <w:pStyle w:val="ListParagraph"/>
+        <w:numPr>
+          <w:ilvl w:val="0"/>
+          <w:numId w:val="7"/>
+        </w:numPr>
+      </w:pPr>
+      <w:r>
+        <w:t>Initialise a priority queue (to contain the x-position points of each line), and binary search tree (to contain the y-position of horizontal lines).</w:t>
+      </w:r>
+    </w:p>
+    <w:p>
+      <w:pPr>
+        <w:pStyle w:val="ListParagraph"/>
+        <w:numPr>
+          <w:ilvl w:val="0"/>
+          <w:numId w:val="7"/>
+        </w:numPr>
+      </w:pPr>
+      <w:r>
+        <w:t xml:space="preserve">Insert the X value of each point </w:t>
+      </w:r>
+      <w:r>
+        <w:t>the</w:t>
+      </w:r>
+      <w:r>
+        <w:t xml:space="preserve"> priority queue.</w:t>
+      </w:r>
+    </w:p>
+    <w:p>
+      <w:pPr>
+        <w:pStyle w:val="ListParagraph"/>
+        <w:numPr>
+          <w:ilvl w:val="0"/>
+          <w:numId w:val="7"/>
+        </w:numPr>
+      </w:pPr>
+      <w:r>
+        <w:t>Sort the priority queue.</w:t>
+      </w:r>
+    </w:p>
+    <w:p>
+      <w:pPr>
+        <w:pStyle w:val="ListParagraph"/>
+        <w:numPr>
+          <w:ilvl w:val="0"/>
+          <w:numId w:val="7"/>
+        </w:numPr>
+      </w:pPr>
+      <w:r>
+        <w:t>Sweep over the points in the priority queue in ascending order.</w:t>
+      </w:r>
+    </w:p>
+    <w:p>
+      <w:pPr>
+        <w:pStyle w:val="ListParagraph"/>
+        <w:numPr>
+          <w:ilvl w:val="1"/>
+          <w:numId w:val="7"/>
+        </w:numPr>
+      </w:pPr>
+      <w:r>
+        <w:t>If the point is vertical</w:t>
+      </w:r>
+    </w:p>
+    <w:p>
+      <w:pPr>
+        <w:pStyle w:val="ListParagraph"/>
+        <w:numPr>
+          <w:ilvl w:val="2"/>
+          <w:numId w:val="7"/>
+        </w:numPr>
+      </w:pPr>
+      <w:r>
+        <w:t xml:space="preserve">Do a range search </w:t>
+      </w:r>
+      <w:r>
+        <w:t>in the Binary Search Tree within</w:t>
+      </w:r>
+      <w:r>
+        <w:t xml:space="preserve"> the line’s y-positions.</w:t>
+      </w:r>
+    </w:p>
+    <w:p>
+      <w:pPr>
+        <w:pStyle w:val="ListParagraph"/>
+        <w:numPr>
+          <w:ilvl w:val="2"/>
+          <w:numId w:val="7"/>
+        </w:numPr>
+      </w:pPr>
+      <w:r>
+        <w:t xml:space="preserve">If a line exists within this range, increment the number of intersections. </w:t>
+      </w:r>
+    </w:p>
+    <w:p>
+      <w:pPr>
+        <w:pStyle w:val="ListParagraph"/>
+        <w:numPr>
+          <w:ilvl w:val="1"/>
+          <w:numId w:val="7"/>
+        </w:numPr>
+      </w:pPr>
+      <w:r>
+        <w:t>If the point is the first point of the line, insert it into a Binary Search Tree.</w:t>
+      </w:r>
+    </w:p>
+    <w:p>
+      <w:pPr>
+        <w:pStyle w:val="ListParagraph"/>
+        <w:numPr>
+          <w:ilvl w:val="1"/>
+          <w:numId w:val="7"/>
+        </w:numPr>
+      </w:pPr>
+      <w:r>
+        <w:t>If the point is the last point of the line, remove it from the Binary Search Tree.</w:t>
+      </w:r>
+    </w:p>
+    <w:p>
+      <w:pPr>
+        <w:pStyle w:val="ListParagraph"/>
+        <w:numPr>
+          <w:ilvl w:val="0"/>
+          <w:numId w:val="7"/>
+        </w:numPr>
+      </w:pPr>
+      <w:r>
+        <w:t>Display the number of intersections.</w:t>
+      </w:r>
+    </w:p>
+    <w:p>
+      <w:pPr>
+        <w:rPr>
+          <w:b/>
+          <w:bCs/>
+        </w:rPr>
+      </w:pPr>
+      <w:r>
+        <w:rPr>
+          <w:b/>
+          <w:bCs/>
+        </w:rPr>
+        <w:t>Input/Output</w:t>
+      </w:r>
+      <w:r>
+        <w:rPr>
+          <w:b/>
+          <w:bCs/>
+        </w:rPr>
+        <w:t>:</w:t>
+      </w:r>
+    </w:p>
+    <w:p>
+      <w:r>
+        <w:t>This is the test input that was used:</w:t>
+      </w:r>
+    </w:p>
+    <w:p>
+      <w:pPr>
+        <w:rPr>
+          <w:b/>
+          <w:bCs/>
+        </w:rPr>
+      </w:pPr>
       <w:r>
         <w:rPr>
           <w:noProof/>
         </w:rPr>
         <w:drawing>
-          <wp:inline distT="0" distB="0" distL="0" distR="0" wp14:anchorId="5BEB714A" wp14:editId="13D2A59E">
+          <wp:inline distT="0" distB="0" distL="0" distR="0" wp14:anchorId="1F2A93C4" wp14:editId="3F7385D1">
             <wp:extent cx="4203700" cy="2355850"/>
             <wp:effectExtent l="0" t="0" r="6350" b="6350"/>
             <wp:docPr id="1" name="Picture 1"/>
@@ -128,196 +325,6 @@
       </w:r>
     </w:p>
     <w:p>
-      <w:pPr>
-        <w:rPr>
-          <w:b/>
-          <w:bCs/>
-        </w:rPr>
-      </w:pPr>
-      <w:r>
-        <w:rPr>
-          <w:b/>
-          <w:bCs/>
-        </w:rPr>
-        <w:t>Overview</w:t>
-      </w:r>
-      <w:r>
-        <w:rPr>
-          <w:b/>
-          <w:bCs/>
-        </w:rPr>
-        <w:t>:</w:t>
-      </w:r>
-    </w:p>
-    <w:p>
-      <w:pPr>
-        <w:pStyle w:val="ListParagraph"/>
-        <w:numPr>
-          <w:ilvl w:val="0"/>
-          <w:numId w:val="7"/>
-        </w:numPr>
-      </w:pPr>
-      <w:r>
-        <w:t xml:space="preserve">Orthogonal </w:t>
-      </w:r>
-      <w:r>
-        <w:t xml:space="preserve">lines are initialised with their </w:t>
-      </w:r>
-      <w:r>
-        <w:t>two (x, y) points</w:t>
-      </w:r>
-      <w:r>
-        <w:t>.</w:t>
-      </w:r>
-    </w:p>
-    <w:p>
-      <w:pPr>
-        <w:pStyle w:val="ListParagraph"/>
-        <w:numPr>
-          <w:ilvl w:val="0"/>
-          <w:numId w:val="7"/>
-        </w:numPr>
-      </w:pPr>
-      <w:r>
-        <w:t>Initialise a priority queue (to contain the x-position points of each line), and binary search tree (to contain the y-position of horizontal lines).</w:t>
-      </w:r>
-    </w:p>
-    <w:p>
-      <w:pPr>
-        <w:pStyle w:val="ListParagraph"/>
-        <w:numPr>
-          <w:ilvl w:val="0"/>
-          <w:numId w:val="7"/>
-        </w:numPr>
-      </w:pPr>
-      <w:r>
-        <w:t xml:space="preserve">Insert the X value of each point </w:t>
-      </w:r>
-      <w:r>
-        <w:t>the</w:t>
-      </w:r>
-      <w:r>
-        <w:t xml:space="preserve"> priority queue.</w:t>
-      </w:r>
-    </w:p>
-    <w:p>
-      <w:pPr>
-        <w:pStyle w:val="ListParagraph"/>
-        <w:numPr>
-          <w:ilvl w:val="0"/>
-          <w:numId w:val="7"/>
-        </w:numPr>
-      </w:pPr>
-      <w:r>
-        <w:t>Sort the priority queue.</w:t>
-      </w:r>
-    </w:p>
-    <w:p>
-      <w:pPr>
-        <w:pStyle w:val="ListParagraph"/>
-        <w:numPr>
-          <w:ilvl w:val="0"/>
-          <w:numId w:val="7"/>
-        </w:numPr>
-      </w:pPr>
-      <w:r>
-        <w:t>Sweep over the points in the priority queue in ascending order.</w:t>
-      </w:r>
-    </w:p>
-    <w:p>
-      <w:pPr>
-        <w:pStyle w:val="ListParagraph"/>
-        <w:numPr>
-          <w:ilvl w:val="1"/>
-          <w:numId w:val="7"/>
-        </w:numPr>
-      </w:pPr>
-      <w:r>
-        <w:t>If the point is vertical</w:t>
-      </w:r>
-    </w:p>
-    <w:p>
-      <w:pPr>
-        <w:pStyle w:val="ListParagraph"/>
-        <w:numPr>
-          <w:ilvl w:val="2"/>
-          <w:numId w:val="7"/>
-        </w:numPr>
-      </w:pPr>
-      <w:r>
-        <w:t xml:space="preserve">Do a range search </w:t>
-      </w:r>
-      <w:r>
-        <w:t>in the Binary Search Tree within</w:t>
-      </w:r>
-      <w:r>
-        <w:t xml:space="preserve"> the line’s y-positions.</w:t>
-      </w:r>
-    </w:p>
-    <w:p>
-      <w:pPr>
-        <w:pStyle w:val="ListParagraph"/>
-        <w:numPr>
-          <w:ilvl w:val="2"/>
-          <w:numId w:val="7"/>
-        </w:numPr>
-      </w:pPr>
-      <w:r>
-        <w:t xml:space="preserve">If a line exists within this range, increment the number of intersections. </w:t>
-      </w:r>
-    </w:p>
-    <w:p>
-      <w:pPr>
-        <w:pStyle w:val="ListParagraph"/>
-        <w:numPr>
-          <w:ilvl w:val="1"/>
-          <w:numId w:val="7"/>
-        </w:numPr>
-      </w:pPr>
-      <w:r>
-        <w:t>If the point is the first point of the line, insert it into a Binary Search Tree.</w:t>
-      </w:r>
-    </w:p>
-    <w:p>
-      <w:pPr>
-        <w:pStyle w:val="ListParagraph"/>
-        <w:numPr>
-          <w:ilvl w:val="1"/>
-          <w:numId w:val="7"/>
-        </w:numPr>
-      </w:pPr>
-      <w:r>
-        <w:t>If the point is the last point of the line, remove it from the Binary Search Tree.</w:t>
-      </w:r>
-    </w:p>
-    <w:p>
-      <w:pPr>
-        <w:pStyle w:val="ListParagraph"/>
-        <w:numPr>
-          <w:ilvl w:val="0"/>
-          <w:numId w:val="7"/>
-        </w:numPr>
-      </w:pPr>
-      <w:r>
-        <w:t>Display the number of intersections.</w:t>
-      </w:r>
-    </w:p>
-    <w:p>
-      <w:pPr>
-        <w:rPr>
-          <w:b/>
-          <w:bCs/>
-        </w:rPr>
-      </w:pPr>
-      <w:r>
-        <w:rPr>
-          <w:b/>
-          <w:bCs/>
-        </w:rPr>
-        <w:t>Output:</w:t>
-      </w:r>
-    </w:p>
-    <w:p>
       <w:r>
         <w:t xml:space="preserve">After </w:t>
       </w:r>
@@ -539,10 +546,7 @@
         </w:numPr>
       </w:pPr>
       <w:r>
-        <w:t>If empty set as root pointer</w:t>
-      </w:r>
-      <w:r>
-        <w:t xml:space="preserve">: </w:t>
+        <w:t xml:space="preserve">If empty set as root pointer: </w:t>
       </w:r>
       <w:r>
         <w:rPr>
@@ -903,19 +907,7 @@
         </w:numPr>
       </w:pPr>
       <w:r>
-        <w:t xml:space="preserve">Swap the </w:t>
-      </w:r>
-      <w:r>
-        <w:t>found</w:t>
-      </w:r>
-      <w:r>
-        <w:t xml:space="preserve"> node with </w:t>
-      </w:r>
-      <w:r>
-        <w:t>the node we are deleting</w:t>
-      </w:r>
-      <w:r>
-        <w:t xml:space="preserve">: </w:t>
+        <w:t xml:space="preserve">Swap the found node with the node we are deleting: </w:t>
       </w:r>
       <w:r>
         <w:rPr>
@@ -948,13 +940,7 @@
         </w:numPr>
       </w:pPr>
       <w:r>
-        <w:t xml:space="preserve">Delete the </w:t>
-      </w:r>
-      <w:r>
-        <w:t>found node</w:t>
-      </w:r>
-      <w:r>
-        <w:t xml:space="preserve">: </w:t>
+        <w:t xml:space="preserve">Delete the found node: </w:t>
       </w:r>
       <w:r>
         <w:rPr>
@@ -1073,10 +1059,7 @@
         </w:numPr>
       </w:pPr>
       <w:r>
-        <w:t>If the node’s value is within the range increment the number of intersections</w:t>
-      </w:r>
-      <w:r>
-        <w:t xml:space="preserve">: </w:t>
+        <w:t xml:space="preserve">If the node’s value is within the range increment the number of intersections: </w:t>
       </w:r>
       <w:r>
         <w:rPr>
@@ -1159,38 +1142,85 @@
         </w:numPr>
       </w:pPr>
       <w:r>
-        <w:t xml:space="preserve">If the value is still within the </w:t>
-      </w:r>
-      <w:r>
-        <w:t>right</w:t>
-      </w:r>
-      <w:r>
-        <w:t xml:space="preserve"> bounds, keep searching </w:t>
-      </w:r>
-      <w:r>
-        <w:t>its</w:t>
-      </w:r>
-      <w:r>
+        <w:t xml:space="preserve">If the value is still within the right bounds, keep searching its right nodes recursively. </w:t>
+      </w:r>
+      <w:r>
+        <w:t xml:space="preserve">Assuming it’s a balanced tree, this will take </w:t>
+      </w:r>
+      <w:r>
+        <w:rPr>
+          <w:b/>
+          <w:bCs/>
+        </w:rPr>
+        <w:t>O</w:t>
+      </w:r>
+      <w:r>
+        <w:rPr>
+          <w:b/>
+          <w:bCs/>
+        </w:rPr>
         <w:t xml:space="preserve"> </w:t>
       </w:r>
       <w:r>
-        <w:t>right</w:t>
-      </w:r>
-      <w:r>
-        <w:t xml:space="preserve"> nodes recursively.</w:t>
-      </w:r>
-      <w:r>
+        <w:rPr>
+          <w:b/>
+          <w:bCs/>
+        </w:rPr>
+        <w:t>(</w:t>
+      </w:r>
+      <w:r>
+        <w:rPr>
+          <w:b/>
+          <w:bCs/>
+        </w:rPr>
+        <w:t>l</w:t>
+      </w:r>
+      <w:r>
+        <w:rPr>
+          <w:b/>
+          <w:bCs/>
+        </w:rPr>
+        <w:t>og N)</w:t>
+      </w:r>
+    </w:p>
+    <w:p>
+      <w:r>
+        <w:t xml:space="preserve">Therefore, the priority queue initialisation </w:t>
+      </w:r>
+      <w:r>
+        <w:rPr>
+          <w:b/>
+          <w:bCs/>
+        </w:rPr>
+        <w:t>O</w:t>
+      </w:r>
+      <w:r>
+        <w:rPr>
+          <w:b/>
+          <w:bCs/>
+        </w:rPr>
         <w:t xml:space="preserve"> </w:t>
       </w:r>
       <w:r>
-        <w:t xml:space="preserve">Assuming it’s a balanced tree, this will take </w:t>
-      </w:r>
-      <w:r>
-        <w:rPr>
-          <w:b/>
-          <w:bCs/>
-        </w:rPr>
-        <w:t>O</w:t>
+        <w:rPr>
+          <w:b/>
+          <w:bCs/>
+        </w:rPr>
+        <w:t>(</w:t>
+      </w:r>
+      <w:r>
+        <w:rPr>
+          <w:b/>
+          <w:bCs/>
+        </w:rPr>
+        <w:t>N</w:t>
+      </w:r>
+      <w:r>
+        <w:rPr>
+          <w:b/>
+          <w:bCs/>
+        </w:rPr>
+        <w:t>)</w:t>
       </w:r>
       <w:r>
         <w:rPr>
@@ -1200,58 +1230,21 @@
         <w:t xml:space="preserve"> </w:t>
       </w:r>
       <w:r>
-        <w:rPr>
-          <w:b/>
-          <w:bCs/>
-        </w:rPr>
-        <w:t>(</w:t>
-      </w:r>
-      <w:r>
-        <w:rPr>
-          <w:b/>
-          <w:bCs/>
-        </w:rPr>
-        <w:t>l</w:t>
-      </w:r>
-      <w:r>
-        <w:rPr>
-          <w:b/>
-          <w:bCs/>
-        </w:rPr>
-        <w:t>og N)</w:t>
-      </w:r>
-    </w:p>
-    <w:p>
-      <w:r>
-        <w:t xml:space="preserve">Therefore, the priority queue initialisation </w:t>
-      </w:r>
-      <w:r>
-        <w:rPr>
-          <w:b/>
-          <w:bCs/>
-        </w:rPr>
-        <w:t>O</w:t>
-      </w:r>
-      <w:r>
-        <w:rPr>
-          <w:b/>
-          <w:bCs/>
-        </w:rPr>
-        <w:t xml:space="preserve"> </w:t>
-      </w:r>
-      <w:r>
-        <w:rPr>
-          <w:b/>
-          <w:bCs/>
-        </w:rPr>
-        <w:t>(</w:t>
-      </w:r>
-      <w:r>
-        <w:rPr>
-          <w:b/>
-          <w:bCs/>
-        </w:rPr>
-        <w:t>N</w:t>
+        <w:t xml:space="preserve">+ priority queue stable sort + </w:t>
+      </w:r>
+      <w:r>
+        <w:rPr>
+          <w:b/>
+          <w:bCs/>
+        </w:rPr>
+        <w:t>O (</w:t>
+      </w:r>
+      <w:r>
+        <w:rPr>
+          <w:b/>
+          <w:bCs/>
+        </w:rPr>
+        <w:t>N log N</w:t>
       </w:r>
       <w:r>
         <w:rPr>
@@ -1261,50 +1254,7 @@
         <w:t>)</w:t>
       </w:r>
       <w:r>
-        <w:rPr>
-          <w:b/>
-          <w:bCs/>
-        </w:rPr>
-        <w:t xml:space="preserve"> </w:t>
-      </w:r>
-      <w:r>
-        <w:t>+ priority queue stable sort +</w:t>
-      </w:r>
-      <w:r>
-        <w:t xml:space="preserve"> </w:t>
-      </w:r>
-      <w:r>
-        <w:rPr>
-          <w:b/>
-          <w:bCs/>
-        </w:rPr>
-        <w:t>O (</w:t>
-      </w:r>
-      <w:r>
-        <w:rPr>
-          <w:b/>
-          <w:bCs/>
-        </w:rPr>
-        <w:t>N log N</w:t>
-      </w:r>
-      <w:r>
-        <w:rPr>
-          <w:b/>
-          <w:bCs/>
-        </w:rPr>
-        <w:t>)</w:t>
-      </w:r>
-      <w:r>
-        <w:t xml:space="preserve"> </w:t>
-      </w:r>
-      <w:r>
-        <w:t>+ Binary Search Tree Sweeping (</w:t>
-      </w:r>
-      <w:r>
-        <w:t xml:space="preserve">assuming </w:t>
-      </w:r>
-      <w:r>
-        <w:t xml:space="preserve">a balanced tree) </w:t>
+        <w:t xml:space="preserve"> + Binary Search Tree Sweeping (assuming a balanced tree) </w:t>
       </w:r>
       <w:r>
         <w:rPr>
@@ -1746,7 +1696,7 @@
           <w:b/>
           <w:bCs/>
         </w:rPr>
-        <w:t>Output:</w:t>
+        <w:t>Input/Output:</w:t>
       </w:r>
     </w:p>
     <w:p>
@@ -1776,11 +1726,10 @@
           <w:bCs/>
           <w:noProof/>
         </w:rPr>
-        <w:lastRenderedPageBreak/>
         <w:drawing>
-          <wp:inline distT="0" distB="0" distL="0" distR="0" wp14:anchorId="0143B7B5" wp14:editId="1DEB38E1">
-            <wp:extent cx="2484414" cy="2711450"/>
-            <wp:effectExtent l="0" t="0" r="0" b="0"/>
+          <wp:inline distT="0" distB="0" distL="0" distR="0" wp14:anchorId="0143B7B5" wp14:editId="78F512D8">
+            <wp:extent cx="2019300" cy="2203831"/>
+            <wp:effectExtent l="0" t="0" r="0" b="6350"/>
             <wp:docPr id="3" name="Picture 3"/>
             <wp:cNvGraphicFramePr>
               <a:graphicFrameLocks xmlns:a="http://schemas.openxmlformats.org/drawingml/2006/main" noChangeAspect="1"/>
@@ -1801,7 +1750,7 @@
                   <pic:spPr>
                     <a:xfrm>
                       <a:off x="0" y="0"/>
-                      <a:ext cx="2489369" cy="2716857"/>
+                      <a:ext cx="2027498" cy="2212778"/>
                     </a:xfrm>
                     <a:prstGeom prst="rect">
                       <a:avLst/>
@@ -1819,6 +1768,7 @@
         <w:pStyle w:val="Heading1"/>
       </w:pPr>
       <w:r>
+        <w:lastRenderedPageBreak/>
         <w:t>Q3.</w:t>
       </w:r>
       <w:r>
@@ -1851,13 +1801,16 @@
         <w:t>attempted</w:t>
       </w:r>
       <w:r>
-        <w:t xml:space="preserve">. It was </w:t>
-      </w:r>
-      <w:r>
-        <w:t>able to check if two vertices are connected, and produce a list of all vertices connected to a given vertex</w:t>
-      </w:r>
-      <w:r>
-        <w:t>. It is made as a variant of an adjacency list (which takes O(E), where E is the number of edges, compared to an adjacency matrix approach which takes O(E</w:t>
+        <w:t>. It was able to check if two vertices are connected, and produce a list of all vertices connected to a given vertex</w:t>
+      </w:r>
+      <w:r>
+        <w:t>. It is made as a variant of an adjacency list (which takes O(E)</w:t>
+      </w:r>
+      <w:r>
+        <w:t xml:space="preserve"> space complexity</w:t>
+      </w:r>
+      <w:r>
+        <w:t>, where E is the number of edges, compared to an adjacency matrix approach which takes O(E</w:t>
       </w:r>
       <w:r>
         <w:rPr>
@@ -1892,12 +1845,27 @@
       </w:r>
     </w:p>
     <w:p>
-      <w:pPr>
-        <w:rPr>
-          <w:b/>
-          <w:bCs/>
-        </w:rPr>
-      </w:pPr>
+      <w:r>
+        <w:rPr>
+          <w:highlight w:val="yellow"/>
+        </w:rPr>
+        <w:t>…</w:t>
+      </w:r>
+    </w:p>
+    <w:p>
+      <w:pPr>
+        <w:rPr>
+          <w:b/>
+          <w:bCs/>
+        </w:rPr>
+      </w:pPr>
+      <w:r>
+        <w:rPr>
+          <w:b/>
+          <w:bCs/>
+        </w:rPr>
+        <w:t>Input/</w:t>
+      </w:r>
       <w:r>
         <w:rPr>
           <w:b/>
@@ -1907,1040 +1875,32 @@
       </w:r>
     </w:p>
     <w:p>
-      <w:pPr>
-        <w:rPr>
-          <w:b/>
-          <w:bCs/>
-        </w:rPr>
-      </w:pPr>
-      <w:r>
-        <w:rPr>
-          <w:b/>
-          <w:bCs/>
-        </w:rPr>
-        <w:t>Complexity Analysis:</w:t>
-      </w:r>
-    </w:p>
-    <w:p>
-      <w:pPr>
-        <w:pStyle w:val="Heading1"/>
-      </w:pPr>
-      <w:r>
-        <w:t>Q4.</w:t>
-      </w:r>
-      <w:r>
-        <w:t xml:space="preserve"> </w:t>
-      </w:r>
-      <w:r>
-        <w:t xml:space="preserve">Unordered List Data Structure   </w:t>
-      </w:r>
-    </w:p>
-    <w:p>
-      <w:pPr>
-        <w:rPr>
-          <w:b/>
-          <w:bCs/>
-        </w:rPr>
-      </w:pPr>
-      <w:r>
-        <w:rPr>
-          <w:b/>
-          <w:bCs/>
-        </w:rPr>
-        <w:t>Introduction:</w:t>
-      </w:r>
-    </w:p>
-    <w:p>
-      <w:r>
-        <w:t xml:space="preserve">A data structure was created for storing unordered lists of integers. It needed to be </w:t>
-      </w:r>
-      <w:proofErr w:type="gramStart"/>
-      <w:r>
-        <w:t>O(</w:t>
-      </w:r>
-      <w:proofErr w:type="gramEnd"/>
-      <w:r>
-        <w:t>1) for adding, deleting, testing for being in the list, and displaying an integer when iterating through the list. It also needed to be O(k) (where k is the number of integers in the list) for clearing the list. Duplicates were not allowed in the list, and the integers had to be stored in the range 0 to N (where N was an upper bound value).</w:t>
-      </w:r>
-    </w:p>
-    <w:p>
-      <w:r>
-        <w:rPr>
-          <w:b/>
-          <w:bCs/>
-        </w:rPr>
-        <w:t>Overview</w:t>
-      </w:r>
-      <w:r>
-        <w:rPr>
-          <w:b/>
-          <w:bCs/>
-        </w:rPr>
-        <w:t xml:space="preserve"> / Complexity Analysis</w:t>
-      </w:r>
-      <w:r>
-        <w:t>:</w:t>
-      </w:r>
-    </w:p>
-    <w:p>
-      <w:pPr>
-        <w:rPr>
-          <w:u w:val="single"/>
-        </w:rPr>
-      </w:pPr>
-      <w:r>
-        <w:rPr>
-          <w:u w:val="single"/>
-        </w:rPr>
-        <w:t>Data structure</w:t>
-      </w:r>
-    </w:p>
-    <w:p>
-      <w:r>
-        <w:t xml:space="preserve">The structure I used included a </w:t>
-      </w:r>
-      <w:r>
-        <w:t>list</w:t>
-      </w:r>
-      <w:r>
-        <w:t xml:space="preserve"> array of the values, and a </w:t>
-      </w:r>
-      <w:r>
-        <w:t>lookup</w:t>
-      </w:r>
-      <w:r>
-        <w:t xml:space="preserve"> map array that stored the index position of each value in the list. The lookup table was of size N + 1</w:t>
-      </w:r>
-      <w:r>
-        <w:t xml:space="preserve"> and is initialised to all -1s</w:t>
-      </w:r>
-      <w:r>
-        <w:t xml:space="preserve">. </w:t>
-      </w:r>
-      <w:r>
-        <w:t>This example illustrates how it works:</w:t>
-      </w:r>
-    </w:p>
-    <w:p>
-      <w:pPr>
-        <w:pStyle w:val="ListParagraph"/>
-        <w:numPr>
-          <w:ilvl w:val="0"/>
-          <w:numId w:val="9"/>
-        </w:numPr>
-      </w:pPr>
-      <w:r>
-        <w:t>N=6</w:t>
-      </w:r>
-    </w:p>
-    <w:p>
-      <w:pPr>
-        <w:pStyle w:val="ListParagraph"/>
-        <w:numPr>
-          <w:ilvl w:val="0"/>
-          <w:numId w:val="9"/>
-        </w:numPr>
-      </w:pPr>
-      <w:r>
-        <w:t>list = {1, 3, 5}</w:t>
-      </w:r>
-    </w:p>
-    <w:p>
-      <w:pPr>
-        <w:pStyle w:val="ListParagraph"/>
-        <w:numPr>
-          <w:ilvl w:val="0"/>
-          <w:numId w:val="9"/>
-        </w:numPr>
-      </w:pPr>
-      <w:r>
-        <w:t>l</w:t>
-      </w:r>
-      <w:r>
-        <w:t xml:space="preserve">ookup = [ </w:t>
-      </w:r>
-      <w:r>
-        <w:t>-</w:t>
-      </w:r>
-      <w:proofErr w:type="gramStart"/>
-      <w:r>
-        <w:t>1</w:t>
-      </w:r>
-      <w:r>
-        <w:t xml:space="preserve"> ,</w:t>
-      </w:r>
-      <w:proofErr w:type="gramEnd"/>
-      <w:r>
-        <w:t xml:space="preserve"> </w:t>
-      </w:r>
-      <w:r>
-        <w:t>0 ,</w:t>
-      </w:r>
-      <w:r>
-        <w:t xml:space="preserve"> </w:t>
-      </w:r>
-      <w:r>
-        <w:t>-1</w:t>
-      </w:r>
-      <w:r>
-        <w:t xml:space="preserve"> ,</w:t>
-      </w:r>
-      <w:r>
-        <w:t xml:space="preserve"> </w:t>
-      </w:r>
-      <w:r>
-        <w:t>1 ,</w:t>
-      </w:r>
-      <w:r>
-        <w:t xml:space="preserve"> </w:t>
-      </w:r>
-      <w:r>
-        <w:t>-1</w:t>
-      </w:r>
-      <w:r>
-        <w:t xml:space="preserve"> ,</w:t>
-      </w:r>
-      <w:r>
-        <w:t xml:space="preserve"> </w:t>
-      </w:r>
-      <w:r>
-        <w:t xml:space="preserve">2, </w:t>
-      </w:r>
-      <w:r>
-        <w:t>-1</w:t>
-      </w:r>
-      <w:r>
-        <w:t xml:space="preserve"> ]</w:t>
-      </w:r>
-      <w:r>
-        <w:t xml:space="preserve">. </w:t>
-      </w:r>
-    </w:p>
-    <w:p>
-      <w:r>
-        <w:t>So, in lookup [3] we get 1, which is 3’s index in the list.</w:t>
-      </w:r>
-    </w:p>
-    <w:p>
-      <w:pPr>
-        <w:rPr>
-          <w:u w:val="single"/>
-        </w:rPr>
-      </w:pPr>
-      <w:r>
-        <w:rPr>
-          <w:u w:val="single"/>
-        </w:rPr>
-        <w:lastRenderedPageBreak/>
-        <w:t>Add</w:t>
-      </w:r>
-    </w:p>
-    <w:p>
-      <w:pPr>
-        <w:pStyle w:val="ListParagraph"/>
-        <w:numPr>
-          <w:ilvl w:val="0"/>
-          <w:numId w:val="9"/>
-        </w:numPr>
-      </w:pPr>
-      <w:r>
-        <w:t>W</w:t>
-      </w:r>
-      <w:r>
-        <w:t>e check if the value is within the range 0 – N.</w:t>
-      </w:r>
-      <w:r>
-        <w:t xml:space="preserve"> </w:t>
-      </w:r>
-      <w:r>
-        <w:rPr>
-          <w:b/>
-          <w:bCs/>
-        </w:rPr>
-        <w:t>O (1)</w:t>
-      </w:r>
-    </w:p>
-    <w:p>
-      <w:pPr>
-        <w:pStyle w:val="ListParagraph"/>
-        <w:numPr>
-          <w:ilvl w:val="0"/>
-          <w:numId w:val="9"/>
-        </w:numPr>
-      </w:pPr>
-      <w:r>
-        <w:t>We check if it’s not a duplicate.</w:t>
-      </w:r>
-      <w:r>
-        <w:t xml:space="preserve"> </w:t>
-      </w:r>
-      <w:r>
-        <w:rPr>
-          <w:b/>
-          <w:bCs/>
-        </w:rPr>
-        <w:t>O (1)</w:t>
-      </w:r>
-    </w:p>
-    <w:p>
-      <w:pPr>
-        <w:pStyle w:val="ListParagraph"/>
-        <w:numPr>
-          <w:ilvl w:val="0"/>
-          <w:numId w:val="9"/>
-        </w:numPr>
-      </w:pPr>
-      <w:r>
-        <w:t>Add the value to the head of the list.</w:t>
-      </w:r>
-      <w:r>
-        <w:t xml:space="preserve"> </w:t>
-      </w:r>
-      <w:r>
-        <w:rPr>
-          <w:b/>
-          <w:bCs/>
-        </w:rPr>
-        <w:t>O (1)</w:t>
-      </w:r>
-    </w:p>
-    <w:p>
-      <w:pPr>
-        <w:pStyle w:val="ListParagraph"/>
-        <w:numPr>
-          <w:ilvl w:val="0"/>
-          <w:numId w:val="9"/>
-        </w:numPr>
-      </w:pPr>
-      <w:r>
-        <w:t>Add the value into the lookup map. (</w:t>
-      </w:r>
-      <w:r>
-        <w:t>E.g.,</w:t>
-      </w:r>
-      <w:r>
-        <w:t xml:space="preserve"> lookup[value] = </w:t>
-      </w:r>
-      <w:r>
-        <w:t xml:space="preserve">list </w:t>
-      </w:r>
-      <w:r>
-        <w:t>index we just inserted the value into)</w:t>
-      </w:r>
-      <w:r>
-        <w:t>.</w:t>
-      </w:r>
-      <w:r>
-        <w:t xml:space="preserve"> </w:t>
-      </w:r>
-      <w:r>
-        <w:t xml:space="preserve"> </w:t>
-      </w:r>
-      <w:r>
-        <w:rPr>
-          <w:b/>
-          <w:bCs/>
-        </w:rPr>
-        <w:t>O (1)</w:t>
-      </w:r>
-    </w:p>
-    <w:p>
-      <w:r>
-        <w:t xml:space="preserve">Therefore, adding is </w:t>
-      </w:r>
-      <w:r>
-        <w:rPr>
-          <w:b/>
-          <w:bCs/>
-        </w:rPr>
-        <w:t>O</w:t>
-      </w:r>
-      <w:r>
-        <w:rPr>
-          <w:b/>
-          <w:bCs/>
-        </w:rPr>
-        <w:t xml:space="preserve"> </w:t>
-      </w:r>
-      <w:r>
-        <w:rPr>
-          <w:b/>
-          <w:bCs/>
-        </w:rPr>
-        <w:t>(1)</w:t>
-      </w:r>
-    </w:p>
-    <w:p>
-      <w:pPr>
-        <w:rPr>
-          <w:u w:val="single"/>
-        </w:rPr>
-      </w:pPr>
-      <w:r>
-        <w:rPr>
-          <w:u w:val="single"/>
-        </w:rPr>
-        <w:t>Remove a value</w:t>
-      </w:r>
-    </w:p>
-    <w:p>
-      <w:pPr>
-        <w:pStyle w:val="ListParagraph"/>
-        <w:numPr>
-          <w:ilvl w:val="0"/>
-          <w:numId w:val="9"/>
-        </w:numPr>
-      </w:pPr>
-      <w:r>
-        <w:t xml:space="preserve">Check if </w:t>
-      </w:r>
-      <w:r>
-        <w:t>the value exists</w:t>
-      </w:r>
-      <w:r>
-        <w:t xml:space="preserve">. </w:t>
-      </w:r>
-      <w:r>
-        <w:rPr>
-          <w:b/>
-          <w:bCs/>
-        </w:rPr>
-        <w:t>O</w:t>
-      </w:r>
-      <w:r>
-        <w:rPr>
-          <w:b/>
-          <w:bCs/>
-        </w:rPr>
-        <w:t xml:space="preserve"> </w:t>
-      </w:r>
-      <w:r>
-        <w:rPr>
-          <w:b/>
-          <w:bCs/>
-        </w:rPr>
-        <w:t>(1)</w:t>
-      </w:r>
-    </w:p>
-    <w:p>
-      <w:pPr>
-        <w:pStyle w:val="ListParagraph"/>
-        <w:numPr>
-          <w:ilvl w:val="0"/>
-          <w:numId w:val="9"/>
-        </w:numPr>
-      </w:pPr>
-      <w:r>
-        <w:t>Swap the value to delete with the last value of the list in the lookup map.</w:t>
-      </w:r>
-      <w:r>
-        <w:t xml:space="preserve"> </w:t>
-      </w:r>
-      <w:r>
-        <w:rPr>
-          <w:b/>
-          <w:bCs/>
-        </w:rPr>
-        <w:t>O</w:t>
-      </w:r>
-      <w:r>
-        <w:rPr>
-          <w:b/>
-          <w:bCs/>
-        </w:rPr>
-        <w:t xml:space="preserve"> </w:t>
-      </w:r>
-      <w:r>
-        <w:rPr>
-          <w:b/>
-          <w:bCs/>
-        </w:rPr>
-        <w:t>(1)</w:t>
-      </w:r>
-    </w:p>
-    <w:p>
-      <w:pPr>
-        <w:pStyle w:val="ListParagraph"/>
-        <w:numPr>
-          <w:ilvl w:val="0"/>
-          <w:numId w:val="9"/>
-        </w:numPr>
-      </w:pPr>
-      <w:r>
-        <w:t>Set the element we’re deleting to the last element in the list.</w:t>
-      </w:r>
-      <w:r>
-        <w:t xml:space="preserve"> </w:t>
-      </w:r>
-      <w:r>
-        <w:rPr>
-          <w:b/>
-          <w:bCs/>
-        </w:rPr>
-        <w:t>O</w:t>
-      </w:r>
-      <w:r>
-        <w:rPr>
-          <w:b/>
-          <w:bCs/>
-        </w:rPr>
-        <w:t xml:space="preserve"> </w:t>
-      </w:r>
-      <w:r>
-        <w:rPr>
-          <w:b/>
-          <w:bCs/>
-        </w:rPr>
-        <w:t>(1)</w:t>
-      </w:r>
-    </w:p>
-    <w:p>
-      <w:pPr>
-        <w:pStyle w:val="ListParagraph"/>
-        <w:numPr>
-          <w:ilvl w:val="0"/>
-          <w:numId w:val="9"/>
-        </w:numPr>
-      </w:pPr>
-      <w:r>
-        <w:t>Update the index of the value we swapped to in the lookup map.</w:t>
-      </w:r>
-      <w:r>
-        <w:t xml:space="preserve"> </w:t>
-      </w:r>
-      <w:r>
-        <w:rPr>
-          <w:b/>
-          <w:bCs/>
-        </w:rPr>
-        <w:t>O</w:t>
-      </w:r>
-      <w:r>
-        <w:rPr>
-          <w:b/>
-          <w:bCs/>
-        </w:rPr>
-        <w:t xml:space="preserve"> </w:t>
-      </w:r>
-      <w:r>
-        <w:rPr>
-          <w:b/>
-          <w:bCs/>
-        </w:rPr>
-        <w:t>(1)</w:t>
-      </w:r>
-    </w:p>
-    <w:p>
-      <w:pPr>
-        <w:pStyle w:val="ListParagraph"/>
-        <w:numPr>
-          <w:ilvl w:val="0"/>
-          <w:numId w:val="9"/>
-        </w:numPr>
-      </w:pPr>
-      <w:r>
-        <w:t>Set the index we deleted to -1 in the lookup map.</w:t>
-      </w:r>
-      <w:r>
-        <w:t xml:space="preserve"> </w:t>
-      </w:r>
-      <w:r>
-        <w:rPr>
-          <w:b/>
-          <w:bCs/>
-        </w:rPr>
-        <w:t>O</w:t>
-      </w:r>
-      <w:r>
-        <w:rPr>
-          <w:b/>
-          <w:bCs/>
-        </w:rPr>
-        <w:t xml:space="preserve"> </w:t>
-      </w:r>
-      <w:r>
-        <w:rPr>
-          <w:b/>
-          <w:bCs/>
-        </w:rPr>
-        <w:t>(1)</w:t>
-      </w:r>
-    </w:p>
-    <w:p>
-      <w:pPr>
-        <w:pStyle w:val="ListParagraph"/>
-        <w:numPr>
-          <w:ilvl w:val="0"/>
-          <w:numId w:val="9"/>
-        </w:numPr>
-      </w:pPr>
-      <w:r>
-        <w:t>Decrease our list size by 1.</w:t>
-      </w:r>
-      <w:r>
-        <w:t xml:space="preserve"> </w:t>
-      </w:r>
-      <w:r>
-        <w:rPr>
-          <w:b/>
-          <w:bCs/>
-        </w:rPr>
-        <w:t>O</w:t>
-      </w:r>
-      <w:r>
-        <w:rPr>
-          <w:b/>
-          <w:bCs/>
-        </w:rPr>
-        <w:t xml:space="preserve"> </w:t>
-      </w:r>
-      <w:r>
-        <w:rPr>
-          <w:b/>
-          <w:bCs/>
-        </w:rPr>
-        <w:t>(1)</w:t>
-      </w:r>
-    </w:p>
-    <w:p>
-      <w:pPr>
-        <w:ind w:left="720"/>
-      </w:pPr>
-      <w:r>
-        <w:t>An example r</w:t>
-      </w:r>
-      <w:r>
-        <w:t xml:space="preserve">emoving 2 from list = </w:t>
-      </w:r>
-      <w:proofErr w:type="gramStart"/>
-      <w:r>
-        <w:t>{ 2</w:t>
-      </w:r>
-      <w:proofErr w:type="gramEnd"/>
-      <w:r>
-        <w:t>, 3, 5} lookup={ -1, -1, 0, 1, -1, 3 }</w:t>
-      </w:r>
-      <w:r>
-        <w:t>:</w:t>
-      </w:r>
-    </w:p>
-    <w:p>
-      <w:pPr>
-        <w:pStyle w:val="ListParagraph"/>
-        <w:numPr>
-          <w:ilvl w:val="0"/>
-          <w:numId w:val="13"/>
-        </w:numPr>
-        <w:ind w:left="1440"/>
-      </w:pPr>
-      <w:r>
-        <w:t>lookup = { -1, -1, 3, 1, -1, 0 }</w:t>
-      </w:r>
-    </w:p>
-    <w:p>
-      <w:pPr>
-        <w:pStyle w:val="ListParagraph"/>
-        <w:numPr>
-          <w:ilvl w:val="0"/>
-          <w:numId w:val="13"/>
-        </w:numPr>
-        <w:ind w:left="1440"/>
-      </w:pPr>
-      <w:r>
-        <w:t xml:space="preserve">list = </w:t>
-      </w:r>
-      <w:proofErr w:type="gramStart"/>
-      <w:r>
-        <w:t>{ 5</w:t>
-      </w:r>
-      <w:proofErr w:type="gramEnd"/>
-      <w:r>
-        <w:t>, 3, 5}</w:t>
-      </w:r>
-    </w:p>
-    <w:p>
-      <w:pPr>
-        <w:pStyle w:val="ListParagraph"/>
-        <w:numPr>
-          <w:ilvl w:val="0"/>
-          <w:numId w:val="13"/>
-        </w:numPr>
-        <w:ind w:left="1440"/>
-      </w:pPr>
-      <w:r>
-        <w:t xml:space="preserve">lookup </w:t>
-      </w:r>
-      <w:proofErr w:type="gramStart"/>
-      <w:r>
-        <w:t>=  {</w:t>
-      </w:r>
-      <w:proofErr w:type="gramEnd"/>
-      <w:r>
-        <w:t xml:space="preserve"> -1, -1, 0, 1, -1, -1 }</w:t>
-      </w:r>
-    </w:p>
-    <w:p>
-      <w:pPr>
-        <w:pStyle w:val="ListParagraph"/>
-        <w:numPr>
-          <w:ilvl w:val="0"/>
-          <w:numId w:val="13"/>
-        </w:numPr>
-        <w:ind w:left="1440"/>
-      </w:pPr>
-      <w:r>
-        <w:t>list = {2, 3}</w:t>
-      </w:r>
-    </w:p>
-    <w:p>
-      <w:r>
-        <w:t xml:space="preserve">Therefore, </w:t>
-      </w:r>
-      <w:r>
-        <w:t>removing a value</w:t>
-      </w:r>
-      <w:r>
-        <w:t xml:space="preserve"> is </w:t>
-      </w:r>
-      <w:r>
-        <w:rPr>
-          <w:b/>
-          <w:bCs/>
-        </w:rPr>
-        <w:t>O (1)</w:t>
-      </w:r>
-    </w:p>
-    <w:p>
-      <w:pPr>
-        <w:rPr>
-          <w:u w:val="single"/>
-        </w:rPr>
-      </w:pPr>
-      <w:r>
-        <w:rPr>
-          <w:u w:val="single"/>
-        </w:rPr>
-        <w:t>Exists (test if in the list)</w:t>
-      </w:r>
-    </w:p>
-    <w:p>
-      <w:pPr>
-        <w:pStyle w:val="ListParagraph"/>
-        <w:numPr>
-          <w:ilvl w:val="0"/>
-          <w:numId w:val="9"/>
-        </w:numPr>
-      </w:pPr>
-      <w:r>
-        <w:t xml:space="preserve">Plug the value into the lookup map </w:t>
-      </w:r>
-      <w:r>
-        <w:t xml:space="preserve">and check if it’s not -1. </w:t>
-      </w:r>
-      <w:r>
-        <w:rPr>
-          <w:b/>
-          <w:bCs/>
-        </w:rPr>
-        <w:t>O</w:t>
-      </w:r>
-      <w:r>
-        <w:rPr>
-          <w:b/>
-          <w:bCs/>
-        </w:rPr>
-        <w:t xml:space="preserve"> </w:t>
-      </w:r>
-      <w:r>
-        <w:rPr>
-          <w:b/>
-          <w:bCs/>
-        </w:rPr>
-        <w:t>(1)</w:t>
-      </w:r>
-    </w:p>
-    <w:p>
-      <w:r>
-        <w:t xml:space="preserve">Therefore, </w:t>
-      </w:r>
-      <w:r>
-        <w:t>testing if a value exists in the list</w:t>
-      </w:r>
-      <w:r>
-        <w:t xml:space="preserve"> is </w:t>
-      </w:r>
-      <w:r>
-        <w:rPr>
-          <w:b/>
-          <w:bCs/>
-        </w:rPr>
-        <w:t>O (1)</w:t>
-      </w:r>
-    </w:p>
-    <w:p>
-      <w:pPr>
-        <w:rPr>
-          <w:u w:val="single"/>
-        </w:rPr>
-      </w:pPr>
-      <w:r>
-        <w:rPr>
-          <w:u w:val="single"/>
-        </w:rPr>
-        <w:t>Iterate over list</w:t>
-      </w:r>
-    </w:p>
-    <w:p>
-      <w:pPr>
-        <w:pStyle w:val="ListParagraph"/>
-        <w:numPr>
-          <w:ilvl w:val="0"/>
-          <w:numId w:val="9"/>
-        </w:numPr>
-      </w:pPr>
-      <w:r>
-        <w:t xml:space="preserve">Loop over each item in the list </w:t>
-      </w:r>
-      <w:r>
-        <w:rPr>
-          <w:b/>
-          <w:bCs/>
-        </w:rPr>
-        <w:t>O (</w:t>
-      </w:r>
-      <w:r>
-        <w:rPr>
-          <w:b/>
-          <w:bCs/>
-        </w:rPr>
-        <w:t>K</w:t>
-      </w:r>
-      <w:r>
-        <w:rPr>
-          <w:b/>
-          <w:bCs/>
-        </w:rPr>
-        <w:t>)</w:t>
-      </w:r>
-      <w:r>
-        <w:rPr>
-          <w:b/>
-          <w:bCs/>
-        </w:rPr>
-        <w:t xml:space="preserve"> </w:t>
-      </w:r>
-      <w:r>
-        <w:t>(</w:t>
-      </w:r>
-      <w:r>
-        <w:t xml:space="preserve">which is </w:t>
-      </w:r>
-      <w:r>
-        <w:rPr>
-          <w:b/>
-          <w:bCs/>
-        </w:rPr>
-        <w:t>O</w:t>
-      </w:r>
-      <w:r>
-        <w:rPr>
-          <w:b/>
-          <w:bCs/>
-        </w:rPr>
-        <w:t xml:space="preserve"> </w:t>
-      </w:r>
-      <w:r>
-        <w:rPr>
-          <w:b/>
-          <w:bCs/>
-        </w:rPr>
-        <w:t>(1)</w:t>
-      </w:r>
-      <w:r>
-        <w:t xml:space="preserve"> per iteration which I’m assuming is what the O (1) in the question was referring to).</w:t>
-      </w:r>
-    </w:p>
-    <w:p>
-      <w:r>
-        <w:t xml:space="preserve">Therefore, to iterate over each element in the list is </w:t>
-      </w:r>
-      <w:r>
-        <w:rPr>
-          <w:b/>
-          <w:bCs/>
-        </w:rPr>
-        <w:t>O</w:t>
-      </w:r>
-      <w:r>
-        <w:rPr>
-          <w:b/>
-          <w:bCs/>
-        </w:rPr>
-        <w:t xml:space="preserve"> </w:t>
-      </w:r>
-      <w:r>
-        <w:rPr>
-          <w:b/>
-          <w:bCs/>
-        </w:rPr>
-        <w:t>(1)</w:t>
-      </w:r>
-      <w:r>
-        <w:t xml:space="preserve"> per iteration.</w:t>
-      </w:r>
-    </w:p>
-    <w:p>
-      <w:pPr>
-        <w:rPr>
-          <w:u w:val="single"/>
-        </w:rPr>
-      </w:pPr>
-      <w:r>
-        <w:rPr>
-          <w:u w:val="single"/>
-        </w:rPr>
-        <w:t>Clear (e</w:t>
-      </w:r>
-      <w:r>
-        <w:rPr>
-          <w:u w:val="single"/>
-        </w:rPr>
-        <w:t>mpty list</w:t>
-      </w:r>
-      <w:r>
-        <w:rPr>
-          <w:u w:val="single"/>
-        </w:rPr>
-        <w:t>)</w:t>
-      </w:r>
-    </w:p>
-    <w:p>
-      <w:pPr>
-        <w:pStyle w:val="ListParagraph"/>
-        <w:numPr>
-          <w:ilvl w:val="0"/>
-          <w:numId w:val="9"/>
-        </w:numPr>
-        <w:rPr>
-          <w:b/>
-          <w:bCs/>
-          <w:u w:val="single"/>
-        </w:rPr>
-      </w:pPr>
-      <w:r>
-        <w:t xml:space="preserve">Set the list values in our </w:t>
-      </w:r>
-      <w:r>
-        <w:t xml:space="preserve">lookup </w:t>
-      </w:r>
-      <w:r>
-        <w:t xml:space="preserve">map to -1 </w:t>
-      </w:r>
-      <w:r>
-        <w:rPr>
-          <w:b/>
-          <w:bCs/>
-        </w:rPr>
-        <w:t>O</w:t>
-      </w:r>
-      <w:r>
-        <w:rPr>
-          <w:b/>
-          <w:bCs/>
-        </w:rPr>
-        <w:t xml:space="preserve"> </w:t>
-      </w:r>
-      <w:r>
-        <w:rPr>
-          <w:b/>
-          <w:bCs/>
-        </w:rPr>
-        <w:t>(K)</w:t>
-      </w:r>
-    </w:p>
-    <w:p>
-      <w:pPr>
-        <w:pStyle w:val="ListParagraph"/>
-        <w:numPr>
-          <w:ilvl w:val="0"/>
-          <w:numId w:val="9"/>
-        </w:numPr>
-        <w:rPr>
-          <w:b/>
-          <w:bCs/>
-          <w:u w:val="single"/>
-        </w:rPr>
-      </w:pPr>
-      <w:r>
-        <w:t xml:space="preserve">Remove all items from the array </w:t>
-      </w:r>
-      <w:r>
-        <w:rPr>
-          <w:b/>
-          <w:bCs/>
-        </w:rPr>
-        <w:t>O (K)</w:t>
-      </w:r>
-    </w:p>
-    <w:p>
-      <w:r>
-        <w:t xml:space="preserve">Therefore, to clear the list is </w:t>
-      </w:r>
-      <w:r>
-        <w:rPr>
-          <w:b/>
-          <w:bCs/>
-        </w:rPr>
-        <w:t>O (</w:t>
-      </w:r>
-      <w:r>
-        <w:rPr>
-          <w:b/>
-          <w:bCs/>
-        </w:rPr>
-        <w:t>K</w:t>
-      </w:r>
-      <w:r>
-        <w:rPr>
-          <w:b/>
-          <w:bCs/>
-        </w:rPr>
-        <w:t>)</w:t>
-      </w:r>
-      <w:r>
-        <w:t xml:space="preserve"> </w:t>
-      </w:r>
-    </w:p>
-    <w:p>
-      <w:pPr>
-        <w:rPr>
-          <w:b/>
-          <w:bCs/>
-        </w:rPr>
-      </w:pPr>
-      <w:r>
-        <w:rPr>
-          <w:b/>
-          <w:bCs/>
-        </w:rPr>
-        <w:t>Output:</w:t>
-      </w:r>
-    </w:p>
-    <w:p>
-      <w:r>
-        <w:t>Inputting values = {1, 4, 3, 9} N = 10</w:t>
-      </w:r>
-    </w:p>
-    <w:p>
+      <w:r>
+        <w:t xml:space="preserve">This is a simple input we’re using </w:t>
+      </w:r>
+      <w:r>
+        <w:t>as a</w:t>
+      </w:r>
+      <w:r>
+        <w:t xml:space="preserve"> graph:</w:t>
+      </w:r>
+    </w:p>
+    <w:p>
+      <w:pPr>
+        <w:rPr>
+          <w:b/>
+          <w:bCs/>
+        </w:rPr>
+      </w:pPr>
       <w:r>
         <w:rPr>
           <w:noProof/>
         </w:rPr>
         <w:drawing>
-          <wp:inline distT="0" distB="0" distL="0" distR="0" wp14:anchorId="59291CCF" wp14:editId="519B6603">
-            <wp:extent cx="2095500" cy="207909"/>
-            <wp:effectExtent l="0" t="0" r="0" b="1905"/>
-            <wp:docPr id="5" name="Picture 5"/>
+          <wp:inline distT="0" distB="0" distL="0" distR="0" wp14:anchorId="35270B58" wp14:editId="2EEF9523">
+            <wp:extent cx="1854200" cy="1688582"/>
+            <wp:effectExtent l="0" t="0" r="0" b="6985"/>
+            <wp:docPr id="8" name="Picture 8"/>
             <wp:cNvGraphicFramePr>
               <a:graphicFrameLocks xmlns:a="http://schemas.openxmlformats.org/drawingml/2006/main" noChangeAspect="1"/>
             </wp:cNvGraphicFramePr>
@@ -2948,23 +1908,39 @@
               <a:graphicData uri="http://schemas.openxmlformats.org/drawingml/2006/picture">
                 <pic:pic xmlns:pic="http://schemas.openxmlformats.org/drawingml/2006/picture">
                   <pic:nvPicPr>
-                    <pic:cNvPr id="1" name=""/>
-                    <pic:cNvPicPr/>
+                    <pic:cNvPr id="0" name="Picture 1"/>
+                    <pic:cNvPicPr>
+                      <a:picLocks noChangeAspect="1" noChangeArrowheads="1"/>
+                    </pic:cNvPicPr>
                   </pic:nvPicPr>
-                  <pic:blipFill>
-                    <a:blip r:embed="rId13"/>
-                    <a:stretch>
-                      <a:fillRect/>
-                    </a:stretch>
+                  <pic:blipFill rotWithShape="1">
+                    <a:blip r:embed="rId13" cstate="print">
+                      <a:extLst>
+                        <a:ext uri="{28A0092B-C50C-407E-A947-70E740481C1C}">
+                          <a14:useLocalDpi xmlns:a14="http://schemas.microsoft.com/office/drawing/2010/main" val="0"/>
+                        </a:ext>
+                      </a:extLst>
+                    </a:blip>
+                    <a:srcRect l="12963" t="27088" r="29980" b="33942"/>
+                    <a:stretch/>
                   </pic:blipFill>
-                  <pic:spPr>
+                  <pic:spPr bwMode="auto">
                     <a:xfrm>
                       <a:off x="0" y="0"/>
-                      <a:ext cx="2310212" cy="229212"/>
+                      <a:ext cx="1854893" cy="1689213"/>
                     </a:xfrm>
                     <a:prstGeom prst="rect">
                       <a:avLst/>
                     </a:prstGeom>
+                    <a:noFill/>
+                    <a:ln>
+                      <a:noFill/>
+                    </a:ln>
+                    <a:extLst>
+                      <a:ext uri="{53640926-AAD7-44D8-BBD7-CCE9431645EC}">
+                        <a14:shadowObscured xmlns:a14="http://schemas.microsoft.com/office/drawing/2010/main"/>
+                      </a:ext>
+                    </a:extLst>
                   </pic:spPr>
                 </pic:pic>
               </a:graphicData>
@@ -2972,26 +1948,42 @@
           </wp:inline>
         </w:drawing>
       </w:r>
+    </w:p>
+    <w:p>
+      <w:r>
+        <w:t>Which is represented as:</w:t>
+      </w:r>
       <w:r>
         <w:t xml:space="preserve"> </w:t>
       </w:r>
-    </w:p>
-    <w:p>
-      <w:r>
-        <w:t>The following commands were run:</w:t>
-      </w:r>
-    </w:p>
-    <w:p>
-      <w:r>
-        <w:rPr>
-          <w:noProof/>
-        </w:rPr>
-        <w:lastRenderedPageBreak/>
+      <w:r>
+        <w:t>{{</w:t>
+      </w:r>
+      <w:r>
+        <w:t>1, 2, 0}, {0, 3}, {0, 3}, {1, 2, 0</w:t>
+      </w:r>
+      <w:r>
+        <w:t>}</w:t>
+      </w:r>
+      <w:r>
+        <w:t>}</w:t>
+      </w:r>
+      <w:r>
+        <w:t xml:space="preserve"> where the index of the list corresponds to the node value (e.g., index 0 corresponds to the edges connected to node 0).</w:t>
+      </w:r>
+    </w:p>
+    <w:p>
+      <w:r>
+        <w:t>We can execute our methods like so:</w:t>
+      </w:r>
+    </w:p>
+    <w:p>
+      <w:r>
         <w:drawing>
-          <wp:inline distT="0" distB="0" distL="0" distR="0" wp14:anchorId="7A98D71B" wp14:editId="5D30A952">
-            <wp:extent cx="811637" cy="2635250"/>
-            <wp:effectExtent l="0" t="0" r="7620" b="0"/>
-            <wp:docPr id="6" name="Picture 6"/>
+          <wp:inline distT="0" distB="0" distL="0" distR="0" wp14:anchorId="48E22399" wp14:editId="5F3B5607">
+            <wp:extent cx="2997200" cy="913152"/>
+            <wp:effectExtent l="0" t="0" r="0" b="1270"/>
+            <wp:docPr id="10" name="Picture 10"/>
             <wp:cNvGraphicFramePr>
               <a:graphicFrameLocks xmlns:a="http://schemas.openxmlformats.org/drawingml/2006/main" noChangeAspect="1"/>
             </wp:cNvGraphicFramePr>
@@ -3011,7 +2003,7 @@
                   <pic:spPr>
                     <a:xfrm>
                       <a:off x="0" y="0"/>
-                      <a:ext cx="832628" cy="2703404"/>
+                      <a:ext cx="3017160" cy="919233"/>
                     </a:xfrm>
                     <a:prstGeom prst="rect">
                       <a:avLst/>
@@ -3026,25 +2018,19 @@
     </w:p>
     <w:p>
       <w:r>
-        <w:t>Resulting in the following output</w:t>
-      </w:r>
-      <w:r>
-        <w:t>, which executed successfully</w:t>
-      </w:r>
-      <w:r>
-        <w:t>:</w:t>
-      </w:r>
-    </w:p>
-    <w:p>
-      <w:r>
-        <w:rPr>
-          <w:noProof/>
-        </w:rPr>
+        <w:t xml:space="preserve">Which gives the </w:t>
+      </w:r>
+      <w:r>
+        <w:t>correct output:</w:t>
+      </w:r>
+    </w:p>
+    <w:p>
+      <w:r>
         <w:drawing>
-          <wp:inline distT="0" distB="0" distL="0" distR="0" wp14:anchorId="1D5CB89D" wp14:editId="10C51501">
-            <wp:extent cx="3784600" cy="4473510"/>
-            <wp:effectExtent l="0" t="0" r="6350" b="3810"/>
-            <wp:docPr id="7" name="Picture 7"/>
+          <wp:inline distT="0" distB="0" distL="0" distR="0" wp14:anchorId="74DBAADC" wp14:editId="7AB3C7FE">
+            <wp:extent cx="3765550" cy="702995"/>
+            <wp:effectExtent l="0" t="0" r="6350" b="1905"/>
+            <wp:docPr id="9" name="Picture 9"/>
             <wp:cNvGraphicFramePr>
               <a:graphicFrameLocks xmlns:a="http://schemas.openxmlformats.org/drawingml/2006/main" noChangeAspect="1"/>
             </wp:cNvGraphicFramePr>
@@ -3064,7 +2050,7 @@
                   <pic:spPr>
                     <a:xfrm>
                       <a:off x="0" y="0"/>
-                      <a:ext cx="3786709" cy="4476003"/>
+                      <a:ext cx="3802507" cy="709894"/>
                     </a:xfrm>
                     <a:prstGeom prst="rect">
                       <a:avLst/>
@@ -3082,6 +2068,1170 @@
         <w:pStyle w:val="Heading1"/>
       </w:pPr>
       <w:r>
+        <w:t>Q4.</w:t>
+      </w:r>
+      <w:r>
+        <w:t xml:space="preserve"> </w:t>
+      </w:r>
+      <w:r>
+        <w:t xml:space="preserve">Unordered List Data Structure   </w:t>
+      </w:r>
+    </w:p>
+    <w:p>
+      <w:pPr>
+        <w:rPr>
+          <w:b/>
+          <w:bCs/>
+        </w:rPr>
+      </w:pPr>
+      <w:r>
+        <w:rPr>
+          <w:b/>
+          <w:bCs/>
+        </w:rPr>
+        <w:t>Introduction:</w:t>
+      </w:r>
+    </w:p>
+    <w:p>
+      <w:r>
+        <w:t xml:space="preserve">A data structure was created for storing unordered lists of integers. It needed to be </w:t>
+      </w:r>
+      <w:proofErr w:type="gramStart"/>
+      <w:r>
+        <w:t>O(</w:t>
+      </w:r>
+      <w:proofErr w:type="gramEnd"/>
+      <w:r>
+        <w:t>1) for adding, deleting, testing for being in the list, and displaying an integer when iterating through the list. It also needed to be O(k) (where k is the number of integers in the list) for clearing the list. Duplicates were not allowed in the list, and the integers had to be stored in the range 0 to N (where N was an upper bound value).</w:t>
+      </w:r>
+    </w:p>
+    <w:p>
+      <w:r>
+        <w:rPr>
+          <w:b/>
+          <w:bCs/>
+        </w:rPr>
+        <w:lastRenderedPageBreak/>
+        <w:t>Overview</w:t>
+      </w:r>
+      <w:r>
+        <w:rPr>
+          <w:b/>
+          <w:bCs/>
+        </w:rPr>
+        <w:t xml:space="preserve"> / Complexity Analysis</w:t>
+      </w:r>
+      <w:r>
+        <w:t>:</w:t>
+      </w:r>
+    </w:p>
+    <w:p>
+      <w:pPr>
+        <w:rPr>
+          <w:u w:val="single"/>
+        </w:rPr>
+      </w:pPr>
+      <w:r>
+        <w:rPr>
+          <w:u w:val="single"/>
+        </w:rPr>
+        <w:t>Data structure</w:t>
+      </w:r>
+    </w:p>
+    <w:p>
+      <w:r>
+        <w:t xml:space="preserve">The structure I used included a </w:t>
+      </w:r>
+      <w:r>
+        <w:t>list</w:t>
+      </w:r>
+      <w:r>
+        <w:t xml:space="preserve"> array of the values, and a </w:t>
+      </w:r>
+      <w:r>
+        <w:t>lookup</w:t>
+      </w:r>
+      <w:r>
+        <w:t xml:space="preserve"> map array that stored the index position of each value in the list. The lookup table was of size N + 1</w:t>
+      </w:r>
+      <w:r>
+        <w:t xml:space="preserve"> and is initialised to all -1s</w:t>
+      </w:r>
+      <w:r>
+        <w:t xml:space="preserve">. </w:t>
+      </w:r>
+      <w:r>
+        <w:t>This example illustrates how it works:</w:t>
+      </w:r>
+    </w:p>
+    <w:p>
+      <w:pPr>
+        <w:pStyle w:val="ListParagraph"/>
+        <w:numPr>
+          <w:ilvl w:val="0"/>
+          <w:numId w:val="9"/>
+        </w:numPr>
+      </w:pPr>
+      <w:r>
+        <w:t>N=6</w:t>
+      </w:r>
+    </w:p>
+    <w:p>
+      <w:pPr>
+        <w:pStyle w:val="ListParagraph"/>
+        <w:numPr>
+          <w:ilvl w:val="0"/>
+          <w:numId w:val="9"/>
+        </w:numPr>
+      </w:pPr>
+      <w:r>
+        <w:t>list = {1, 3, 5}</w:t>
+      </w:r>
+    </w:p>
+    <w:p>
+      <w:pPr>
+        <w:pStyle w:val="ListParagraph"/>
+        <w:numPr>
+          <w:ilvl w:val="0"/>
+          <w:numId w:val="9"/>
+        </w:numPr>
+      </w:pPr>
+      <w:r>
+        <w:t>l</w:t>
+      </w:r>
+      <w:r>
+        <w:t xml:space="preserve">ookup = [ </w:t>
+      </w:r>
+      <w:r>
+        <w:t>-</w:t>
+      </w:r>
+      <w:proofErr w:type="gramStart"/>
+      <w:r>
+        <w:t>1</w:t>
+      </w:r>
+      <w:r>
+        <w:t xml:space="preserve"> ,</w:t>
+      </w:r>
+      <w:proofErr w:type="gramEnd"/>
+      <w:r>
+        <w:t xml:space="preserve"> </w:t>
+      </w:r>
+      <w:r>
+        <w:t>0 ,</w:t>
+      </w:r>
+      <w:r>
+        <w:t xml:space="preserve"> </w:t>
+      </w:r>
+      <w:r>
+        <w:t>-1</w:t>
+      </w:r>
+      <w:r>
+        <w:t xml:space="preserve"> ,</w:t>
+      </w:r>
+      <w:r>
+        <w:t xml:space="preserve"> </w:t>
+      </w:r>
+      <w:r>
+        <w:t>1 ,</w:t>
+      </w:r>
+      <w:r>
+        <w:t xml:space="preserve"> </w:t>
+      </w:r>
+      <w:r>
+        <w:t>-1</w:t>
+      </w:r>
+      <w:r>
+        <w:t xml:space="preserve"> ,</w:t>
+      </w:r>
+      <w:r>
+        <w:t xml:space="preserve"> </w:t>
+      </w:r>
+      <w:r>
+        <w:t xml:space="preserve">2, </w:t>
+      </w:r>
+      <w:r>
+        <w:t>-1</w:t>
+      </w:r>
+      <w:r>
+        <w:t xml:space="preserve"> ]</w:t>
+      </w:r>
+      <w:r>
+        <w:t xml:space="preserve">. </w:t>
+      </w:r>
+    </w:p>
+    <w:p>
+      <w:r>
+        <w:t>So, in lookup [3] we get 1, which is 3’s index in the list.</w:t>
+      </w:r>
+    </w:p>
+    <w:p>
+      <w:pPr>
+        <w:rPr>
+          <w:u w:val="single"/>
+        </w:rPr>
+      </w:pPr>
+      <w:r>
+        <w:rPr>
+          <w:u w:val="single"/>
+        </w:rPr>
+        <w:t>Add</w:t>
+      </w:r>
+    </w:p>
+    <w:p>
+      <w:pPr>
+        <w:pStyle w:val="ListParagraph"/>
+        <w:numPr>
+          <w:ilvl w:val="0"/>
+          <w:numId w:val="9"/>
+        </w:numPr>
+      </w:pPr>
+      <w:r>
+        <w:t>W</w:t>
+      </w:r>
+      <w:r>
+        <w:t>e check if the value is within the range 0 – N.</w:t>
+      </w:r>
+      <w:r>
+        <w:t xml:space="preserve"> </w:t>
+      </w:r>
+      <w:r>
+        <w:rPr>
+          <w:b/>
+          <w:bCs/>
+        </w:rPr>
+        <w:t>O (1)</w:t>
+      </w:r>
+    </w:p>
+    <w:p>
+      <w:pPr>
+        <w:pStyle w:val="ListParagraph"/>
+        <w:numPr>
+          <w:ilvl w:val="0"/>
+          <w:numId w:val="9"/>
+        </w:numPr>
+      </w:pPr>
+      <w:r>
+        <w:t>We check if it’s not a duplicate.</w:t>
+      </w:r>
+      <w:r>
+        <w:t xml:space="preserve"> </w:t>
+      </w:r>
+      <w:r>
+        <w:rPr>
+          <w:b/>
+          <w:bCs/>
+        </w:rPr>
+        <w:t>O (1)</w:t>
+      </w:r>
+    </w:p>
+    <w:p>
+      <w:pPr>
+        <w:pStyle w:val="ListParagraph"/>
+        <w:numPr>
+          <w:ilvl w:val="0"/>
+          <w:numId w:val="9"/>
+        </w:numPr>
+      </w:pPr>
+      <w:r>
+        <w:t>Add the value to the head of the list.</w:t>
+      </w:r>
+      <w:r>
+        <w:t xml:space="preserve"> </w:t>
+      </w:r>
+      <w:r>
+        <w:rPr>
+          <w:b/>
+          <w:bCs/>
+        </w:rPr>
+        <w:t>O (1)</w:t>
+      </w:r>
+    </w:p>
+    <w:p>
+      <w:pPr>
+        <w:pStyle w:val="ListParagraph"/>
+        <w:numPr>
+          <w:ilvl w:val="0"/>
+          <w:numId w:val="9"/>
+        </w:numPr>
+      </w:pPr>
+      <w:r>
+        <w:t>Add the value into the lookup map. (</w:t>
+      </w:r>
+      <w:r>
+        <w:t>E.g.,</w:t>
+      </w:r>
+      <w:r>
+        <w:t xml:space="preserve"> lookup[value] = </w:t>
+      </w:r>
+      <w:r>
+        <w:t xml:space="preserve">list </w:t>
+      </w:r>
+      <w:r>
+        <w:t>index we just inserted the value into)</w:t>
+      </w:r>
+      <w:r>
+        <w:t>.</w:t>
+      </w:r>
+      <w:r>
+        <w:t xml:space="preserve"> </w:t>
+      </w:r>
+      <w:r>
+        <w:t xml:space="preserve"> </w:t>
+      </w:r>
+      <w:r>
+        <w:rPr>
+          <w:b/>
+          <w:bCs/>
+        </w:rPr>
+        <w:t>O (1)</w:t>
+      </w:r>
+    </w:p>
+    <w:p>
+      <w:r>
+        <w:t xml:space="preserve">Therefore, adding is </w:t>
+      </w:r>
+      <w:r>
+        <w:rPr>
+          <w:b/>
+          <w:bCs/>
+        </w:rPr>
+        <w:t>O</w:t>
+      </w:r>
+      <w:r>
+        <w:rPr>
+          <w:b/>
+          <w:bCs/>
+        </w:rPr>
+        <w:t xml:space="preserve"> </w:t>
+      </w:r>
+      <w:r>
+        <w:rPr>
+          <w:b/>
+          <w:bCs/>
+        </w:rPr>
+        <w:t>(1)</w:t>
+      </w:r>
+    </w:p>
+    <w:p>
+      <w:pPr>
+        <w:rPr>
+          <w:u w:val="single"/>
+        </w:rPr>
+      </w:pPr>
+      <w:r>
+        <w:rPr>
+          <w:u w:val="single"/>
+        </w:rPr>
+        <w:t>Remove a value</w:t>
+      </w:r>
+    </w:p>
+    <w:p>
+      <w:pPr>
+        <w:pStyle w:val="ListParagraph"/>
+        <w:numPr>
+          <w:ilvl w:val="0"/>
+          <w:numId w:val="9"/>
+        </w:numPr>
+      </w:pPr>
+      <w:r>
+        <w:t xml:space="preserve">Check if </w:t>
+      </w:r>
+      <w:r>
+        <w:t>the value exists</w:t>
+      </w:r>
+      <w:r>
+        <w:t xml:space="preserve">. </w:t>
+      </w:r>
+      <w:r>
+        <w:rPr>
+          <w:b/>
+          <w:bCs/>
+        </w:rPr>
+        <w:t>O</w:t>
+      </w:r>
+      <w:r>
+        <w:rPr>
+          <w:b/>
+          <w:bCs/>
+        </w:rPr>
+        <w:t xml:space="preserve"> </w:t>
+      </w:r>
+      <w:r>
+        <w:rPr>
+          <w:b/>
+          <w:bCs/>
+        </w:rPr>
+        <w:t>(1)</w:t>
+      </w:r>
+    </w:p>
+    <w:p>
+      <w:pPr>
+        <w:pStyle w:val="ListParagraph"/>
+        <w:numPr>
+          <w:ilvl w:val="0"/>
+          <w:numId w:val="9"/>
+        </w:numPr>
+      </w:pPr>
+      <w:r>
+        <w:t>Swap the value to delete with the last value of the list in the lookup map.</w:t>
+      </w:r>
+      <w:r>
+        <w:t xml:space="preserve"> </w:t>
+      </w:r>
+      <w:r>
+        <w:rPr>
+          <w:b/>
+          <w:bCs/>
+        </w:rPr>
+        <w:t>O</w:t>
+      </w:r>
+      <w:r>
+        <w:rPr>
+          <w:b/>
+          <w:bCs/>
+        </w:rPr>
+        <w:t xml:space="preserve"> </w:t>
+      </w:r>
+      <w:r>
+        <w:rPr>
+          <w:b/>
+          <w:bCs/>
+        </w:rPr>
+        <w:t>(1)</w:t>
+      </w:r>
+    </w:p>
+    <w:p>
+      <w:pPr>
+        <w:pStyle w:val="ListParagraph"/>
+        <w:numPr>
+          <w:ilvl w:val="0"/>
+          <w:numId w:val="9"/>
+        </w:numPr>
+      </w:pPr>
+      <w:r>
+        <w:t>Set the element we’re deleting to the last element in the list.</w:t>
+      </w:r>
+      <w:r>
+        <w:t xml:space="preserve"> </w:t>
+      </w:r>
+      <w:r>
+        <w:rPr>
+          <w:b/>
+          <w:bCs/>
+        </w:rPr>
+        <w:t>O</w:t>
+      </w:r>
+      <w:r>
+        <w:rPr>
+          <w:b/>
+          <w:bCs/>
+        </w:rPr>
+        <w:t xml:space="preserve"> </w:t>
+      </w:r>
+      <w:r>
+        <w:rPr>
+          <w:b/>
+          <w:bCs/>
+        </w:rPr>
+        <w:t>(1)</w:t>
+      </w:r>
+    </w:p>
+    <w:p>
+      <w:pPr>
+        <w:pStyle w:val="ListParagraph"/>
+        <w:numPr>
+          <w:ilvl w:val="0"/>
+          <w:numId w:val="9"/>
+        </w:numPr>
+      </w:pPr>
+      <w:r>
+        <w:t>Update the index of the value we swapped to in the lookup map.</w:t>
+      </w:r>
+      <w:r>
+        <w:t xml:space="preserve"> </w:t>
+      </w:r>
+      <w:r>
+        <w:rPr>
+          <w:b/>
+          <w:bCs/>
+        </w:rPr>
+        <w:t>O</w:t>
+      </w:r>
+      <w:r>
+        <w:rPr>
+          <w:b/>
+          <w:bCs/>
+        </w:rPr>
+        <w:t xml:space="preserve"> </w:t>
+      </w:r>
+      <w:r>
+        <w:rPr>
+          <w:b/>
+          <w:bCs/>
+        </w:rPr>
+        <w:t>(1)</w:t>
+      </w:r>
+    </w:p>
+    <w:p>
+      <w:pPr>
+        <w:pStyle w:val="ListParagraph"/>
+        <w:numPr>
+          <w:ilvl w:val="0"/>
+          <w:numId w:val="9"/>
+        </w:numPr>
+      </w:pPr>
+      <w:r>
+        <w:t>Set the index we deleted to -1 in the lookup map.</w:t>
+      </w:r>
+      <w:r>
+        <w:t xml:space="preserve"> </w:t>
+      </w:r>
+      <w:r>
+        <w:rPr>
+          <w:b/>
+          <w:bCs/>
+        </w:rPr>
+        <w:t>O</w:t>
+      </w:r>
+      <w:r>
+        <w:rPr>
+          <w:b/>
+          <w:bCs/>
+        </w:rPr>
+        <w:t xml:space="preserve"> </w:t>
+      </w:r>
+      <w:r>
+        <w:rPr>
+          <w:b/>
+          <w:bCs/>
+        </w:rPr>
+        <w:t>(1)</w:t>
+      </w:r>
+    </w:p>
+    <w:p>
+      <w:pPr>
+        <w:pStyle w:val="ListParagraph"/>
+        <w:numPr>
+          <w:ilvl w:val="0"/>
+          <w:numId w:val="9"/>
+        </w:numPr>
+      </w:pPr>
+      <w:r>
+        <w:t>Decrease our list size by 1.</w:t>
+      </w:r>
+      <w:r>
+        <w:t xml:space="preserve"> </w:t>
+      </w:r>
+      <w:r>
+        <w:rPr>
+          <w:b/>
+          <w:bCs/>
+        </w:rPr>
+        <w:t>O</w:t>
+      </w:r>
+      <w:r>
+        <w:rPr>
+          <w:b/>
+          <w:bCs/>
+        </w:rPr>
+        <w:t xml:space="preserve"> </w:t>
+      </w:r>
+      <w:r>
+        <w:rPr>
+          <w:b/>
+          <w:bCs/>
+        </w:rPr>
+        <w:t>(1)</w:t>
+      </w:r>
+    </w:p>
+    <w:p>
+      <w:pPr>
+        <w:ind w:left="720"/>
+      </w:pPr>
+      <w:r>
+        <w:t>An example r</w:t>
+      </w:r>
+      <w:r>
+        <w:t xml:space="preserve">emoving 2 from list = </w:t>
+      </w:r>
+      <w:proofErr w:type="gramStart"/>
+      <w:r>
+        <w:t>{ 2</w:t>
+      </w:r>
+      <w:proofErr w:type="gramEnd"/>
+      <w:r>
+        <w:t>, 3, 5} lookup={ -1, -1, 0, 1, -1, 3 }</w:t>
+      </w:r>
+      <w:r>
+        <w:t>:</w:t>
+      </w:r>
+    </w:p>
+    <w:p>
+      <w:pPr>
+        <w:pStyle w:val="ListParagraph"/>
+        <w:numPr>
+          <w:ilvl w:val="0"/>
+          <w:numId w:val="13"/>
+        </w:numPr>
+        <w:ind w:left="1440"/>
+      </w:pPr>
+      <w:r>
+        <w:t>lookup = { -1, -1, 3, 1, -1, 0 }</w:t>
+      </w:r>
+    </w:p>
+    <w:p>
+      <w:pPr>
+        <w:pStyle w:val="ListParagraph"/>
+        <w:numPr>
+          <w:ilvl w:val="0"/>
+          <w:numId w:val="13"/>
+        </w:numPr>
+        <w:ind w:left="1440"/>
+      </w:pPr>
+      <w:r>
+        <w:t xml:space="preserve">list = </w:t>
+      </w:r>
+      <w:proofErr w:type="gramStart"/>
+      <w:r>
+        <w:t>{ 5</w:t>
+      </w:r>
+      <w:proofErr w:type="gramEnd"/>
+      <w:r>
+        <w:t>, 3, 5}</w:t>
+      </w:r>
+    </w:p>
+    <w:p>
+      <w:pPr>
+        <w:pStyle w:val="ListParagraph"/>
+        <w:numPr>
+          <w:ilvl w:val="0"/>
+          <w:numId w:val="13"/>
+        </w:numPr>
+        <w:ind w:left="1440"/>
+      </w:pPr>
+      <w:r>
+        <w:t xml:space="preserve">lookup </w:t>
+      </w:r>
+      <w:proofErr w:type="gramStart"/>
+      <w:r>
+        <w:t>=  {</w:t>
+      </w:r>
+      <w:proofErr w:type="gramEnd"/>
+      <w:r>
+        <w:t xml:space="preserve"> -1, -1, 0, 1, -1, -1 }</w:t>
+      </w:r>
+    </w:p>
+    <w:p>
+      <w:pPr>
+        <w:pStyle w:val="ListParagraph"/>
+        <w:numPr>
+          <w:ilvl w:val="0"/>
+          <w:numId w:val="13"/>
+        </w:numPr>
+        <w:ind w:left="1440"/>
+      </w:pPr>
+      <w:r>
+        <w:t>list = {2, 3}</w:t>
+      </w:r>
+    </w:p>
+    <w:p>
+      <w:r>
+        <w:t xml:space="preserve">Therefore, </w:t>
+      </w:r>
+      <w:r>
+        <w:t>removing a value</w:t>
+      </w:r>
+      <w:r>
+        <w:t xml:space="preserve"> is </w:t>
+      </w:r>
+      <w:r>
+        <w:rPr>
+          <w:b/>
+          <w:bCs/>
+        </w:rPr>
+        <w:t>O (1)</w:t>
+      </w:r>
+    </w:p>
+    <w:p>
+      <w:pPr>
+        <w:rPr>
+          <w:u w:val="single"/>
+        </w:rPr>
+      </w:pPr>
+      <w:r>
+        <w:rPr>
+          <w:u w:val="single"/>
+        </w:rPr>
+        <w:t>Exists (test if in the list)</w:t>
+      </w:r>
+    </w:p>
+    <w:p>
+      <w:pPr>
+        <w:pStyle w:val="ListParagraph"/>
+        <w:numPr>
+          <w:ilvl w:val="0"/>
+          <w:numId w:val="9"/>
+        </w:numPr>
+      </w:pPr>
+      <w:r>
+        <w:t xml:space="preserve">Plug the value into the lookup map </w:t>
+      </w:r>
+      <w:r>
+        <w:t xml:space="preserve">and check if it’s not -1. </w:t>
+      </w:r>
+      <w:r>
+        <w:rPr>
+          <w:b/>
+          <w:bCs/>
+        </w:rPr>
+        <w:t>O</w:t>
+      </w:r>
+      <w:r>
+        <w:rPr>
+          <w:b/>
+          <w:bCs/>
+        </w:rPr>
+        <w:t xml:space="preserve"> </w:t>
+      </w:r>
+      <w:r>
+        <w:rPr>
+          <w:b/>
+          <w:bCs/>
+        </w:rPr>
+        <w:t>(1)</w:t>
+      </w:r>
+    </w:p>
+    <w:p>
+      <w:r>
+        <w:t xml:space="preserve">Therefore, </w:t>
+      </w:r>
+      <w:r>
+        <w:t>testing if a value exists in the list</w:t>
+      </w:r>
+      <w:r>
+        <w:t xml:space="preserve"> is </w:t>
+      </w:r>
+      <w:r>
+        <w:rPr>
+          <w:b/>
+          <w:bCs/>
+        </w:rPr>
+        <w:t>O (1)</w:t>
+      </w:r>
+    </w:p>
+    <w:p>
+      <w:pPr>
+        <w:rPr>
+          <w:u w:val="single"/>
+        </w:rPr>
+      </w:pPr>
+      <w:r>
+        <w:rPr>
+          <w:u w:val="single"/>
+        </w:rPr>
+        <w:t>Iterate over list</w:t>
+      </w:r>
+    </w:p>
+    <w:p>
+      <w:pPr>
+        <w:pStyle w:val="ListParagraph"/>
+        <w:numPr>
+          <w:ilvl w:val="0"/>
+          <w:numId w:val="9"/>
+        </w:numPr>
+      </w:pPr>
+      <w:r>
+        <w:t xml:space="preserve">Loop over each item in the list </w:t>
+      </w:r>
+      <w:r>
+        <w:rPr>
+          <w:b/>
+          <w:bCs/>
+        </w:rPr>
+        <w:t>O (</w:t>
+      </w:r>
+      <w:r>
+        <w:rPr>
+          <w:b/>
+          <w:bCs/>
+        </w:rPr>
+        <w:t>K</w:t>
+      </w:r>
+      <w:r>
+        <w:rPr>
+          <w:b/>
+          <w:bCs/>
+        </w:rPr>
+        <w:t>)</w:t>
+      </w:r>
+      <w:r>
+        <w:rPr>
+          <w:b/>
+          <w:bCs/>
+        </w:rPr>
+        <w:t xml:space="preserve"> </w:t>
+      </w:r>
+      <w:r>
+        <w:t>(</w:t>
+      </w:r>
+      <w:r>
+        <w:t xml:space="preserve">which is </w:t>
+      </w:r>
+      <w:r>
+        <w:rPr>
+          <w:b/>
+          <w:bCs/>
+        </w:rPr>
+        <w:t>O</w:t>
+      </w:r>
+      <w:r>
+        <w:rPr>
+          <w:b/>
+          <w:bCs/>
+        </w:rPr>
+        <w:t xml:space="preserve"> </w:t>
+      </w:r>
+      <w:r>
+        <w:rPr>
+          <w:b/>
+          <w:bCs/>
+        </w:rPr>
+        <w:t>(1)</w:t>
+      </w:r>
+      <w:r>
+        <w:t xml:space="preserve"> per iteration which I’m assuming is what the O (1) in the question was referring to).</w:t>
+      </w:r>
+    </w:p>
+    <w:p>
+      <w:r>
+        <w:t xml:space="preserve">Therefore, to iterate over each element in the list is </w:t>
+      </w:r>
+      <w:r>
+        <w:rPr>
+          <w:b/>
+          <w:bCs/>
+        </w:rPr>
+        <w:t>O</w:t>
+      </w:r>
+      <w:r>
+        <w:rPr>
+          <w:b/>
+          <w:bCs/>
+        </w:rPr>
+        <w:t xml:space="preserve"> </w:t>
+      </w:r>
+      <w:r>
+        <w:rPr>
+          <w:b/>
+          <w:bCs/>
+        </w:rPr>
+        <w:t>(1)</w:t>
+      </w:r>
+      <w:r>
+        <w:t xml:space="preserve"> per iteration.</w:t>
+      </w:r>
+    </w:p>
+    <w:p>
+      <w:pPr>
+        <w:rPr>
+          <w:u w:val="single"/>
+        </w:rPr>
+      </w:pPr>
+      <w:r>
+        <w:rPr>
+          <w:u w:val="single"/>
+        </w:rPr>
+        <w:t>Clear (e</w:t>
+      </w:r>
+      <w:r>
+        <w:rPr>
+          <w:u w:val="single"/>
+        </w:rPr>
+        <w:t>mpty list</w:t>
+      </w:r>
+      <w:r>
+        <w:rPr>
+          <w:u w:val="single"/>
+        </w:rPr>
+        <w:t>)</w:t>
+      </w:r>
+    </w:p>
+    <w:p>
+      <w:pPr>
+        <w:pStyle w:val="ListParagraph"/>
+        <w:numPr>
+          <w:ilvl w:val="0"/>
+          <w:numId w:val="9"/>
+        </w:numPr>
+        <w:rPr>
+          <w:b/>
+          <w:bCs/>
+          <w:u w:val="single"/>
+        </w:rPr>
+      </w:pPr>
+      <w:r>
+        <w:lastRenderedPageBreak/>
+        <w:t xml:space="preserve">Set the list values in our </w:t>
+      </w:r>
+      <w:r>
+        <w:t xml:space="preserve">lookup </w:t>
+      </w:r>
+      <w:r>
+        <w:t xml:space="preserve">map to -1 </w:t>
+      </w:r>
+      <w:r>
+        <w:rPr>
+          <w:b/>
+          <w:bCs/>
+        </w:rPr>
+        <w:t>O</w:t>
+      </w:r>
+      <w:r>
+        <w:rPr>
+          <w:b/>
+          <w:bCs/>
+        </w:rPr>
+        <w:t xml:space="preserve"> </w:t>
+      </w:r>
+      <w:r>
+        <w:rPr>
+          <w:b/>
+          <w:bCs/>
+        </w:rPr>
+        <w:t>(K)</w:t>
+      </w:r>
+    </w:p>
+    <w:p>
+      <w:pPr>
+        <w:pStyle w:val="ListParagraph"/>
+        <w:numPr>
+          <w:ilvl w:val="0"/>
+          <w:numId w:val="9"/>
+        </w:numPr>
+        <w:rPr>
+          <w:b/>
+          <w:bCs/>
+          <w:u w:val="single"/>
+        </w:rPr>
+      </w:pPr>
+      <w:r>
+        <w:t xml:space="preserve">Remove all items from the array </w:t>
+      </w:r>
+      <w:r>
+        <w:rPr>
+          <w:b/>
+          <w:bCs/>
+        </w:rPr>
+        <w:t>O (K)</w:t>
+      </w:r>
+    </w:p>
+    <w:p>
+      <w:r>
+        <w:t xml:space="preserve">Therefore, to clear the list is </w:t>
+      </w:r>
+      <w:r>
+        <w:rPr>
+          <w:b/>
+          <w:bCs/>
+        </w:rPr>
+        <w:t>O (</w:t>
+      </w:r>
+      <w:r>
+        <w:rPr>
+          <w:b/>
+          <w:bCs/>
+        </w:rPr>
+        <w:t>K</w:t>
+      </w:r>
+      <w:r>
+        <w:rPr>
+          <w:b/>
+          <w:bCs/>
+        </w:rPr>
+        <w:t>)</w:t>
+      </w:r>
+      <w:r>
+        <w:t xml:space="preserve"> </w:t>
+      </w:r>
+    </w:p>
+    <w:p>
+      <w:pPr>
+        <w:rPr>
+          <w:b/>
+          <w:bCs/>
+        </w:rPr>
+      </w:pPr>
+      <w:r>
+        <w:rPr>
+          <w:b/>
+          <w:bCs/>
+        </w:rPr>
+        <w:t>Input/</w:t>
+      </w:r>
+      <w:r>
+        <w:rPr>
+          <w:b/>
+          <w:bCs/>
+        </w:rPr>
+        <w:t>Output:</w:t>
+      </w:r>
+    </w:p>
+    <w:p>
+      <w:r>
+        <w:t>Inputting values = {1, 4, 3, 9} N = 10</w:t>
+      </w:r>
+    </w:p>
+    <w:p>
+      <w:r>
+        <w:rPr>
+          <w:noProof/>
+        </w:rPr>
+        <w:drawing>
+          <wp:inline distT="0" distB="0" distL="0" distR="0" wp14:anchorId="59291CCF" wp14:editId="519B6603">
+            <wp:extent cx="2095500" cy="207909"/>
+            <wp:effectExtent l="0" t="0" r="0" b="1905"/>
+            <wp:docPr id="5" name="Picture 5"/>
+            <wp:cNvGraphicFramePr>
+              <a:graphicFrameLocks xmlns:a="http://schemas.openxmlformats.org/drawingml/2006/main" noChangeAspect="1"/>
+            </wp:cNvGraphicFramePr>
+            <a:graphic xmlns:a="http://schemas.openxmlformats.org/drawingml/2006/main">
+              <a:graphicData uri="http://schemas.openxmlformats.org/drawingml/2006/picture">
+                <pic:pic xmlns:pic="http://schemas.openxmlformats.org/drawingml/2006/picture">
+                  <pic:nvPicPr>
+                    <pic:cNvPr id="1" name=""/>
+                    <pic:cNvPicPr/>
+                  </pic:nvPicPr>
+                  <pic:blipFill>
+                    <a:blip r:embed="rId16"/>
+                    <a:stretch>
+                      <a:fillRect/>
+                    </a:stretch>
+                  </pic:blipFill>
+                  <pic:spPr>
+                    <a:xfrm>
+                      <a:off x="0" y="0"/>
+                      <a:ext cx="2310212" cy="229212"/>
+                    </a:xfrm>
+                    <a:prstGeom prst="rect">
+                      <a:avLst/>
+                    </a:prstGeom>
+                  </pic:spPr>
+                </pic:pic>
+              </a:graphicData>
+            </a:graphic>
+          </wp:inline>
+        </w:drawing>
+      </w:r>
+      <w:r>
+        <w:t xml:space="preserve"> </w:t>
+      </w:r>
+    </w:p>
+    <w:p>
+      <w:r>
+        <w:t>The following commands were run:</w:t>
+      </w:r>
+    </w:p>
+    <w:p>
+      <w:r>
+        <w:rPr>
+          <w:noProof/>
+        </w:rPr>
+        <w:drawing>
+          <wp:inline distT="0" distB="0" distL="0" distR="0" wp14:anchorId="7A98D71B" wp14:editId="5D30A952">
+            <wp:extent cx="811637" cy="2635250"/>
+            <wp:effectExtent l="0" t="0" r="7620" b="0"/>
+            <wp:docPr id="6" name="Picture 6"/>
+            <wp:cNvGraphicFramePr>
+              <a:graphicFrameLocks xmlns:a="http://schemas.openxmlformats.org/drawingml/2006/main" noChangeAspect="1"/>
+            </wp:cNvGraphicFramePr>
+            <a:graphic xmlns:a="http://schemas.openxmlformats.org/drawingml/2006/main">
+              <a:graphicData uri="http://schemas.openxmlformats.org/drawingml/2006/picture">
+                <pic:pic xmlns:pic="http://schemas.openxmlformats.org/drawingml/2006/picture">
+                  <pic:nvPicPr>
+                    <pic:cNvPr id="1" name=""/>
+                    <pic:cNvPicPr/>
+                  </pic:nvPicPr>
+                  <pic:blipFill>
+                    <a:blip r:embed="rId17"/>
+                    <a:stretch>
+                      <a:fillRect/>
+                    </a:stretch>
+                  </pic:blipFill>
+                  <pic:spPr>
+                    <a:xfrm>
+                      <a:off x="0" y="0"/>
+                      <a:ext cx="832628" cy="2703404"/>
+                    </a:xfrm>
+                    <a:prstGeom prst="rect">
+                      <a:avLst/>
+                    </a:prstGeom>
+                  </pic:spPr>
+                </pic:pic>
+              </a:graphicData>
+            </a:graphic>
+          </wp:inline>
+        </w:drawing>
+      </w:r>
+    </w:p>
+    <w:p>
+      <w:r>
+        <w:t>Resulting in the following output</w:t>
+      </w:r>
+      <w:r>
+        <w:t>, which executed successfully</w:t>
+      </w:r>
+      <w:r>
+        <w:t>:</w:t>
+      </w:r>
+    </w:p>
+    <w:p>
+      <w:r>
+        <w:rPr>
+          <w:noProof/>
+        </w:rPr>
+        <w:drawing>
+          <wp:inline distT="0" distB="0" distL="0" distR="0" wp14:anchorId="1D5CB89D" wp14:editId="6FFEBEC0">
+            <wp:extent cx="2965450" cy="3505250"/>
+            <wp:effectExtent l="0" t="0" r="6350" b="0"/>
+            <wp:docPr id="7" name="Picture 7"/>
+            <wp:cNvGraphicFramePr>
+              <a:graphicFrameLocks xmlns:a="http://schemas.openxmlformats.org/drawingml/2006/main" noChangeAspect="1"/>
+            </wp:cNvGraphicFramePr>
+            <a:graphic xmlns:a="http://schemas.openxmlformats.org/drawingml/2006/main">
+              <a:graphicData uri="http://schemas.openxmlformats.org/drawingml/2006/picture">
+                <pic:pic xmlns:pic="http://schemas.openxmlformats.org/drawingml/2006/picture">
+                  <pic:nvPicPr>
+                    <pic:cNvPr id="1" name=""/>
+                    <pic:cNvPicPr/>
+                  </pic:nvPicPr>
+                  <pic:blipFill>
+                    <a:blip r:embed="rId18"/>
+                    <a:stretch>
+                      <a:fillRect/>
+                    </a:stretch>
+                  </pic:blipFill>
+                  <pic:spPr>
+                    <a:xfrm>
+                      <a:off x="0" y="0"/>
+                      <a:ext cx="2969024" cy="3509475"/>
+                    </a:xfrm>
+                    <a:prstGeom prst="rect">
+                      <a:avLst/>
+                    </a:prstGeom>
+                  </pic:spPr>
+                </pic:pic>
+              </a:graphicData>
+            </a:graphic>
+          </wp:inline>
+        </w:drawing>
+      </w:r>
+    </w:p>
+    <w:p>
+      <w:pPr>
+        <w:pStyle w:val="Heading1"/>
+      </w:pPr>
+      <w:r>
+        <w:lastRenderedPageBreak/>
         <w:t xml:space="preserve">Q5. </w:t>
       </w:r>
       <w:r>
@@ -3123,7 +3273,6 @@
           <w:b/>
           <w:bCs/>
         </w:rPr>
-        <w:lastRenderedPageBreak/>
         <w:t>Overview:</w:t>
       </w:r>
     </w:p>
@@ -3880,7 +4029,7 @@
       <w:r>
         <w:t>Ladder-gram algorithm from Tech Dose’s video on the topic (</w:t>
       </w:r>
-      <w:hyperlink r:id="rId16" w:history="1">
+      <w:hyperlink r:id="rId19" w:history="1">
         <w:r>
           <w:rPr>
             <w:rStyle w:val="Hyperlink"/>
@@ -3897,17 +4046,7 @@
         <w:pStyle w:val="Heading1"/>
       </w:pPr>
       <w:r>
-        <w:lastRenderedPageBreak/>
-        <w:t>Q</w:t>
-      </w:r>
-      <w:r>
-        <w:t>6</w:t>
-      </w:r>
-      <w:r>
-        <w:t xml:space="preserve">. </w:t>
-      </w:r>
-      <w:r>
-        <w:t>Word Sequence Algorithm</w:t>
+        <w:t>Q6. Word Sequence Algorithm</w:t>
       </w:r>
     </w:p>
     <w:p>

</xml_diff>